<commit_message>
meghan - added state machine daigram for buyer, updated SRS doc
</commit_message>
<xml_diff>
--- a/SpartanSellersDocumentation/SpartanSellersSRS.docx
+++ b/SpartanSellersDocumentation/SpartanSellersSRS.docx
@@ -10775,11 +10775,129 @@
           <w:b/>
           <w:bCs/>
           <w:noProof/>
+        </w:rPr>
+        <mc:AlternateContent>
+          <mc:Choice Requires="wps">
+            <w:drawing>
+              <wp:anchor distT="45720" distB="45720" distL="114300" distR="114300" simplePos="0" relativeHeight="251660288" behindDoc="0" locked="0" layoutInCell="1" allowOverlap="1" wp14:anchorId="41866CC4" wp14:editId="7F327457">
+                <wp:simplePos x="0" y="0"/>
+                <wp:positionH relativeFrom="margin">
+                  <wp:posOffset>3114611</wp:posOffset>
+                </wp:positionH>
+                <wp:positionV relativeFrom="paragraph">
+                  <wp:posOffset>5665986</wp:posOffset>
+                </wp:positionV>
+                <wp:extent cx="1346042" cy="1404620"/>
+                <wp:effectExtent l="0" t="0" r="0" b="3810"/>
+                <wp:wrapNone/>
+                <wp:docPr id="217" name="Text Box 2"/>
+                <wp:cNvGraphicFramePr>
+                  <a:graphicFrameLocks xmlns:a="http://schemas.openxmlformats.org/drawingml/2006/main"/>
+                </wp:cNvGraphicFramePr>
+                <a:graphic xmlns:a="http://schemas.openxmlformats.org/drawingml/2006/main">
+                  <a:graphicData uri="http://schemas.microsoft.com/office/word/2010/wordprocessingShape">
+                    <wps:wsp>
+                      <wps:cNvSpPr txBox="1">
+                        <a:spLocks noChangeArrowheads="1"/>
+                      </wps:cNvSpPr>
+                      <wps:spPr bwMode="auto">
+                        <a:xfrm>
+                          <a:off x="0" y="0"/>
+                          <a:ext cx="1346042" cy="1404620"/>
+                        </a:xfrm>
+                        <a:prstGeom prst="rect">
+                          <a:avLst/>
+                        </a:prstGeom>
+                        <a:noFill/>
+                        <a:ln w="9525">
+                          <a:noFill/>
+                          <a:miter lim="800000"/>
+                          <a:headEnd/>
+                          <a:tailEnd/>
+                        </a:ln>
+                      </wps:spPr>
+                      <wps:txbx>
+                        <w:txbxContent>
+                          <w:p>
+                            <w:pPr>
+                              <w:rPr>
+                                <w:rFonts w:ascii="Abadi" w:hAnsi="Abadi"/>
+                                <w:sz w:val="16"/>
+                                <w:szCs w:val="16"/>
+                              </w:rPr>
+                            </w:pPr>
+                            <w:r>
+                              <w:rPr>
+                                <w:rFonts w:ascii="Abadi" w:hAnsi="Abadi"/>
+                                <w:sz w:val="16"/>
+                                <w:szCs w:val="16"/>
+                              </w:rPr>
+                              <w:t>search_results_view</w:t>
+                            </w:r>
+                          </w:p>
+                          <w:p/>
+                        </w:txbxContent>
+                      </wps:txbx>
+                      <wps:bodyPr rot="0" vert="horz" wrap="square" lIns="91440" tIns="45720" rIns="91440" bIns="45720" anchor="t" anchorCtr="0">
+                        <a:spAutoFit/>
+                      </wps:bodyPr>
+                    </wps:wsp>
+                  </a:graphicData>
+                </a:graphic>
+                <wp14:sizeRelH relativeFrom="margin">
+                  <wp14:pctWidth>0</wp14:pctWidth>
+                </wp14:sizeRelH>
+                <wp14:sizeRelV relativeFrom="margin">
+                  <wp14:pctHeight>20000</wp14:pctHeight>
+                </wp14:sizeRelV>
+              </wp:anchor>
+            </w:drawing>
+          </mc:Choice>
+          <mc:Fallback>
+            <w:pict>
+              <v:shapetype w14:anchorId="41866CC4" id="_x0000_t202" coordsize="21600,21600" o:spt="202" path="m,l,21600r21600,l21600,xe">
+                <v:stroke joinstyle="miter"/>
+                <v:path gradientshapeok="t" o:connecttype="rect"/>
+              </v:shapetype>
+              <v:shape id="Text Box 2" o:spid="_x0000_s1026" type="#_x0000_t202" style="position:absolute;left:0;text-align:left;margin-left:245.25pt;margin-top:446.15pt;width:106pt;height:110.6pt;z-index:251660288;visibility:visible;mso-wrap-style:square;mso-width-percent:0;mso-height-percent:200;mso-wrap-distance-left:9pt;mso-wrap-distance-top:3.6pt;mso-wrap-distance-right:9pt;mso-wrap-distance-bottom:3.6pt;mso-position-horizontal:absolute;mso-position-horizontal-relative:margin;mso-position-vertical:absolute;mso-position-vertical-relative:text;mso-width-percent:0;mso-height-percent:200;mso-width-relative:margin;mso-height-relative:margin;v-text-anchor:top" o:gfxdata="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" filled="f" stroked="f">
+                <v:textbox style="mso-fit-shape-to-text:t">
+                  <w:txbxContent>
+                    <w:p>
+                      <w:pPr>
+                        <w:rPr>
+                          <w:rFonts w:ascii="Abadi" w:hAnsi="Abadi"/>
+                          <w:sz w:val="16"/>
+                          <w:szCs w:val="16"/>
+                        </w:rPr>
+                      </w:pPr>
+                      <w:r>
+                        <w:rPr>
+                          <w:rFonts w:ascii="Abadi" w:hAnsi="Abadi"/>
+                          <w:sz w:val="16"/>
+                          <w:szCs w:val="16"/>
+                        </w:rPr>
+                        <w:t>search_results_view</w:t>
+                      </w:r>
+                    </w:p>
+                    <w:p/>
+                  </w:txbxContent>
+                </v:textbox>
+                <w10:wrap anchorx="margin"/>
+              </v:shape>
+            </w:pict>
+          </mc:Fallback>
+        </mc:AlternateContent>
+      </w:r>
+      <w:r>
+        <w:rPr>
+          <w:b/>
+          <w:bCs/>
+          <w:noProof/>
           <w:sz w:val="26"/>
           <w:szCs w:val="26"/>
         </w:rPr>
         <w:drawing>
-          <wp:inline distT="0" distB="0" distL="0" distR="0" wp14:anchorId="288C57A2" wp14:editId="259048DB">
+          <wp:inline distT="0" distB="0" distL="0" distR="0" wp14:anchorId="288C57A2" wp14:editId="253278BC">
             <wp:extent cx="6645910" cy="6148705"/>
             <wp:effectExtent l="0" t="0" r="2540" b="4445"/>
             <wp:docPr id="250329624" name="Picture 1" descr="A diagram of a software developer&#10;&#10;Description automatically generated"/>
@@ -10991,9 +11109,81 @@
         <w:rPr>
           <w:b/>
           <w:bCs/>
+          <w:noProof/>
+        </w:rPr>
+        <w:drawing>
+          <wp:anchor distT="0" distB="0" distL="114300" distR="114300" simplePos="0" relativeHeight="251658240" behindDoc="0" locked="0" layoutInCell="1" allowOverlap="1" wp14:anchorId="1A43C8CE" wp14:editId="56AD8BF3">
+            <wp:simplePos x="0" y="0"/>
+            <wp:positionH relativeFrom="column">
+              <wp:posOffset>-343535</wp:posOffset>
+            </wp:positionH>
+            <wp:positionV relativeFrom="paragraph">
+              <wp:posOffset>283845</wp:posOffset>
+            </wp:positionV>
+            <wp:extent cx="7346950" cy="3086100"/>
+            <wp:effectExtent l="0" t="0" r="6350" b="0"/>
+            <wp:wrapSquare wrapText="bothSides"/>
+            <wp:docPr id="752502106" name="Picture 1" descr="A diagram of a company&#10;&#10;Description automatically generated"/>
+            <wp:cNvGraphicFramePr>
+              <a:graphicFrameLocks xmlns:a="http://schemas.openxmlformats.org/drawingml/2006/main" noChangeAspect="1"/>
+            </wp:cNvGraphicFramePr>
+            <a:graphic xmlns:a="http://schemas.openxmlformats.org/drawingml/2006/main">
+              <a:graphicData uri="http://schemas.openxmlformats.org/drawingml/2006/picture">
+                <pic:pic xmlns:pic="http://schemas.openxmlformats.org/drawingml/2006/picture">
+                  <pic:nvPicPr>
+                    <pic:cNvPr id="752502106" name="Picture 1" descr="A diagram of a company&#10;&#10;Description automatically generated"/>
+                    <pic:cNvPicPr/>
+                  </pic:nvPicPr>
+                  <pic:blipFill>
+                    <a:blip r:embed="rId14">
+                      <a:extLst>
+                        <a:ext uri="{28A0092B-C50C-407E-A947-70E740481C1C}">
+                          <a14:useLocalDpi xmlns:a14="http://schemas.microsoft.com/office/drawing/2010/main" val="0"/>
+                        </a:ext>
+                      </a:extLst>
+                    </a:blip>
+                    <a:stretch>
+                      <a:fillRect/>
+                    </a:stretch>
+                  </pic:blipFill>
+                  <pic:spPr>
+                    <a:xfrm>
+                      <a:off x="0" y="0"/>
+                      <a:ext cx="7346950" cy="3086100"/>
+                    </a:xfrm>
+                    <a:prstGeom prst="rect">
+                      <a:avLst/>
+                    </a:prstGeom>
+                  </pic:spPr>
+                </pic:pic>
+              </a:graphicData>
+            </a:graphic>
+            <wp14:sizeRelH relativeFrom="margin">
+              <wp14:pctWidth>0</wp14:pctWidth>
+            </wp14:sizeRelH>
+            <wp14:sizeRelV relativeFrom="margin">
+              <wp14:pctHeight>0</wp14:pctHeight>
+            </wp14:sizeRelV>
+          </wp:anchor>
+        </w:drawing>
+      </w:r>
+      <w:r>
+        <w:rPr>
+          <w:b/>
+          <w:bCs/>
         </w:rPr>
         <w:t>State Machine Diagram: Buyer (Meghan)</w:t>
       </w:r>
+    </w:p>
+    <w:p>
+      <w:pPr>
+        <w:pStyle w:val="ListParagraph"/>
+        <w:ind w:left="1260"/>
+        <w:rPr>
+          <w:b/>
+          <w:bCs/>
+        </w:rPr>
+      </w:pPr>
     </w:p>
     <w:p>
       <w:pPr>
@@ -11040,8 +11230,8 @@
       </w:r>
     </w:p>
     <w:sectPr>
-      <w:footerReference w:type="default" r:id="rId14"/>
-      <w:footerReference w:type="first" r:id="rId15"/>
+      <w:footerReference w:type="default" r:id="rId15"/>
+      <w:footerReference w:type="first" r:id="rId16"/>
       <w:pgSz w:w="11906" w:h="16838"/>
       <w:pgMar w:top="720" w:right="720" w:bottom="720" w:left="720" w:header="720" w:footer="720" w:gutter="0"/>
       <w:pgNumType w:start="0"/>
@@ -14553,6 +14743,18 @@
 </file>
 
 <file path=customXml/item1.xml><?xml version="1.0" encoding="utf-8"?>
+<p:properties xmlns:p="http://schemas.microsoft.com/office/2006/metadata/properties" xmlns:xsi="http://www.w3.org/2001/XMLSchema-instance" xmlns:pc="http://schemas.microsoft.com/office/infopath/2007/PartnerControls">
+  <documentManagement/>
+</p:properties>
+</file>
+
+<file path=customXml/item2.xml><?xml version="1.0" encoding="utf-8"?>
+<go:gDocsCustomXmlDataStorage xmlns:go="http://customooxmlschemas.google.com/" xmlns:r="http://schemas.openxmlformats.org/officeDocument/2006/relationships">
+  <go:docsCustomData xmlns:go="http://customooxmlschemas.google.com/" roundtripDataSignature="AMtx7miMsjpHgLkCpnb+eyO7PhWylfuRdA==">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</go:docsCustomData>
+</go:gDocsCustomXmlDataStorage>
+</file>
+
+<file path=customXml/item3.xml><?xml version="1.0" encoding="utf-8"?>
 <ct:contentTypeSchema xmlns:ct="http://schemas.microsoft.com/office/2006/metadata/contentType" xmlns:ma="http://schemas.microsoft.com/office/2006/metadata/properties/metaAttributes" ct:_="" ma:_="" ma:contentTypeName="Document" ma:contentTypeID="0x010100960E1489B7526D41A9EFDB2BDBB8CDB5" ma:contentTypeVersion="10" ma:contentTypeDescription="Create a new document." ma:contentTypeScope="" ma:versionID="827c6e4b93c4da190e62a1ce4d0fdc68">
   <xsd:schema xmlns:xsd="http://www.w3.org/2001/XMLSchema" xmlns:xs="http://www.w3.org/2001/XMLSchema" xmlns:p="http://schemas.microsoft.com/office/2006/metadata/properties" xmlns:ns3="b3aef158-21c8-470b-84a1-5413adaedb3c" targetNamespace="http://schemas.microsoft.com/office/2006/metadata/properties" ma:root="true" ma:fieldsID="751f2dfd81553b9231c07482ef7c55b2" ns3:_="">
     <xsd:import namespace="b3aef158-21c8-470b-84a1-5413adaedb3c"/>
@@ -14734,18 +14936,6 @@
 </ct:contentTypeSchema>
 </file>
 
-<file path=customXml/item2.xml><?xml version="1.0" encoding="utf-8"?>
-<go:gDocsCustomXmlDataStorage xmlns:go="http://customooxmlschemas.google.com/" xmlns:r="http://schemas.openxmlformats.org/officeDocument/2006/relationships">
-  <go:docsCustomData xmlns:go="http://customooxmlschemas.google.com/" roundtripDataSignature="AMtx7miMsjpHgLkCpnb+eyO7PhWylfuRdA==">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</go:docsCustomData>
-</go:gDocsCustomXmlDataStorage>
-</file>
-
-<file path=customXml/item3.xml><?xml version="1.0" encoding="utf-8"?>
-<p:properties xmlns:p="http://schemas.microsoft.com/office/2006/metadata/properties" xmlns:xsi="http://www.w3.org/2001/XMLSchema-instance" xmlns:pc="http://schemas.microsoft.com/office/infopath/2007/PartnerControls">
-  <documentManagement/>
-</p:properties>
-</file>
-
 <file path=customXml/item4.xml><?xml version="1.0" encoding="utf-8"?>
 <?mso-contentType ?>
 <FormTemplates xmlns="http://schemas.microsoft.com/sharepoint/v3/contenttype/forms">
@@ -14756,6 +14946,24 @@
 </file>
 
 <file path=customXml/itemProps1.xml><?xml version="1.0" encoding="utf-8"?>
+<ds:datastoreItem xmlns:ds="http://schemas.openxmlformats.org/officeDocument/2006/customXml" ds:itemID="{76106A60-1AE1-40C1-8AB2-30D214083182}">
+  <ds:schemaRefs>
+    <ds:schemaRef ds:uri="http://schemas.microsoft.com/office/2006/metadata/properties"/>
+    <ds:schemaRef ds:uri="http://schemas.microsoft.com/office/infopath/2007/PartnerControls"/>
+  </ds:schemaRefs>
+</ds:datastoreItem>
+</file>
+
+<file path=customXml/itemProps2.xml><?xml version="1.0" encoding="utf-8"?>
+<ds:datastoreItem xmlns:ds="http://schemas.openxmlformats.org/officeDocument/2006/customXml" ds:itemID="{11111111-1234-1234-1234-123412341234}">
+  <ds:schemaRefs>
+    <ds:schemaRef ds:uri="http://customooxmlschemas.google.com/"/>
+    <ds:schemaRef ds:uri="http://schemas.openxmlformats.org/officeDocument/2006/relationships"/>
+  </ds:schemaRefs>
+</ds:datastoreItem>
+</file>
+
+<file path=customXml/itemProps3.xml><?xml version="1.0" encoding="utf-8"?>
 <ds:datastoreItem xmlns:ds="http://schemas.openxmlformats.org/officeDocument/2006/customXml" ds:itemID="{A8F9A893-F3AF-4530-81DB-4EA82DE702FF}">
   <ds:schemaRefs>
     <ds:schemaRef ds:uri="http://schemas.microsoft.com/office/2006/metadata/contentType"/>
@@ -14773,24 +14981,6 @@
 </ds:datastoreItem>
 </file>
 
-<file path=customXml/itemProps2.xml><?xml version="1.0" encoding="utf-8"?>
-<ds:datastoreItem xmlns:ds="http://schemas.openxmlformats.org/officeDocument/2006/customXml" ds:itemID="{11111111-1234-1234-1234-123412341234}">
-  <ds:schemaRefs>
-    <ds:schemaRef ds:uri="http://customooxmlschemas.google.com/"/>
-    <ds:schemaRef ds:uri="http://schemas.openxmlformats.org/officeDocument/2006/relationships"/>
-  </ds:schemaRefs>
-</ds:datastoreItem>
-</file>
-
-<file path=customXml/itemProps3.xml><?xml version="1.0" encoding="utf-8"?>
-<ds:datastoreItem xmlns:ds="http://schemas.openxmlformats.org/officeDocument/2006/customXml" ds:itemID="{76106A60-1AE1-40C1-8AB2-30D214083182}">
-  <ds:schemaRefs>
-    <ds:schemaRef ds:uri="http://schemas.microsoft.com/office/2006/metadata/properties"/>
-    <ds:schemaRef ds:uri="http://schemas.microsoft.com/office/infopath/2007/PartnerControls"/>
-  </ds:schemaRefs>
-</ds:datastoreItem>
-</file>
-
 <file path=customXml/itemProps4.xml><?xml version="1.0" encoding="utf-8"?>
 <ds:datastoreItem xmlns:ds="http://schemas.openxmlformats.org/officeDocument/2006/customXml" ds:itemID="{70C22E47-9CC5-4605-9D3A-15CAD860119F}">
   <ds:schemaRefs>

</xml_diff>

<commit_message>
meghan - updated table of contents in SRS doc
</commit_message>
<xml_diff>
--- a/SpartanSellersDocumentation/SpartanSellersSRS.docx
+++ b/SpartanSellersDocumentation/SpartanSellersSRS.docx
@@ -5182,44 +5182,7 @@
                 <w:noProof/>
                 <w:webHidden/>
               </w:rPr>
-              <w:fldChar w:fldCharType="begin"/>
-            </w:r>
-            <w:r>
-              <w:rPr>
-                <w:noProof/>
-                <w:webHidden/>
-              </w:rPr>
-              <w:instrText xml:space="preserve"> PAGEREF _Toc156255175 \h </w:instrText>
-            </w:r>
-            <w:r>
-              <w:rPr>
-                <w:noProof/>
-                <w:webHidden/>
-              </w:rPr>
-            </w:r>
-            <w:r>
-              <w:rPr>
-                <w:noProof/>
-                <w:webHidden/>
-              </w:rPr>
-              <w:fldChar w:fldCharType="separate"/>
-            </w:r>
-            <w:r>
-              <w:rPr>
-                <w:b/>
-                <w:bCs/>
-                <w:noProof/>
-                <w:webHidden/>
-                <w:lang w:val="en-US"/>
-              </w:rPr>
-              <w:t>Error! Bookmark not defined.</w:t>
-            </w:r>
-            <w:r>
-              <w:rPr>
-                <w:noProof/>
-                <w:webHidden/>
-              </w:rPr>
-              <w:fldChar w:fldCharType="end"/>
+              <w:t>16</w:t>
             </w:r>
           </w:hyperlink>
         </w:p>
@@ -5272,7 +5235,35 @@
                 <w:rStyle w:val="Hyperlink"/>
                 <w:noProof/>
               </w:rPr>
-              <w:t>State Machine Diagram: Actor Name (Responsible Team Member)</w:t>
+              <w:t xml:space="preserve">State Machine Diagram: </w:t>
+            </w:r>
+            <w:r>
+              <w:rPr>
+                <w:rStyle w:val="Hyperlink"/>
+                <w:noProof/>
+              </w:rPr>
+              <w:t>Admin</w:t>
+            </w:r>
+            <w:r>
+              <w:rPr>
+                <w:rStyle w:val="Hyperlink"/>
+                <w:noProof/>
+              </w:rPr>
+              <w:t xml:space="preserve"> (</w:t>
+            </w:r>
+            <w:r>
+              <w:rPr>
+                <w:rStyle w:val="Hyperlink"/>
+                <w:noProof/>
+              </w:rPr>
+              <w:t>Carissa</w:t>
+            </w:r>
+            <w:r>
+              <w:rPr>
+                <w:rStyle w:val="Hyperlink"/>
+                <w:noProof/>
+              </w:rPr>
+              <w:t>)</w:t>
             </w:r>
             <w:r>
               <w:rPr>
@@ -5286,44 +5277,7 @@
                 <w:noProof/>
                 <w:webHidden/>
               </w:rPr>
-              <w:fldChar w:fldCharType="begin"/>
-            </w:r>
-            <w:r>
-              <w:rPr>
-                <w:noProof/>
-                <w:webHidden/>
-              </w:rPr>
-              <w:instrText xml:space="preserve"> PAGEREF _Toc156255176 \h </w:instrText>
-            </w:r>
-            <w:r>
-              <w:rPr>
-                <w:noProof/>
-                <w:webHidden/>
-              </w:rPr>
-            </w:r>
-            <w:r>
-              <w:rPr>
-                <w:noProof/>
-                <w:webHidden/>
-              </w:rPr>
-              <w:fldChar w:fldCharType="separate"/>
-            </w:r>
-            <w:r>
-              <w:rPr>
-                <w:b/>
-                <w:bCs/>
-                <w:noProof/>
-                <w:webHidden/>
-                <w:lang w:val="en-US"/>
-              </w:rPr>
-              <w:t>Error! Bookmark not defined.</w:t>
-            </w:r>
-            <w:r>
-              <w:rPr>
-                <w:noProof/>
-                <w:webHidden/>
-              </w:rPr>
-              <w:fldChar w:fldCharType="end"/>
+              <w:t>16</w:t>
             </w:r>
           </w:hyperlink>
         </w:p>
@@ -5376,7 +5330,28 @@
                 <w:rStyle w:val="Hyperlink"/>
                 <w:noProof/>
               </w:rPr>
-              <w:t>State Machine Diagram: Actor Name (Responsible Team Member)</w:t>
+              <w:t xml:space="preserve">State Machine Diagram: </w:t>
+            </w:r>
+            <w:r>
+              <w:rPr>
+                <w:rStyle w:val="Hyperlink"/>
+                <w:noProof/>
+              </w:rPr>
+              <w:t xml:space="preserve">Buyer </w:t>
+            </w:r>
+            <w:r>
+              <w:rPr>
+                <w:rStyle w:val="Hyperlink"/>
+                <w:noProof/>
+              </w:rPr>
+              <w:t>(</w:t>
+            </w:r>
+            <w:r>
+              <w:rPr>
+                <w:rStyle w:val="Hyperlink"/>
+                <w:noProof/>
+              </w:rPr>
+              <w:t>Meghan)</w:t>
             </w:r>
             <w:r>
               <w:rPr>
@@ -5414,13 +5389,11 @@
             </w:r>
             <w:r>
               <w:rPr>
-                <w:b/>
-                <w:bCs/>
                 <w:noProof/>
                 <w:webHidden/>
                 <w:lang w:val="en-US"/>
               </w:rPr>
-              <w:t>Error! Bookmark not defined.</w:t>
+              <w:t>16</w:t>
             </w:r>
             <w:r>
               <w:rPr>
@@ -5480,7 +5453,35 @@
                 <w:rStyle w:val="Hyperlink"/>
                 <w:noProof/>
               </w:rPr>
-              <w:t>State Machine Diagram: Actor Name (Responsible Team Member)</w:t>
+              <w:t xml:space="preserve">State Machine Diagram: </w:t>
+            </w:r>
+            <w:r>
+              <w:rPr>
+                <w:rStyle w:val="Hyperlink"/>
+                <w:noProof/>
+              </w:rPr>
+              <w:t xml:space="preserve">Seller </w:t>
+            </w:r>
+            <w:r>
+              <w:rPr>
+                <w:rStyle w:val="Hyperlink"/>
+                <w:noProof/>
+              </w:rPr>
+              <w:t>(</w:t>
+            </w:r>
+            <w:r>
+              <w:rPr>
+                <w:rStyle w:val="Hyperlink"/>
+                <w:noProof/>
+              </w:rPr>
+              <w:t>Alli</w:t>
+            </w:r>
+            <w:r>
+              <w:rPr>
+                <w:rStyle w:val="Hyperlink"/>
+                <w:noProof/>
+              </w:rPr>
+              <w:t>)</w:t>
             </w:r>
             <w:r>
               <w:rPr>
@@ -14749,9 +14750,12 @@
 </file>
 
 <file path=customXml/item2.xml><?xml version="1.0" encoding="utf-8"?>
-<go:gDocsCustomXmlDataStorage xmlns:go="http://customooxmlschemas.google.com/" xmlns:r="http://schemas.openxmlformats.org/officeDocument/2006/relationships">
-  <go:docsCustomData xmlns:go="http://customooxmlschemas.google.com/" roundtripDataSignature="AMtx7miMsjpHgLkCpnb+eyO7PhWylfuRdA==">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</go:docsCustomData>
-</go:gDocsCustomXmlDataStorage>
+<?mso-contentType ?>
+<FormTemplates xmlns="http://schemas.microsoft.com/sharepoint/v3/contenttype/forms">
+  <Display>DocumentLibraryForm</Display>
+  <Edit>DocumentLibraryForm</Edit>
+  <New>DocumentLibraryForm</New>
+</FormTemplates>
 </file>
 
 <file path=customXml/item3.xml><?xml version="1.0" encoding="utf-8"?>
@@ -14937,12 +14941,9 @@
 </file>
 
 <file path=customXml/item4.xml><?xml version="1.0" encoding="utf-8"?>
-<?mso-contentType ?>
-<FormTemplates xmlns="http://schemas.microsoft.com/sharepoint/v3/contenttype/forms">
-  <Display>DocumentLibraryForm</Display>
-  <Edit>DocumentLibraryForm</Edit>
-  <New>DocumentLibraryForm</New>
-</FormTemplates>
+<go:gDocsCustomXmlDataStorage xmlns:go="http://customooxmlschemas.google.com/" xmlns:r="http://schemas.openxmlformats.org/officeDocument/2006/relationships">
+  <go:docsCustomData xmlns:go="http://customooxmlschemas.google.com/" roundtripDataSignature="AMtx7miMsjpHgLkCpnb+eyO7PhWylfuRdA==">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</go:docsCustomData>
+</go:gDocsCustomXmlDataStorage>
 </file>
 
 <file path=customXml/itemProps1.xml><?xml version="1.0" encoding="utf-8"?>
@@ -14955,10 +14956,9 @@
 </file>
 
 <file path=customXml/itemProps2.xml><?xml version="1.0" encoding="utf-8"?>
-<ds:datastoreItem xmlns:ds="http://schemas.openxmlformats.org/officeDocument/2006/customXml" ds:itemID="{11111111-1234-1234-1234-123412341234}">
+<ds:datastoreItem xmlns:ds="http://schemas.openxmlformats.org/officeDocument/2006/customXml" ds:itemID="{70C22E47-9CC5-4605-9D3A-15CAD860119F}">
   <ds:schemaRefs>
-    <ds:schemaRef ds:uri="http://customooxmlschemas.google.com/"/>
-    <ds:schemaRef ds:uri="http://schemas.openxmlformats.org/officeDocument/2006/relationships"/>
+    <ds:schemaRef ds:uri="http://schemas.microsoft.com/sharepoint/v3/contenttype/forms"/>
   </ds:schemaRefs>
 </ds:datastoreItem>
 </file>
@@ -14982,9 +14982,10 @@
 </file>
 
 <file path=customXml/itemProps4.xml><?xml version="1.0" encoding="utf-8"?>
-<ds:datastoreItem xmlns:ds="http://schemas.openxmlformats.org/officeDocument/2006/customXml" ds:itemID="{70C22E47-9CC5-4605-9D3A-15CAD860119F}">
+<ds:datastoreItem xmlns:ds="http://schemas.openxmlformats.org/officeDocument/2006/customXml" ds:itemID="{11111111-1234-1234-1234-123412341234}">
   <ds:schemaRefs>
-    <ds:schemaRef ds:uri="http://schemas.microsoft.com/sharepoint/v3/contenttype/forms"/>
+    <ds:schemaRef ds:uri="http://customooxmlschemas.google.com/"/>
+    <ds:schemaRef ds:uri="http://schemas.openxmlformats.org/officeDocument/2006/relationships"/>
   </ds:schemaRefs>
 </ds:datastoreItem>
 </file>

</xml_diff>

<commit_message>
meghan - fixed mistakes on meghans's state diagram
</commit_message>
<xml_diff>
--- a/SpartanSellersDocumentation/SpartanSellersSRS.docx
+++ b/SpartanSellersDocumentation/SpartanSellersSRS.docx
@@ -11106,6 +11106,368 @@
           <w:bCs/>
         </w:rPr>
       </w:pPr>
+      <w:r>
+        <w:rPr>
+          <w:rFonts w:ascii="Calibri" w:eastAsia="Calibri" w:hAnsi="Calibri"/>
+          <w:b/>
+          <w:i/>
+          <w:noProof/>
+          <w:kern w:val="2"/>
+          <w:sz w:val="42"/>
+          <w:szCs w:val="42"/>
+          <w:lang w:val="en-US"/>
+          <w14:ligatures w14:val="standardContextual"/>
+        </w:rPr>
+        <mc:AlternateContent>
+          <mc:Choice Requires="wps">
+            <w:drawing>
+              <wp:anchor distT="45720" distB="45720" distL="114300" distR="114300" simplePos="0" relativeHeight="251664384" behindDoc="0" locked="0" layoutInCell="1" allowOverlap="1" wp14:anchorId="6B29D313" wp14:editId="777C7536">
+                <wp:simplePos x="0" y="0"/>
+                <wp:positionH relativeFrom="column">
+                  <wp:posOffset>3508068</wp:posOffset>
+                </wp:positionH>
+                <wp:positionV relativeFrom="paragraph">
+                  <wp:posOffset>2187718</wp:posOffset>
+                </wp:positionV>
+                <wp:extent cx="513451" cy="201658"/>
+                <wp:effectExtent l="0" t="0" r="1270" b="8255"/>
+                <wp:wrapNone/>
+                <wp:docPr id="1050705438" name="Text Box 2"/>
+                <wp:cNvGraphicFramePr>
+                  <a:graphicFrameLocks xmlns:a="http://schemas.openxmlformats.org/drawingml/2006/main"/>
+                </wp:cNvGraphicFramePr>
+                <a:graphic xmlns:a="http://schemas.openxmlformats.org/drawingml/2006/main">
+                  <a:graphicData uri="http://schemas.microsoft.com/office/word/2010/wordprocessingShape">
+                    <wps:wsp>
+                      <wps:cNvSpPr txBox="1">
+                        <a:spLocks noChangeArrowheads="1"/>
+                      </wps:cNvSpPr>
+                      <wps:spPr bwMode="auto">
+                        <a:xfrm>
+                          <a:off x="0" y="0"/>
+                          <a:ext cx="513451" cy="201658"/>
+                        </a:xfrm>
+                        <a:prstGeom prst="rect">
+                          <a:avLst/>
+                        </a:prstGeom>
+                        <a:solidFill>
+                          <a:srgbClr val="FFFFFF"/>
+                        </a:solidFill>
+                        <a:ln w="9525">
+                          <a:noFill/>
+                          <a:miter lim="800000"/>
+                          <a:headEnd/>
+                          <a:tailEnd/>
+                        </a:ln>
+                      </wps:spPr>
+                      <wps:txbx>
+                        <w:txbxContent>
+                          <w:p>
+                            <w:pPr>
+                              <w:rPr>
+                                <w:rFonts w:ascii="Abadi" w:hAnsi="Abadi"/>
+                                <w:b/>
+                                <w:bCs/>
+                                <w:sz w:val="6"/>
+                                <w:szCs w:val="6"/>
+                              </w:rPr>
+                            </w:pPr>
+                            <w:r>
+                              <w:rPr>
+                                <w:rFonts w:ascii="Abadi" w:hAnsi="Abadi"/>
+                                <w:b/>
+                                <w:bCs/>
+                                <w:sz w:val="6"/>
+                                <w:szCs w:val="6"/>
+                              </w:rPr>
+                              <w:t xml:space="preserve">do: View </w:t>
+                            </w:r>
+                            <w:r>
+                              <w:rPr>
+                                <w:rFonts w:ascii="Abadi" w:hAnsi="Abadi"/>
+                                <w:b/>
+                                <w:bCs/>
+                                <w:sz w:val="6"/>
+                                <w:szCs w:val="6"/>
+                              </w:rPr>
+                              <w:t xml:space="preserve">results of </w:t>
+                            </w:r>
+                            <w:proofErr w:type="gramStart"/>
+                            <w:r>
+                              <w:rPr>
+                                <w:rFonts w:ascii="Abadi" w:hAnsi="Abadi"/>
+                                <w:b/>
+                                <w:bCs/>
+                                <w:sz w:val="6"/>
+                                <w:szCs w:val="6"/>
+                              </w:rPr>
+                              <w:t>search</w:t>
+                            </w:r>
+                            <w:proofErr w:type="gramEnd"/>
+                          </w:p>
+                        </w:txbxContent>
+                      </wps:txbx>
+                      <wps:bodyPr rot="0" vert="horz" wrap="square" lIns="91440" tIns="45720" rIns="91440" bIns="45720" anchor="t" anchorCtr="0">
+                        <a:noAutofit/>
+                      </wps:bodyPr>
+                    </wps:wsp>
+                  </a:graphicData>
+                </a:graphic>
+                <wp14:sizeRelH relativeFrom="margin">
+                  <wp14:pctWidth>0</wp14:pctWidth>
+                </wp14:sizeRelH>
+                <wp14:sizeRelV relativeFrom="margin">
+                  <wp14:pctHeight>0</wp14:pctHeight>
+                </wp14:sizeRelV>
+              </wp:anchor>
+            </w:drawing>
+          </mc:Choice>
+          <mc:Fallback>
+            <w:pict>
+              <v:shape w14:anchorId="6B29D313" id="_x0000_s1027" type="#_x0000_t202" style="position:absolute;left:0;text-align:left;margin-left:276.25pt;margin-top:172.25pt;width:40.45pt;height:15.9pt;z-index:251664384;visibility:visible;mso-wrap-style:square;mso-width-percent:0;mso-height-percent:0;mso-wrap-distance-left:9pt;mso-wrap-distance-top:3.6pt;mso-wrap-distance-right:9pt;mso-wrap-distance-bottom:3.6pt;mso-position-horizontal:absolute;mso-position-horizontal-relative:text;mso-position-vertical:absolute;mso-position-vertical-relative:text;mso-width-percent:0;mso-height-percent:0;mso-width-relative:margin;mso-height-relative:margin;v-text-anchor:top" o:gfxdata="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" stroked="f">
+                <v:textbox>
+                  <w:txbxContent>
+                    <w:p>
+                      <w:pPr>
+                        <w:rPr>
+                          <w:rFonts w:ascii="Abadi" w:hAnsi="Abadi"/>
+                          <w:b/>
+                          <w:bCs/>
+                          <w:sz w:val="6"/>
+                          <w:szCs w:val="6"/>
+                        </w:rPr>
+                      </w:pPr>
+                      <w:r>
+                        <w:rPr>
+                          <w:rFonts w:ascii="Abadi" w:hAnsi="Abadi"/>
+                          <w:b/>
+                          <w:bCs/>
+                          <w:sz w:val="6"/>
+                          <w:szCs w:val="6"/>
+                        </w:rPr>
+                        <w:t xml:space="preserve">do: View </w:t>
+                      </w:r>
+                      <w:r>
+                        <w:rPr>
+                          <w:rFonts w:ascii="Abadi" w:hAnsi="Abadi"/>
+                          <w:b/>
+                          <w:bCs/>
+                          <w:sz w:val="6"/>
+                          <w:szCs w:val="6"/>
+                        </w:rPr>
+                        <w:t xml:space="preserve">results of </w:t>
+                      </w:r>
+                      <w:proofErr w:type="gramStart"/>
+                      <w:r>
+                        <w:rPr>
+                          <w:rFonts w:ascii="Abadi" w:hAnsi="Abadi"/>
+                          <w:b/>
+                          <w:bCs/>
+                          <w:sz w:val="6"/>
+                          <w:szCs w:val="6"/>
+                        </w:rPr>
+                        <w:t>search</w:t>
+                      </w:r>
+                      <w:proofErr w:type="gramEnd"/>
+                    </w:p>
+                  </w:txbxContent>
+                </v:textbox>
+              </v:shape>
+            </w:pict>
+          </mc:Fallback>
+        </mc:AlternateContent>
+      </w:r>
+      <w:r>
+        <w:rPr>
+          <w:rFonts w:ascii="Calibri" w:eastAsia="Calibri" w:hAnsi="Calibri"/>
+          <w:b/>
+          <w:i/>
+          <w:noProof/>
+          <w:kern w:val="2"/>
+          <w:sz w:val="42"/>
+          <w:szCs w:val="42"/>
+          <w:lang w:val="en-US"/>
+          <w14:ligatures w14:val="standardContextual"/>
+        </w:rPr>
+        <mc:AlternateContent>
+          <mc:Choice Requires="wps">
+            <w:drawing>
+              <wp:anchor distT="45720" distB="45720" distL="114300" distR="114300" simplePos="0" relativeHeight="251662336" behindDoc="0" locked="0" layoutInCell="1" allowOverlap="1" wp14:anchorId="2345E94B" wp14:editId="0B0E665D">
+                <wp:simplePos x="0" y="0"/>
+                <wp:positionH relativeFrom="column">
+                  <wp:posOffset>2287712</wp:posOffset>
+                </wp:positionH>
+                <wp:positionV relativeFrom="paragraph">
+                  <wp:posOffset>2183794</wp:posOffset>
+                </wp:positionV>
+                <wp:extent cx="513451" cy="201658"/>
+                <wp:effectExtent l="0" t="0" r="1270" b="8255"/>
+                <wp:wrapNone/>
+                <wp:docPr id="729155772" name="Text Box 2"/>
+                <wp:cNvGraphicFramePr>
+                  <a:graphicFrameLocks xmlns:a="http://schemas.openxmlformats.org/drawingml/2006/main"/>
+                </wp:cNvGraphicFramePr>
+                <a:graphic xmlns:a="http://schemas.openxmlformats.org/drawingml/2006/main">
+                  <a:graphicData uri="http://schemas.microsoft.com/office/word/2010/wordprocessingShape">
+                    <wps:wsp>
+                      <wps:cNvSpPr txBox="1">
+                        <a:spLocks noChangeArrowheads="1"/>
+                      </wps:cNvSpPr>
+                      <wps:spPr bwMode="auto">
+                        <a:xfrm>
+                          <a:off x="0" y="0"/>
+                          <a:ext cx="513451" cy="201658"/>
+                        </a:xfrm>
+                        <a:prstGeom prst="rect">
+                          <a:avLst/>
+                        </a:prstGeom>
+                        <a:solidFill>
+                          <a:srgbClr val="FFFFFF"/>
+                        </a:solidFill>
+                        <a:ln w="9525">
+                          <a:noFill/>
+                          <a:miter lim="800000"/>
+                          <a:headEnd/>
+                          <a:tailEnd/>
+                        </a:ln>
+                      </wps:spPr>
+                      <wps:txbx>
+                        <w:txbxContent>
+                          <w:p>
+                            <w:pPr>
+                              <w:rPr>
+                                <w:rFonts w:ascii="Abadi" w:hAnsi="Abadi"/>
+                                <w:b/>
+                                <w:bCs/>
+                                <w:sz w:val="6"/>
+                                <w:szCs w:val="6"/>
+                              </w:rPr>
+                            </w:pPr>
+                            <w:r>
+                              <w:rPr>
+                                <w:rFonts w:ascii="Abadi" w:hAnsi="Abadi"/>
+                                <w:b/>
+                                <w:bCs/>
+                                <w:sz w:val="6"/>
+                                <w:szCs w:val="6"/>
+                              </w:rPr>
+                              <w:t xml:space="preserve">do: </w:t>
+                            </w:r>
+                            <w:r>
+                              <w:rPr>
+                                <w:rFonts w:ascii="Abadi" w:hAnsi="Abadi"/>
+                                <w:b/>
+                                <w:bCs/>
+                                <w:sz w:val="6"/>
+                                <w:szCs w:val="6"/>
+                              </w:rPr>
+                              <w:t>View price</w:t>
+                            </w:r>
+                            <w:r>
+                              <w:rPr>
+                                <w:rFonts w:ascii="Abadi" w:hAnsi="Abadi"/>
+                                <w:b/>
+                                <w:bCs/>
+                                <w:sz w:val="6"/>
+                                <w:szCs w:val="6"/>
+                              </w:rPr>
+                              <w:t xml:space="preserve"> and </w:t>
+                            </w:r>
+                            <w:proofErr w:type="gramStart"/>
+                            <w:r>
+                              <w:rPr>
+                                <w:rFonts w:ascii="Abadi" w:hAnsi="Abadi"/>
+                                <w:b/>
+                                <w:bCs/>
+                                <w:sz w:val="6"/>
+                                <w:szCs w:val="6"/>
+                              </w:rPr>
+                              <w:t>description</w:t>
+                            </w:r>
+                            <w:proofErr w:type="gramEnd"/>
+                          </w:p>
+                        </w:txbxContent>
+                      </wps:txbx>
+                      <wps:bodyPr rot="0" vert="horz" wrap="square" lIns="91440" tIns="45720" rIns="91440" bIns="45720" anchor="t" anchorCtr="0">
+                        <a:noAutofit/>
+                      </wps:bodyPr>
+                    </wps:wsp>
+                  </a:graphicData>
+                </a:graphic>
+                <wp14:sizeRelH relativeFrom="margin">
+                  <wp14:pctWidth>0</wp14:pctWidth>
+                </wp14:sizeRelH>
+                <wp14:sizeRelV relativeFrom="margin">
+                  <wp14:pctHeight>0</wp14:pctHeight>
+                </wp14:sizeRelV>
+              </wp:anchor>
+            </w:drawing>
+          </mc:Choice>
+          <mc:Fallback>
+            <w:pict>
+              <v:shape w14:anchorId="2345E94B" id="_x0000_s1028" type="#_x0000_t202" style="position:absolute;left:0;text-align:left;margin-left:180.15pt;margin-top:171.95pt;width:40.45pt;height:15.9pt;z-index:251662336;visibility:visible;mso-wrap-style:square;mso-width-percent:0;mso-height-percent:0;mso-wrap-distance-left:9pt;mso-wrap-distance-top:3.6pt;mso-wrap-distance-right:9pt;mso-wrap-distance-bottom:3.6pt;mso-position-horizontal:absolute;mso-position-horizontal-relative:text;mso-position-vertical:absolute;mso-position-vertical-relative:text;mso-width-percent:0;mso-height-percent:0;mso-width-relative:margin;mso-height-relative:margin;v-text-anchor:top" o:gfxdata="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" stroked="f">
+                <v:textbox>
+                  <w:txbxContent>
+                    <w:p>
+                      <w:pPr>
+                        <w:rPr>
+                          <w:rFonts w:ascii="Abadi" w:hAnsi="Abadi"/>
+                          <w:b/>
+                          <w:bCs/>
+                          <w:sz w:val="6"/>
+                          <w:szCs w:val="6"/>
+                        </w:rPr>
+                      </w:pPr>
+                      <w:r>
+                        <w:rPr>
+                          <w:rFonts w:ascii="Abadi" w:hAnsi="Abadi"/>
+                          <w:b/>
+                          <w:bCs/>
+                          <w:sz w:val="6"/>
+                          <w:szCs w:val="6"/>
+                        </w:rPr>
+                        <w:t xml:space="preserve">do: </w:t>
+                      </w:r>
+                      <w:r>
+                        <w:rPr>
+                          <w:rFonts w:ascii="Abadi" w:hAnsi="Abadi"/>
+                          <w:b/>
+                          <w:bCs/>
+                          <w:sz w:val="6"/>
+                          <w:szCs w:val="6"/>
+                        </w:rPr>
+                        <w:t>View price</w:t>
+                      </w:r>
+                      <w:r>
+                        <w:rPr>
+                          <w:rFonts w:ascii="Abadi" w:hAnsi="Abadi"/>
+                          <w:b/>
+                          <w:bCs/>
+                          <w:sz w:val="6"/>
+                          <w:szCs w:val="6"/>
+                        </w:rPr>
+                        <w:t xml:space="preserve"> and </w:t>
+                      </w:r>
+                      <w:proofErr w:type="gramStart"/>
+                      <w:r>
+                        <w:rPr>
+                          <w:rFonts w:ascii="Abadi" w:hAnsi="Abadi"/>
+                          <w:b/>
+                          <w:bCs/>
+                          <w:sz w:val="6"/>
+                          <w:szCs w:val="6"/>
+                        </w:rPr>
+                        <w:t>description</w:t>
+                      </w:r>
+                      <w:proofErr w:type="gramEnd"/>
+                    </w:p>
+                  </w:txbxContent>
+                </v:textbox>
+              </v:shape>
+            </w:pict>
+          </mc:Fallback>
+        </mc:AlternateContent>
+      </w:r>
       <w:r>
         <w:rPr>
           <w:b/>
@@ -14750,12 +15112,9 @@
 </file>
 
 <file path=customXml/item2.xml><?xml version="1.0" encoding="utf-8"?>
-<?mso-contentType ?>
-<FormTemplates xmlns="http://schemas.microsoft.com/sharepoint/v3/contenttype/forms">
-  <Display>DocumentLibraryForm</Display>
-  <Edit>DocumentLibraryForm</Edit>
-  <New>DocumentLibraryForm</New>
-</FormTemplates>
+<go:gDocsCustomXmlDataStorage xmlns:go="http://customooxmlschemas.google.com/" xmlns:r="http://schemas.openxmlformats.org/officeDocument/2006/relationships">
+  <go:docsCustomData xmlns:go="http://customooxmlschemas.google.com/" roundtripDataSignature="AMtx7miMsjpHgLkCpnb+eyO7PhWylfuRdA==">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</go:docsCustomData>
+</go:gDocsCustomXmlDataStorage>
 </file>
 
 <file path=customXml/item3.xml><?xml version="1.0" encoding="utf-8"?>
@@ -14941,9 +15300,12 @@
 </file>
 
 <file path=customXml/item4.xml><?xml version="1.0" encoding="utf-8"?>
-<go:gDocsCustomXmlDataStorage xmlns:go="http://customooxmlschemas.google.com/" xmlns:r="http://schemas.openxmlformats.org/officeDocument/2006/relationships">
-  <go:docsCustomData xmlns:go="http://customooxmlschemas.google.com/" roundtripDataSignature="AMtx7miMsjpHgLkCpnb+eyO7PhWylfuRdA==">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</go:docsCustomData>
-</go:gDocsCustomXmlDataStorage>
+<?mso-contentType ?>
+<FormTemplates xmlns="http://schemas.microsoft.com/sharepoint/v3/contenttype/forms">
+  <Display>DocumentLibraryForm</Display>
+  <Edit>DocumentLibraryForm</Edit>
+  <New>DocumentLibraryForm</New>
+</FormTemplates>
 </file>
 
 <file path=customXml/itemProps1.xml><?xml version="1.0" encoding="utf-8"?>
@@ -14956,9 +15318,10 @@
 </file>
 
 <file path=customXml/itemProps2.xml><?xml version="1.0" encoding="utf-8"?>
-<ds:datastoreItem xmlns:ds="http://schemas.openxmlformats.org/officeDocument/2006/customXml" ds:itemID="{70C22E47-9CC5-4605-9D3A-15CAD860119F}">
+<ds:datastoreItem xmlns:ds="http://schemas.openxmlformats.org/officeDocument/2006/customXml" ds:itemID="{11111111-1234-1234-1234-123412341234}">
   <ds:schemaRefs>
-    <ds:schemaRef ds:uri="http://schemas.microsoft.com/sharepoint/v3/contenttype/forms"/>
+    <ds:schemaRef ds:uri="http://customooxmlschemas.google.com/"/>
+    <ds:schemaRef ds:uri="http://schemas.openxmlformats.org/officeDocument/2006/relationships"/>
   </ds:schemaRefs>
 </ds:datastoreItem>
 </file>
@@ -14982,10 +15345,9 @@
 </file>
 
 <file path=customXml/itemProps4.xml><?xml version="1.0" encoding="utf-8"?>
-<ds:datastoreItem xmlns:ds="http://schemas.openxmlformats.org/officeDocument/2006/customXml" ds:itemID="{11111111-1234-1234-1234-123412341234}">
+<ds:datastoreItem xmlns:ds="http://schemas.openxmlformats.org/officeDocument/2006/customXml" ds:itemID="{70C22E47-9CC5-4605-9D3A-15CAD860119F}">
   <ds:schemaRefs>
-    <ds:schemaRef ds:uri="http://customooxmlschemas.google.com/"/>
-    <ds:schemaRef ds:uri="http://schemas.openxmlformats.org/officeDocument/2006/relationships"/>
+    <ds:schemaRef ds:uri="http://schemas.microsoft.com/sharepoint/v3/contenttype/forms"/>
   </ds:schemaRefs>
 </ds:datastoreItem>
 </file>

</xml_diff>

<commit_message>
meghan - updated table of contents
</commit_message>
<xml_diff>
--- a/SpartanSellersDocumentation/SpartanSellersSRS.docx
+++ b/SpartanSellersDocumentation/SpartanSellersSRS.docx
@@ -169,7 +169,39 @@
           <w:sz w:val="36"/>
           <w:szCs w:val="36"/>
         </w:rPr>
-        <w:t>02/20/2024</w:t>
+        <w:t>0</w:t>
+      </w:r>
+      <w:r>
+        <w:rPr>
+          <w:b/>
+          <w:sz w:val="36"/>
+          <w:szCs w:val="36"/>
+        </w:rPr>
+        <w:t>3</w:t>
+      </w:r>
+      <w:r>
+        <w:rPr>
+          <w:b/>
+          <w:sz w:val="36"/>
+          <w:szCs w:val="36"/>
+        </w:rPr>
+        <w:t>/</w:t>
+      </w:r>
+      <w:r>
+        <w:rPr>
+          <w:b/>
+          <w:sz w:val="36"/>
+          <w:szCs w:val="36"/>
+        </w:rPr>
+        <w:t>26</w:t>
+      </w:r>
+      <w:r>
+        <w:rPr>
+          <w:b/>
+          <w:sz w:val="36"/>
+          <w:szCs w:val="36"/>
+        </w:rPr>
+        <w:t>/2024</w:t>
       </w:r>
     </w:p>
     <w:p>
@@ -2223,7 +2255,35 @@
                 <w:rStyle w:val="Hyperlink"/>
                 <w:noProof/>
               </w:rPr>
-              <w:t>Actor: Manager (Alice)</w:t>
+              <w:t xml:space="preserve">Actor: </w:t>
+            </w:r>
+            <w:r>
+              <w:rPr>
+                <w:rStyle w:val="Hyperlink"/>
+                <w:noProof/>
+              </w:rPr>
+              <w:t>Buyer</w:t>
+            </w:r>
+            <w:r>
+              <w:rPr>
+                <w:rStyle w:val="Hyperlink"/>
+                <w:noProof/>
+              </w:rPr>
+              <w:t xml:space="preserve"> (Al</w:t>
+            </w:r>
+            <w:r>
+              <w:rPr>
+                <w:rStyle w:val="Hyperlink"/>
+                <w:noProof/>
+              </w:rPr>
+              <w:t>li</w:t>
+            </w:r>
+            <w:r>
+              <w:rPr>
+                <w:rStyle w:val="Hyperlink"/>
+                <w:noProof/>
+              </w:rPr>
+              <w:t>)</w:t>
             </w:r>
             <w:r>
               <w:rPr>
@@ -2317,7 +2377,35 @@
                 <w:rStyle w:val="Hyperlink"/>
                 <w:noProof/>
               </w:rPr>
-              <w:t>Actor: Actor Name (Responsible Team Member)</w:t>
+              <w:t xml:space="preserve">Actor: </w:t>
+            </w:r>
+            <w:r>
+              <w:rPr>
+                <w:rStyle w:val="Hyperlink"/>
+                <w:noProof/>
+              </w:rPr>
+              <w:t xml:space="preserve">Seller </w:t>
+            </w:r>
+            <w:r>
+              <w:rPr>
+                <w:rStyle w:val="Hyperlink"/>
+                <w:noProof/>
+              </w:rPr>
+              <w:t>(</w:t>
+            </w:r>
+            <w:r>
+              <w:rPr>
+                <w:rStyle w:val="Hyperlink"/>
+                <w:noProof/>
+              </w:rPr>
+              <w:t>Meghan</w:t>
+            </w:r>
+            <w:r>
+              <w:rPr>
+                <w:rStyle w:val="Hyperlink"/>
+                <w:noProof/>
+              </w:rPr>
+              <w:t>)</w:t>
             </w:r>
             <w:r>
               <w:rPr>
@@ -2411,7 +2499,35 @@
                 <w:rStyle w:val="Hyperlink"/>
                 <w:noProof/>
               </w:rPr>
-              <w:t>Actor: Actor Name (Responsible Team Member)</w:t>
+              <w:t xml:space="preserve">Actor: </w:t>
+            </w:r>
+            <w:r>
+              <w:rPr>
+                <w:rStyle w:val="Hyperlink"/>
+                <w:noProof/>
+              </w:rPr>
+              <w:t>Administrator</w:t>
+            </w:r>
+            <w:r>
+              <w:rPr>
+                <w:rStyle w:val="Hyperlink"/>
+                <w:noProof/>
+              </w:rPr>
+              <w:t xml:space="preserve"> (</w:t>
+            </w:r>
+            <w:r>
+              <w:rPr>
+                <w:rStyle w:val="Hyperlink"/>
+                <w:noProof/>
+              </w:rPr>
+              <w:t>Carissa</w:t>
+            </w:r>
+            <w:r>
+              <w:rPr>
+                <w:rStyle w:val="Hyperlink"/>
+                <w:noProof/>
+              </w:rPr>
+              <w:t>)</w:t>
             </w:r>
             <w:r>
               <w:rPr>
@@ -2599,7 +2715,35 @@
                 <w:rStyle w:val="Hyperlink"/>
                 <w:noProof/>
               </w:rPr>
-              <w:t>Actor: Manager (Alice)</w:t>
+              <w:t xml:space="preserve">Actor: </w:t>
+            </w:r>
+            <w:r>
+              <w:rPr>
+                <w:rStyle w:val="Hyperlink"/>
+                <w:noProof/>
+              </w:rPr>
+              <w:t>Buyer</w:t>
+            </w:r>
+            <w:r>
+              <w:rPr>
+                <w:rStyle w:val="Hyperlink"/>
+                <w:noProof/>
+              </w:rPr>
+              <w:t xml:space="preserve"> (</w:t>
+            </w:r>
+            <w:r>
+              <w:rPr>
+                <w:rStyle w:val="Hyperlink"/>
+                <w:noProof/>
+              </w:rPr>
+              <w:t>Alli</w:t>
+            </w:r>
+            <w:r>
+              <w:rPr>
+                <w:rStyle w:val="Hyperlink"/>
+                <w:noProof/>
+              </w:rPr>
+              <w:t>)</w:t>
             </w:r>
             <w:r>
               <w:rPr>
@@ -2693,7 +2837,35 @@
                 <w:rStyle w:val="Hyperlink"/>
                 <w:noProof/>
               </w:rPr>
-              <w:t>Actor: Actor Name (Responsible Team Member)</w:t>
+              <w:t xml:space="preserve">Actor: </w:t>
+            </w:r>
+            <w:r>
+              <w:rPr>
+                <w:rStyle w:val="Hyperlink"/>
+                <w:noProof/>
+              </w:rPr>
+              <w:t xml:space="preserve">Seller </w:t>
+            </w:r>
+            <w:r>
+              <w:rPr>
+                <w:rStyle w:val="Hyperlink"/>
+                <w:noProof/>
+              </w:rPr>
+              <w:t>(</w:t>
+            </w:r>
+            <w:r>
+              <w:rPr>
+                <w:rStyle w:val="Hyperlink"/>
+                <w:noProof/>
+              </w:rPr>
+              <w:t>Meghan</w:t>
+            </w:r>
+            <w:r>
+              <w:rPr>
+                <w:rStyle w:val="Hyperlink"/>
+                <w:noProof/>
+              </w:rPr>
+              <w:t>)</w:t>
             </w:r>
             <w:r>
               <w:rPr>
@@ -2787,7 +2959,35 @@
                 <w:rStyle w:val="Hyperlink"/>
                 <w:noProof/>
               </w:rPr>
-              <w:t>Actor: Actor Name (Responsible Team Member)</w:t>
+              <w:t xml:space="preserve">Actor: </w:t>
+            </w:r>
+            <w:r>
+              <w:rPr>
+                <w:rStyle w:val="Hyperlink"/>
+                <w:noProof/>
+              </w:rPr>
+              <w:t>Administrator</w:t>
+            </w:r>
+            <w:r>
+              <w:rPr>
+                <w:rStyle w:val="Hyperlink"/>
+                <w:noProof/>
+              </w:rPr>
+              <w:t xml:space="preserve"> (</w:t>
+            </w:r>
+            <w:r>
+              <w:rPr>
+                <w:rStyle w:val="Hyperlink"/>
+                <w:noProof/>
+              </w:rPr>
+              <w:t>Carissa</w:t>
+            </w:r>
+            <w:r>
+              <w:rPr>
+                <w:rStyle w:val="Hyperlink"/>
+                <w:noProof/>
+              </w:rPr>
+              <w:t>)</w:t>
             </w:r>
             <w:r>
               <w:rPr>
@@ -5351,7 +5551,14 @@
                 <w:rStyle w:val="Hyperlink"/>
                 <w:noProof/>
               </w:rPr>
-              <w:t>Meghan)</w:t>
+              <w:t>Alli</w:t>
+            </w:r>
+            <w:r>
+              <w:rPr>
+                <w:rStyle w:val="Hyperlink"/>
+                <w:noProof/>
+              </w:rPr>
+              <w:t>)</w:t>
             </w:r>
             <w:r>
               <w:rPr>
@@ -5474,7 +5681,7 @@
                 <w:rStyle w:val="Hyperlink"/>
                 <w:noProof/>
               </w:rPr>
-              <w:t>Alli</w:t>
+              <w:t>Meghan</w:t>
             </w:r>
             <w:r>
               <w:rPr>
@@ -5898,15 +6105,7 @@
     </w:p>
     <w:p>
       <w:r>
-        <w:t xml:space="preserve">The goal of the Spartan Sellers Campus Marketplace Application is to enable UNCG students to advertise used academic and housing items to other university students and faculty, </w:t>
-      </w:r>
-      <w:proofErr w:type="gramStart"/>
-      <w:r>
-        <w:t>in order to</w:t>
-      </w:r>
-      <w:proofErr w:type="gramEnd"/>
-      <w:r>
-        <w:t xml:space="preserve"> reduce the hassle of finding affordable housing materials each year. </w:t>
+        <w:t xml:space="preserve">The goal of the Spartan Sellers Campus Marketplace Application is to enable UNCG students to advertise used academic and housing items to other university students and faculty, in order to reduce the hassle of finding affordable housing materials each year. </w:t>
       </w:r>
     </w:p>
     <w:p/>
@@ -5926,15 +6125,7 @@
     </w:p>
     <w:p>
       <w:r>
-        <w:t xml:space="preserve">The purpose of this Software Requirements Specifications document is to detail the needs for the user and developer sides of the Spartan Sellers Campus Marketplace Application. The developer side requirements are the necessary functions, methodologies, and systems that need to be installed, edited, and maintained </w:t>
-      </w:r>
-      <w:proofErr w:type="gramStart"/>
-      <w:r>
-        <w:t>in order to</w:t>
-      </w:r>
-      <w:proofErr w:type="gramEnd"/>
-      <w:r>
-        <w:t xml:space="preserve"> build the back-end functionality of the application. The user-side requirements detail the data visibility, user interaction, user experience, and user views that need to be available and functional for our users. These requirements outline the necessary tasks that need to be accomplished by our software application, and from these we will derive the process by which these tasks are to be built. </w:t>
+        <w:t xml:space="preserve">The purpose of this Software Requirements Specifications document is to detail the needs for the user and developer sides of the Spartan Sellers Campus Marketplace Application. The developer side requirements are the necessary functions, methodologies, and systems that need to be installed, edited, and maintained in order to build the back-end functionality of the application. The user-side requirements detail the data visibility, user interaction, user experience, and user views that need to be available and functional for our users. These requirements outline the necessary tasks that need to be accomplished by our software application, and from these we will derive the process by which these tasks are to be built. </w:t>
       </w:r>
     </w:p>
     <w:p>
@@ -6590,15 +6781,7 @@
     </w:p>
     <w:p>
       <w:r>
-        <w:t xml:space="preserve">The intended audience for the </w:t>
-      </w:r>
-      <w:proofErr w:type="spellStart"/>
-      <w:r>
-        <w:t>SpartanSellers</w:t>
-      </w:r>
-      <w:proofErr w:type="spellEnd"/>
-      <w:r>
-        <w:t xml:space="preserve"> Campus Marketplace Application includes UNCG campus students seeking to buy and sell used dorm and school supplies. This includes undergraduate and graduate students who are actively enrolled at the university and are interested in purchasing affordable, second-hand items or selling their own belongings to fellow students.</w:t>
+        <w:t>The intended audience for the SpartanSellers Campus Marketplace Application includes UNCG campus students seeking to buy and sell used dorm and school supplies. This includes undergraduate and graduate students who are actively enrolled at the university and are interested in purchasing affordable, second-hand items or selling their own belongings to fellow students.</w:t>
       </w:r>
     </w:p>
     <w:p>
@@ -6626,15 +6809,7 @@
     </w:p>
     <w:p>
       <w:r>
-        <w:t xml:space="preserve">The project scope for </w:t>
-      </w:r>
-      <w:proofErr w:type="spellStart"/>
-      <w:r>
-        <w:t>SpartanSellers</w:t>
-      </w:r>
-      <w:proofErr w:type="spellEnd"/>
-      <w:r>
-        <w:t xml:space="preserve"> Campus Marketplace Application includes developing a user-friendly platform for UNCG campus students to buy and sell used dorm and school supplies. Key features would include user registration/authentication, listing items for sale with admin approval, seller reviews for accountability, and a messaging system for communication. The application aims to enhance the student experience by providing a convenient and reliable platform for trading used items within the UNCG campus community.</w:t>
+        <w:t>The project scope for SpartanSellers Campus Marketplace Application includes developing a user-friendly platform for UNCG campus students to buy and sell used dorm and school supplies. Key features would include user registration/authentication, listing items for sale with admin approval, seller reviews for accountability, and a messaging system for communication. The application aims to enhance the student experience by providing a convenient and reliable platform for trading used items within the UNCG campus community.</w:t>
       </w:r>
     </w:p>
     <w:p>
@@ -6663,15 +6838,7 @@
     </w:p>
     <w:p>
       <w:r>
-        <w:t xml:space="preserve">Technology challenges for the </w:t>
-      </w:r>
-      <w:proofErr w:type="spellStart"/>
-      <w:r>
-        <w:t>SpartanSellers</w:t>
-      </w:r>
-      <w:proofErr w:type="spellEnd"/>
-      <w:r>
-        <w:t xml:space="preserve"> Campus Marketplace Application include ensuring scalability to accommodate a growing user base, implementing security measures, optimizing for mobile responsiveness, designing a user-friendly interface. These challenges require careful planning and collaboration to ensure smooth operation and a positive user experience.</w:t>
+        <w:t>Technology challenges for the SpartanSellers Campus Marketplace Application include ensuring scalability to accommodate a growing user base, implementing security measures, optimizing for mobile responsiveness, designing a user-friendly interface. These challenges require careful planning and collaboration to ensure smooth operation and a positive user experience.</w:t>
       </w:r>
     </w:p>
     <w:p/>
@@ -6736,40 +6903,16 @@
     <w:p>
       <w:bookmarkStart w:id="10" w:name="_Toc156255130"/>
       <w:r>
-        <w:t xml:space="preserve">The </w:t>
-      </w:r>
-      <w:proofErr w:type="spellStart"/>
-      <w:r>
-        <w:t>SpartanSellers</w:t>
-      </w:r>
-      <w:proofErr w:type="spellEnd"/>
-      <w:r>
-        <w:t xml:space="preserve"> Campus Marketplace Application is an application that allows UNCG campus students to easily browse used dorm and school supplies from other students</w:t>
+        <w:t>The SpartanSellers Campus Marketplace Application is an application that allows UNCG campus students to easily browse used dorm and school supplies from other students</w:t>
       </w:r>
       <w:r>
         <w:t xml:space="preserve">. </w:t>
       </w:r>
       <w:r>
-        <w:t xml:space="preserve">In addition, </w:t>
-      </w:r>
-      <w:proofErr w:type="spellStart"/>
-      <w:r>
-        <w:t>SpartanSellers</w:t>
-      </w:r>
-      <w:proofErr w:type="spellEnd"/>
-      <w:r>
-        <w:t xml:space="preserve"> allows buyers to leave reviews for sellers, making sure that students who are frequent users of the application throughout their time at university are held accountable to maintain a professional demeanor when selling their used items. </w:t>
-      </w:r>
-      <w:r>
-        <w:t xml:space="preserve">Sellers </w:t>
-      </w:r>
-      <w:proofErr w:type="gramStart"/>
-      <w:r>
-        <w:t>are able to</w:t>
-      </w:r>
-      <w:proofErr w:type="gramEnd"/>
-      <w:r>
-        <w:t xml:space="preserve"> list</w:t>
+        <w:t xml:space="preserve">In addition, SpartanSellers allows buyers to leave reviews for sellers, making sure that students who are frequent users of the application throughout their time at university are held accountable to maintain a professional demeanor when selling their used items. </w:t>
+      </w:r>
+      <w:r>
+        <w:t>Sellers are able to list</w:t>
       </w:r>
       <w:r>
         <w:t xml:space="preserve"> </w:t>
@@ -6803,23 +6946,7 @@
     </w:p>
     <w:p>
       <w:r>
-        <w:t xml:space="preserve">Our website application is designed specifically for UNCG students attending the university in person. The website content will not be available to non-account holding UNCG students </w:t>
-      </w:r>
-      <w:proofErr w:type="gramStart"/>
-      <w:r>
-        <w:t>in order to</w:t>
-      </w:r>
-      <w:proofErr w:type="gramEnd"/>
-      <w:r>
-        <w:t xml:space="preserve"> best preserve the safety of an online student platform. Users will need to have prior knowledge of using a web </w:t>
-      </w:r>
-      <w:proofErr w:type="gramStart"/>
-      <w:r>
-        <w:t>browser, and</w:t>
-      </w:r>
-      <w:proofErr w:type="gramEnd"/>
-      <w:r>
-        <w:t xml:space="preserve"> be familiar with navigating the basic menu options of a typical website. </w:t>
+        <w:t xml:space="preserve">Our website application is designed specifically for UNCG students attending the university in person. The website content will not be available to non-account holding UNCG students in order to best preserve the safety of an online student platform. Users will need to have prior knowledge of using a web browser, and be familiar with navigating the basic menu options of a typical website. </w:t>
       </w:r>
     </w:p>
     <w:p>
@@ -7300,15 +7427,7 @@
         <w:t>Search for/Browse Items:</w:t>
       </w:r>
       <w:r>
-        <w:t xml:space="preserve"> The buyer can search for items by </w:t>
-      </w:r>
-      <w:proofErr w:type="gramStart"/>
-      <w:r>
-        <w:t>keyword, and</w:t>
-      </w:r>
-      <w:proofErr w:type="gramEnd"/>
-      <w:r>
-        <w:t xml:space="preserve"> look through lists of items for sale.</w:t>
+        <w:t xml:space="preserve"> The buyer can search for items by keyword, and look through lists of items for sale.</w:t>
       </w:r>
     </w:p>
     <w:bookmarkEnd w:id="22"/>
@@ -7350,15 +7469,7 @@
         <w:t>Login:</w:t>
       </w:r>
       <w:r>
-        <w:t xml:space="preserve"> All users must login to the application with a unique UNCG email address and password </w:t>
-      </w:r>
-      <w:proofErr w:type="gramStart"/>
-      <w:r>
-        <w:t>in order to</w:t>
-      </w:r>
-      <w:proofErr w:type="gramEnd"/>
-      <w:r>
-        <w:t xml:space="preserve"> view and manipulate the website’s content.</w:t>
+        <w:t xml:space="preserve"> All users must login to the application with a unique UNCG email address and password in order to view and manipulate the website’s content.</w:t>
       </w:r>
     </w:p>
     <w:p>
@@ -7407,15 +7518,7 @@
         <w:t>Post Listings</w:t>
       </w:r>
       <w:r>
-        <w:t xml:space="preserve">: Sellers </w:t>
-      </w:r>
-      <w:proofErr w:type="gramStart"/>
-      <w:r>
-        <w:t>are able to</w:t>
-      </w:r>
-      <w:proofErr w:type="gramEnd"/>
-      <w:r>
-        <w:t xml:space="preserve"> post listings to the platform, visible to buyers to search for and browse. </w:t>
+        <w:t xml:space="preserve">: Sellers are able to post listings to the platform, visible to buyers to search for and browse. </w:t>
       </w:r>
     </w:p>
     <w:p>
@@ -7435,15 +7538,7 @@
         <w:t>View Historic Pricing Information:</w:t>
       </w:r>
       <w:r>
-        <w:t xml:space="preserve"> Sellers </w:t>
-      </w:r>
-      <w:proofErr w:type="gramStart"/>
-      <w:r>
-        <w:t>are able to</w:t>
-      </w:r>
-      <w:proofErr w:type="gramEnd"/>
-      <w:r>
-        <w:t xml:space="preserve"> view historic pricing information by item category, allowing them to better price their own item to the area’s standards.</w:t>
+        <w:t xml:space="preserve"> Sellers are able to view historic pricing information by item category, allowing them to better price their own item to the area’s standards.</w:t>
       </w:r>
     </w:p>
     <w:p>
@@ -7463,15 +7558,7 @@
         <w:t>Login:</w:t>
       </w:r>
       <w:r>
-        <w:t xml:space="preserve"> All users must login to the application with a unique UNCG email address and password </w:t>
-      </w:r>
-      <w:proofErr w:type="gramStart"/>
-      <w:r>
-        <w:t>in order to</w:t>
-      </w:r>
-      <w:proofErr w:type="gramEnd"/>
-      <w:r>
-        <w:t xml:space="preserve"> view and manipulate the website’s content.</w:t>
+        <w:t xml:space="preserve"> All users must login to the application with a unique UNCG email address and password in order to view and manipulate the website’s content.</w:t>
       </w:r>
     </w:p>
     <w:p/>
@@ -7535,15 +7622,7 @@
         <w:t>Approve/Remove Listings:</w:t>
       </w:r>
       <w:r>
-        <w:t xml:space="preserve"> Administrators must approve listings against a set of university approved criteria </w:t>
-      </w:r>
-      <w:proofErr w:type="gramStart"/>
-      <w:r>
-        <w:t>in order for</w:t>
-      </w:r>
-      <w:proofErr w:type="gramEnd"/>
-      <w:r>
-        <w:t xml:space="preserve"> a listing to be shown as content on the site. </w:t>
+        <w:t xml:space="preserve"> Administrators must approve listings against a set of university approved criteria in order for a listing to be shown as content on the site. </w:t>
       </w:r>
     </w:p>
     <w:p>
@@ -7563,15 +7642,7 @@
         <w:t>Login:</w:t>
       </w:r>
       <w:r>
-        <w:t xml:space="preserve"> All users must login to the application with a unique UNCG email address and password </w:t>
-      </w:r>
-      <w:proofErr w:type="gramStart"/>
-      <w:r>
-        <w:t>in order to</w:t>
-      </w:r>
-      <w:proofErr w:type="gramEnd"/>
-      <w:r>
-        <w:t xml:space="preserve"> view and manipulate the website’s content.</w:t>
+        <w:t xml:space="preserve"> All users must login to the application with a unique UNCG email address and password in order to view and manipulate the website’s content.</w:t>
       </w:r>
     </w:p>
     <w:p/>
@@ -7676,15 +7747,7 @@
         <w:t xml:space="preserve"> </w:t>
       </w:r>
       <w:r>
-        <w:t xml:space="preserve">The buyer will enter item keyword(s) into the search </w:t>
-      </w:r>
-      <w:proofErr w:type="gramStart"/>
-      <w:r>
-        <w:t>bar, and</w:t>
-      </w:r>
-      <w:proofErr w:type="gramEnd"/>
-      <w:r>
-        <w:t xml:space="preserve"> hit enter. Or the buyer will select a category to view all available items in that category. </w:t>
+        <w:t xml:space="preserve">The buyer will enter item keyword(s) into the search bar, and hit enter. Or the buyer will select a category to view all available items in that category. </w:t>
       </w:r>
     </w:p>
     <w:p>
@@ -7764,15 +7827,7 @@
         <w:t>:</w:t>
       </w:r>
       <w:r>
-        <w:t xml:space="preserve"> The application delivers an interactive list of all matching available items, and/or the user </w:t>
-      </w:r>
-      <w:proofErr w:type="gramStart"/>
-      <w:r>
-        <w:t>is able to</w:t>
-      </w:r>
-      <w:proofErr w:type="gramEnd"/>
-      <w:r>
-        <w:t xml:space="preserve"> browse a master list of available items by category.</w:t>
+        <w:t xml:space="preserve"> The application delivers an interactive list of all matching available items, and/or the user is able to browse a master list of available items by category.</w:t>
       </w:r>
     </w:p>
     <w:p>
@@ -8342,15 +8397,7 @@
         <w:t xml:space="preserve"> </w:t>
       </w:r>
       <w:r>
-        <w:t xml:space="preserve">The seller enters invalid information into the </w:t>
-      </w:r>
-      <w:proofErr w:type="gramStart"/>
-      <w:r>
-        <w:t>fields,</w:t>
-      </w:r>
-      <w:proofErr w:type="gramEnd"/>
-      <w:r>
-        <w:t xml:space="preserve"> thus the system returns an error message requesting the seller to re-enter the correct information. </w:t>
+        <w:t xml:space="preserve">The seller enters invalid information into the fields, thus the system returns an error message requesting the seller to re-enter the correct information. </w:t>
       </w:r>
     </w:p>
     <w:p>
@@ -8912,15 +8959,7 @@
         <w:t>Initial Assumption:</w:t>
       </w:r>
       <w:r>
-        <w:t xml:space="preserve"> The </w:t>
-      </w:r>
-      <w:proofErr w:type="gramStart"/>
-      <w:r>
-        <w:t>Admin</w:t>
-      </w:r>
-      <w:proofErr w:type="gramEnd"/>
-      <w:r>
-        <w:t xml:space="preserve"> has access to the website (has successfully logged in) and is in the admin role. </w:t>
+        <w:t xml:space="preserve"> The Admin has access to the website (has successfully logged in) and is in the admin role. </w:t>
       </w:r>
     </w:p>
     <w:p>
@@ -9093,21 +9132,7 @@
         <w:rPr>
           <w:lang w:val="en"/>
         </w:rPr>
-        <w:t xml:space="preserve">Communicating with sellers to request additional information or clarification if needed before </w:t>
-      </w:r>
-      <w:proofErr w:type="gramStart"/>
-      <w:r>
-        <w:rPr>
-          <w:lang w:val="en"/>
-        </w:rPr>
-        <w:t>making a decision</w:t>
-      </w:r>
-      <w:proofErr w:type="gramEnd"/>
-      <w:r>
-        <w:rPr>
-          <w:lang w:val="en"/>
-        </w:rPr>
-        <w:t xml:space="preserve"> on their approval status.</w:t>
+        <w:t>Communicating with sellers to request additional information or clarification if needed before making a decision on their approval status.</w:t>
       </w:r>
     </w:p>
     <w:p>
@@ -9248,15 +9273,7 @@
         <w:t>Initial Assumption:</w:t>
       </w:r>
       <w:r>
-        <w:t xml:space="preserve"> The </w:t>
-      </w:r>
-      <w:proofErr w:type="gramStart"/>
-      <w:r>
-        <w:t>Admin</w:t>
-      </w:r>
-      <w:proofErr w:type="gramEnd"/>
-      <w:r>
-        <w:t xml:space="preserve"> has access to the website (has successfully logged in) and is in the admin role. </w:t>
+        <w:t xml:space="preserve"> The Admin has access to the website (has successfully logged in) and is in the admin role. </w:t>
       </w:r>
     </w:p>
     <w:p>
@@ -9280,15 +9297,7 @@
         <w:t xml:space="preserve"> </w:t>
       </w:r>
       <w:r>
-        <w:t xml:space="preserve">The </w:t>
-      </w:r>
-      <w:proofErr w:type="gramStart"/>
-      <w:r>
-        <w:t>Admin</w:t>
-      </w:r>
-      <w:proofErr w:type="gramEnd"/>
-      <w:r>
-        <w:t xml:space="preserve"> will navigate to the page listing all of the items waiting to be approved. For any one item, they will view its info, and select either approve or not approve.</w:t>
+        <w:t>The Admin will navigate to the page listing all of the items waiting to be approved. For any one item, they will view its info, and select either approve or not approve.</w:t>
       </w:r>
     </w:p>
     <w:p>
@@ -9440,21 +9449,7 @@
         <w:rPr>
           <w:lang w:val="en"/>
         </w:rPr>
-        <w:t xml:space="preserve">Communicating with sellers to request additional information or clarification if needed before </w:t>
-      </w:r>
-      <w:proofErr w:type="gramStart"/>
-      <w:r>
-        <w:rPr>
-          <w:lang w:val="en"/>
-        </w:rPr>
-        <w:t>making a decision</w:t>
-      </w:r>
-      <w:proofErr w:type="gramEnd"/>
-      <w:r>
-        <w:rPr>
-          <w:lang w:val="en"/>
-        </w:rPr>
-        <w:t xml:space="preserve"> on the listing's approval status.</w:t>
+        <w:t>Communicating with sellers to request additional information or clarification if needed before making a decision on the listing's approval status.</w:t>
       </w:r>
     </w:p>
     <w:p>
@@ -9822,15 +9817,7 @@
         <w:t xml:space="preserve">This software application will allow users to login as a regular user or administrator. Users can navigate through the different pages of the website by clicking links and there will be buttons for publishing products as well as buying products. </w:t>
       </w:r>
       <w:r>
-        <w:t xml:space="preserve">There will be a search bar to allow for searching key words. The color of the website will be </w:t>
-      </w:r>
-      <w:proofErr w:type="gramStart"/>
-      <w:r>
-        <w:t>similar to</w:t>
-      </w:r>
-      <w:proofErr w:type="gramEnd"/>
-      <w:r>
-        <w:t xml:space="preserve"> the </w:t>
+        <w:t xml:space="preserve">There will be a search bar to allow for searching key words. The color of the website will be similar to the </w:t>
       </w:r>
       <w:r>
         <w:t>school’s</w:t>
@@ -11190,20 +11177,8 @@
                                 <w:sz w:val="6"/>
                                 <w:szCs w:val="6"/>
                               </w:rPr>
-                              <w:t xml:space="preserve">results of </w:t>
+                              <w:t>results of search</w:t>
                             </w:r>
-                            <w:proofErr w:type="gramStart"/>
-                            <w:r>
-                              <w:rPr>
-                                <w:rFonts w:ascii="Abadi" w:hAnsi="Abadi"/>
-                                <w:b/>
-                                <w:bCs/>
-                                <w:sz w:val="6"/>
-                                <w:szCs w:val="6"/>
-                              </w:rPr>
-                              <w:t>search</w:t>
-                            </w:r>
-                            <w:proofErr w:type="gramEnd"/>
                           </w:p>
                         </w:txbxContent>
                       </wps:txbx>
@@ -11255,20 +11230,8 @@
                           <w:sz w:val="6"/>
                           <w:szCs w:val="6"/>
                         </w:rPr>
-                        <w:t xml:space="preserve">results of </w:t>
+                        <w:t>results of search</w:t>
                       </w:r>
-                      <w:proofErr w:type="gramStart"/>
-                      <w:r>
-                        <w:rPr>
-                          <w:rFonts w:ascii="Abadi" w:hAnsi="Abadi"/>
-                          <w:b/>
-                          <w:bCs/>
-                          <w:sz w:val="6"/>
-                          <w:szCs w:val="6"/>
-                        </w:rPr>
-                        <w:t>search</w:t>
-                      </w:r>
-                      <w:proofErr w:type="gramEnd"/>
                     </w:p>
                   </w:txbxContent>
                 </v:textbox>
@@ -11373,7 +11336,6 @@
                               </w:rPr>
                               <w:t xml:space="preserve"> and </w:t>
                             </w:r>
-                            <w:proofErr w:type="gramStart"/>
                             <w:r>
                               <w:rPr>
                                 <w:rFonts w:ascii="Abadi" w:hAnsi="Abadi"/>
@@ -11384,7 +11346,6 @@
                               </w:rPr>
                               <w:t>description</w:t>
                             </w:r>
-                            <w:proofErr w:type="gramEnd"/>
                           </w:p>
                         </w:txbxContent>
                       </wps:txbx>
@@ -11448,7 +11409,6 @@
                         </w:rPr>
                         <w:t xml:space="preserve"> and </w:t>
                       </w:r>
-                      <w:proofErr w:type="gramStart"/>
                       <w:r>
                         <w:rPr>
                           <w:rFonts w:ascii="Abadi" w:hAnsi="Abadi"/>
@@ -11459,7 +11419,6 @@
                         </w:rPr>
                         <w:t>description</w:t>
                       </w:r>
-                      <w:proofErr w:type="gramEnd"/>
                     </w:p>
                   </w:txbxContent>
                 </v:textbox>
@@ -11535,7 +11494,21 @@
           <w:b/>
           <w:bCs/>
         </w:rPr>
-        <w:t>State Machine Diagram: Buyer (Meghan)</w:t>
+        <w:t>State Machine Diagram: Buyer (</w:t>
+      </w:r>
+      <w:r>
+        <w:rPr>
+          <w:b/>
+          <w:bCs/>
+        </w:rPr>
+        <w:t>Alli</w:t>
+      </w:r>
+      <w:r>
+        <w:rPr>
+          <w:b/>
+          <w:bCs/>
+        </w:rPr>
+        <w:t>)</w:t>
       </w:r>
     </w:p>
     <w:p>
@@ -11565,7 +11538,21 @@
           <w:b/>
           <w:bCs/>
         </w:rPr>
-        <w:t>State Machine Diagram: Seller (Alli)</w:t>
+        <w:t>State Machine Diagram: Seller (</w:t>
+      </w:r>
+      <w:r>
+        <w:rPr>
+          <w:b/>
+          <w:bCs/>
+        </w:rPr>
+        <w:t>Meghan</w:t>
+      </w:r>
+      <w:r>
+        <w:rPr>
+          <w:b/>
+          <w:bCs/>
+        </w:rPr>
+        <w:t>)</w:t>
       </w:r>
     </w:p>
     <w:p>

</xml_diff>

<commit_message>
state machine diagram added
</commit_message>
<xml_diff>
--- a/SpartanSellersDocumentation/SpartanSellersSRS.docx
+++ b/SpartanSellersDocumentation/SpartanSellersSRS.docx
@@ -259,7 +259,7 @@
           <w:sz w:val="36"/>
           <w:szCs w:val="36"/>
         </w:rPr>
-        <w:t>By: Meghan Wilcox, Alli Weavil, and Carrissa Boddie</w:t>
+        <w:t>By: Meghan Wilcox, Alli Weavil, and Carissa Boddie</w:t>
       </w:r>
     </w:p>
     <w:p>
@@ -6105,7 +6105,15 @@
     </w:p>
     <w:p>
       <w:r>
-        <w:t xml:space="preserve">The goal of the Spartan Sellers Campus Marketplace Application is to enable UNCG students to advertise used academic and housing items to other university students and faculty, in order to reduce the hassle of finding affordable housing materials each year. </w:t>
+        <w:t xml:space="preserve">The goal of the Spartan Sellers Campus Marketplace Application is to enable UNCG students to advertise used academic and housing items to other university students and faculty, </w:t>
+      </w:r>
+      <w:proofErr w:type="gramStart"/>
+      <w:r>
+        <w:t>in order to</w:t>
+      </w:r>
+      <w:proofErr w:type="gramEnd"/>
+      <w:r>
+        <w:t xml:space="preserve"> reduce the hassle of finding affordable housing materials each year. </w:t>
       </w:r>
     </w:p>
     <w:p/>
@@ -6125,7 +6133,15 @@
     </w:p>
     <w:p>
       <w:r>
-        <w:t xml:space="preserve">The purpose of this Software Requirements Specifications document is to detail the needs for the user and developer sides of the Spartan Sellers Campus Marketplace Application. The developer side requirements are the necessary functions, methodologies, and systems that need to be installed, edited, and maintained in order to build the back-end functionality of the application. The user-side requirements detail the data visibility, user interaction, user experience, and user views that need to be available and functional for our users. These requirements outline the necessary tasks that need to be accomplished by our software application, and from these we will derive the process by which these tasks are to be built. </w:t>
+        <w:t xml:space="preserve">The purpose of this Software Requirements Specifications document is to detail the needs for the user and developer sides of the Spartan Sellers Campus Marketplace Application. The developer side requirements are the necessary functions, methodologies, and systems that need to be installed, edited, and maintained </w:t>
+      </w:r>
+      <w:proofErr w:type="gramStart"/>
+      <w:r>
+        <w:t>in order to</w:t>
+      </w:r>
+      <w:proofErr w:type="gramEnd"/>
+      <w:r>
+        <w:t xml:space="preserve"> build the back-end functionality of the application. The user-side requirements detail the data visibility, user interaction, user experience, and user views that need to be available and functional for our users. These requirements outline the necessary tasks that need to be accomplished by our software application, and from these we will derive the process by which these tasks are to be built. </w:t>
       </w:r>
     </w:p>
     <w:p>
@@ -6781,7 +6797,15 @@
     </w:p>
     <w:p>
       <w:r>
-        <w:t>The intended audience for the SpartanSellers Campus Marketplace Application includes UNCG campus students seeking to buy and sell used dorm and school supplies. This includes undergraduate and graduate students who are actively enrolled at the university and are interested in purchasing affordable, second-hand items or selling their own belongings to fellow students.</w:t>
+        <w:t xml:space="preserve">The intended audience for the </w:t>
+      </w:r>
+      <w:proofErr w:type="spellStart"/>
+      <w:r>
+        <w:t>SpartanSellers</w:t>
+      </w:r>
+      <w:proofErr w:type="spellEnd"/>
+      <w:r>
+        <w:t xml:space="preserve"> Campus Marketplace Application includes UNCG campus students seeking to buy and sell used dorm and school supplies. This includes undergraduate and graduate students who are actively enrolled at the university and are interested in purchasing affordable, second-hand items or selling their own belongings to fellow students.</w:t>
       </w:r>
     </w:p>
     <w:p>
@@ -6809,7 +6833,15 @@
     </w:p>
     <w:p>
       <w:r>
-        <w:t>The project scope for SpartanSellers Campus Marketplace Application includes developing a user-friendly platform for UNCG campus students to buy and sell used dorm and school supplies. Key features would include user registration/authentication, listing items for sale with admin approval, seller reviews for accountability, and a messaging system for communication. The application aims to enhance the student experience by providing a convenient and reliable platform for trading used items within the UNCG campus community.</w:t>
+        <w:t xml:space="preserve">The project scope for </w:t>
+      </w:r>
+      <w:proofErr w:type="spellStart"/>
+      <w:r>
+        <w:t>SpartanSellers</w:t>
+      </w:r>
+      <w:proofErr w:type="spellEnd"/>
+      <w:r>
+        <w:t xml:space="preserve"> Campus Marketplace Application includes developing a user-friendly platform for UNCG campus students to buy and sell used dorm and school supplies. Key features would include user registration/authentication, listing items for sale with admin approval, seller reviews for accountability, and a messaging system for communication. The application aims to enhance the student experience by providing a convenient and reliable platform for trading used items within the UNCG campus community.</w:t>
       </w:r>
     </w:p>
     <w:p>
@@ -6838,7 +6870,15 @@
     </w:p>
     <w:p>
       <w:r>
-        <w:t>Technology challenges for the SpartanSellers Campus Marketplace Application include ensuring scalability to accommodate a growing user base, implementing security measures, optimizing for mobile responsiveness, designing a user-friendly interface. These challenges require careful planning and collaboration to ensure smooth operation and a positive user experience.</w:t>
+        <w:t xml:space="preserve">Technology challenges for the </w:t>
+      </w:r>
+      <w:proofErr w:type="spellStart"/>
+      <w:r>
+        <w:t>SpartanSellers</w:t>
+      </w:r>
+      <w:proofErr w:type="spellEnd"/>
+      <w:r>
+        <w:t xml:space="preserve"> Campus Marketplace Application include ensuring scalability to accommodate a growing user base, implementing security measures, optimizing for mobile responsiveness, designing a user-friendly interface. These challenges require careful planning and collaboration to ensure smooth operation and a positive user experience.</w:t>
       </w:r>
     </w:p>
     <w:p/>
@@ -6903,16 +6943,40 @@
     <w:p>
       <w:bookmarkStart w:id="10" w:name="_Toc156255130"/>
       <w:r>
-        <w:t>The SpartanSellers Campus Marketplace Application is an application that allows UNCG campus students to easily browse used dorm and school supplies from other students</w:t>
+        <w:t xml:space="preserve">The </w:t>
+      </w:r>
+      <w:proofErr w:type="spellStart"/>
+      <w:r>
+        <w:t>SpartanSellers</w:t>
+      </w:r>
+      <w:proofErr w:type="spellEnd"/>
+      <w:r>
+        <w:t xml:space="preserve"> Campus Marketplace Application is an application that allows UNCG campus students to easily browse used dorm and school supplies from other students</w:t>
       </w:r>
       <w:r>
         <w:t xml:space="preserve">. </w:t>
       </w:r>
       <w:r>
-        <w:t xml:space="preserve">In addition, SpartanSellers allows buyers to leave reviews for sellers, making sure that students who are frequent users of the application throughout their time at university are held accountable to maintain a professional demeanor when selling their used items. </w:t>
-      </w:r>
-      <w:r>
-        <w:t>Sellers are able to list</w:t>
+        <w:t xml:space="preserve">In addition, </w:t>
+      </w:r>
+      <w:proofErr w:type="spellStart"/>
+      <w:r>
+        <w:t>SpartanSellers</w:t>
+      </w:r>
+      <w:proofErr w:type="spellEnd"/>
+      <w:r>
+        <w:t xml:space="preserve"> allows buyers to leave reviews for sellers, making sure that students who are frequent users of the application throughout their time at university are held accountable to maintain a professional demeanor when selling their used items. </w:t>
+      </w:r>
+      <w:r>
+        <w:t xml:space="preserve">Sellers </w:t>
+      </w:r>
+      <w:proofErr w:type="gramStart"/>
+      <w:r>
+        <w:t>are able to</w:t>
+      </w:r>
+      <w:proofErr w:type="gramEnd"/>
+      <w:r>
+        <w:t xml:space="preserve"> list</w:t>
       </w:r>
       <w:r>
         <w:t xml:space="preserve"> </w:t>
@@ -6946,7 +7010,23 @@
     </w:p>
     <w:p>
       <w:r>
-        <w:t xml:space="preserve">Our website application is designed specifically for UNCG students attending the university in person. The website content will not be available to non-account holding UNCG students in order to best preserve the safety of an online student platform. Users will need to have prior knowledge of using a web browser, and be familiar with navigating the basic menu options of a typical website. </w:t>
+        <w:t xml:space="preserve">Our website application is designed specifically for UNCG students attending the university in person. The website content will not be available to non-account holding UNCG students </w:t>
+      </w:r>
+      <w:proofErr w:type="gramStart"/>
+      <w:r>
+        <w:t>in order to</w:t>
+      </w:r>
+      <w:proofErr w:type="gramEnd"/>
+      <w:r>
+        <w:t xml:space="preserve"> best preserve the safety of an online student platform. Users will need to have prior knowledge of using a web </w:t>
+      </w:r>
+      <w:proofErr w:type="gramStart"/>
+      <w:r>
+        <w:t>browser, and</w:t>
+      </w:r>
+      <w:proofErr w:type="gramEnd"/>
+      <w:r>
+        <w:t xml:space="preserve"> be familiar with navigating the basic menu options of a typical website. </w:t>
       </w:r>
     </w:p>
     <w:p>
@@ -7427,7 +7507,15 @@
         <w:t>Search for/Browse Items:</w:t>
       </w:r>
       <w:r>
-        <w:t xml:space="preserve"> The buyer can search for items by keyword, and look through lists of items for sale.</w:t>
+        <w:t xml:space="preserve"> The buyer can search for items by </w:t>
+      </w:r>
+      <w:proofErr w:type="gramStart"/>
+      <w:r>
+        <w:t>keyword, and</w:t>
+      </w:r>
+      <w:proofErr w:type="gramEnd"/>
+      <w:r>
+        <w:t xml:space="preserve"> look through lists of items for sale.</w:t>
       </w:r>
     </w:p>
     <w:bookmarkEnd w:id="22"/>
@@ -7469,7 +7557,15 @@
         <w:t>Login:</w:t>
       </w:r>
       <w:r>
-        <w:t xml:space="preserve"> All users must login to the application with a unique UNCG email address and password in order to view and manipulate the website’s content.</w:t>
+        <w:t xml:space="preserve"> All users must login to the application with a unique UNCG email address and password </w:t>
+      </w:r>
+      <w:proofErr w:type="gramStart"/>
+      <w:r>
+        <w:t>in order to</w:t>
+      </w:r>
+      <w:proofErr w:type="gramEnd"/>
+      <w:r>
+        <w:t xml:space="preserve"> view and manipulate the website’s content.</w:t>
       </w:r>
     </w:p>
     <w:p>
@@ -7518,7 +7614,15 @@
         <w:t>Post Listings</w:t>
       </w:r>
       <w:r>
-        <w:t xml:space="preserve">: Sellers are able to post listings to the platform, visible to buyers to search for and browse. </w:t>
+        <w:t xml:space="preserve">: Sellers </w:t>
+      </w:r>
+      <w:proofErr w:type="gramStart"/>
+      <w:r>
+        <w:t>are able to</w:t>
+      </w:r>
+      <w:proofErr w:type="gramEnd"/>
+      <w:r>
+        <w:t xml:space="preserve"> post listings to the platform, visible to buyers to search for and browse. </w:t>
       </w:r>
     </w:p>
     <w:p>
@@ -7538,7 +7642,15 @@
         <w:t>View Historic Pricing Information:</w:t>
       </w:r>
       <w:r>
-        <w:t xml:space="preserve"> Sellers are able to view historic pricing information by item category, allowing them to better price their own item to the area’s standards.</w:t>
+        <w:t xml:space="preserve"> Sellers </w:t>
+      </w:r>
+      <w:proofErr w:type="gramStart"/>
+      <w:r>
+        <w:t>are able to</w:t>
+      </w:r>
+      <w:proofErr w:type="gramEnd"/>
+      <w:r>
+        <w:t xml:space="preserve"> view historic pricing information by item category, allowing them to better price their own item to the area’s standards.</w:t>
       </w:r>
     </w:p>
     <w:p>
@@ -7558,7 +7670,15 @@
         <w:t>Login:</w:t>
       </w:r>
       <w:r>
-        <w:t xml:space="preserve"> All users must login to the application with a unique UNCG email address and password in order to view and manipulate the website’s content.</w:t>
+        <w:t xml:space="preserve"> All users must login to the application with a unique UNCG email address and password </w:t>
+      </w:r>
+      <w:proofErr w:type="gramStart"/>
+      <w:r>
+        <w:t>in order to</w:t>
+      </w:r>
+      <w:proofErr w:type="gramEnd"/>
+      <w:r>
+        <w:t xml:space="preserve"> view and manipulate the website’s content.</w:t>
       </w:r>
     </w:p>
     <w:p/>
@@ -7622,7 +7742,15 @@
         <w:t>Approve/Remove Listings:</w:t>
       </w:r>
       <w:r>
-        <w:t xml:space="preserve"> Administrators must approve listings against a set of university approved criteria in order for a listing to be shown as content on the site. </w:t>
+        <w:t xml:space="preserve"> Administrators must approve listings against a set of university approved criteria </w:t>
+      </w:r>
+      <w:proofErr w:type="gramStart"/>
+      <w:r>
+        <w:t>in order for</w:t>
+      </w:r>
+      <w:proofErr w:type="gramEnd"/>
+      <w:r>
+        <w:t xml:space="preserve"> a listing to be shown as content on the site. </w:t>
       </w:r>
     </w:p>
     <w:p>
@@ -7642,7 +7770,15 @@
         <w:t>Login:</w:t>
       </w:r>
       <w:r>
-        <w:t xml:space="preserve"> All users must login to the application with a unique UNCG email address and password in order to view and manipulate the website’s content.</w:t>
+        <w:t xml:space="preserve"> All users must login to the application with a unique UNCG email address and password </w:t>
+      </w:r>
+      <w:proofErr w:type="gramStart"/>
+      <w:r>
+        <w:t>in order to</w:t>
+      </w:r>
+      <w:proofErr w:type="gramEnd"/>
+      <w:r>
+        <w:t xml:space="preserve"> view and manipulate the website’s content.</w:t>
       </w:r>
     </w:p>
     <w:p/>
@@ -7747,7 +7883,15 @@
         <w:t xml:space="preserve"> </w:t>
       </w:r>
       <w:r>
-        <w:t xml:space="preserve">The buyer will enter item keyword(s) into the search bar, and hit enter. Or the buyer will select a category to view all available items in that category. </w:t>
+        <w:t xml:space="preserve">The buyer will enter item keyword(s) into the search </w:t>
+      </w:r>
+      <w:proofErr w:type="gramStart"/>
+      <w:r>
+        <w:t>bar, and</w:t>
+      </w:r>
+      <w:proofErr w:type="gramEnd"/>
+      <w:r>
+        <w:t xml:space="preserve"> hit enter. Or the buyer will select a category to view all available items in that category. </w:t>
       </w:r>
     </w:p>
     <w:p>
@@ -7827,7 +7971,15 @@
         <w:t>:</w:t>
       </w:r>
       <w:r>
-        <w:t xml:space="preserve"> The application delivers an interactive list of all matching available items, and/or the user is able to browse a master list of available items by category.</w:t>
+        <w:t xml:space="preserve"> The application delivers an interactive list of all matching available items, and/or the user </w:t>
+      </w:r>
+      <w:proofErr w:type="gramStart"/>
+      <w:r>
+        <w:t>is able to</w:t>
+      </w:r>
+      <w:proofErr w:type="gramEnd"/>
+      <w:r>
+        <w:t xml:space="preserve"> browse a master list of available items by category.</w:t>
       </w:r>
     </w:p>
     <w:p>
@@ -8397,7 +8549,15 @@
         <w:t xml:space="preserve"> </w:t>
       </w:r>
       <w:r>
-        <w:t xml:space="preserve">The seller enters invalid information into the fields, thus the system returns an error message requesting the seller to re-enter the correct information. </w:t>
+        <w:t xml:space="preserve">The seller enters invalid information into the </w:t>
+      </w:r>
+      <w:proofErr w:type="gramStart"/>
+      <w:r>
+        <w:t>fields,</w:t>
+      </w:r>
+      <w:proofErr w:type="gramEnd"/>
+      <w:r>
+        <w:t xml:space="preserve"> thus the system returns an error message requesting the seller to re-enter the correct information. </w:t>
       </w:r>
     </w:p>
     <w:p>
@@ -8959,7 +9119,15 @@
         <w:t>Initial Assumption:</w:t>
       </w:r>
       <w:r>
-        <w:t xml:space="preserve"> The Admin has access to the website (has successfully logged in) and is in the admin role. </w:t>
+        <w:t xml:space="preserve"> The </w:t>
+      </w:r>
+      <w:proofErr w:type="gramStart"/>
+      <w:r>
+        <w:t>Admin</w:t>
+      </w:r>
+      <w:proofErr w:type="gramEnd"/>
+      <w:r>
+        <w:t xml:space="preserve"> has access to the website (has successfully logged in) and is in the admin role. </w:t>
       </w:r>
     </w:p>
     <w:p>
@@ -9132,7 +9300,21 @@
         <w:rPr>
           <w:lang w:val="en"/>
         </w:rPr>
-        <w:t>Communicating with sellers to request additional information or clarification if needed before making a decision on their approval status.</w:t>
+        <w:t xml:space="preserve">Communicating with sellers to request additional information or clarification if needed before </w:t>
+      </w:r>
+      <w:proofErr w:type="gramStart"/>
+      <w:r>
+        <w:rPr>
+          <w:lang w:val="en"/>
+        </w:rPr>
+        <w:t>making a decision</w:t>
+      </w:r>
+      <w:proofErr w:type="gramEnd"/>
+      <w:r>
+        <w:rPr>
+          <w:lang w:val="en"/>
+        </w:rPr>
+        <w:t xml:space="preserve"> on their approval status.</w:t>
       </w:r>
     </w:p>
     <w:p>
@@ -9273,7 +9455,15 @@
         <w:t>Initial Assumption:</w:t>
       </w:r>
       <w:r>
-        <w:t xml:space="preserve"> The Admin has access to the website (has successfully logged in) and is in the admin role. </w:t>
+        <w:t xml:space="preserve"> The </w:t>
+      </w:r>
+      <w:proofErr w:type="gramStart"/>
+      <w:r>
+        <w:t>Admin</w:t>
+      </w:r>
+      <w:proofErr w:type="gramEnd"/>
+      <w:r>
+        <w:t xml:space="preserve"> has access to the website (has successfully logged in) and is in the admin role. </w:t>
       </w:r>
     </w:p>
     <w:p>
@@ -9297,7 +9487,15 @@
         <w:t xml:space="preserve"> </w:t>
       </w:r>
       <w:r>
-        <w:t>The Admin will navigate to the page listing all of the items waiting to be approved. For any one item, they will view its info, and select either approve or not approve.</w:t>
+        <w:t xml:space="preserve">The </w:t>
+      </w:r>
+      <w:proofErr w:type="gramStart"/>
+      <w:r>
+        <w:t>Admin</w:t>
+      </w:r>
+      <w:proofErr w:type="gramEnd"/>
+      <w:r>
+        <w:t xml:space="preserve"> will navigate to the page listing all of the items waiting to be approved. For any one item, they will view its info, and select either approve or not approve.</w:t>
       </w:r>
     </w:p>
     <w:p>
@@ -9449,7 +9647,21 @@
         <w:rPr>
           <w:lang w:val="en"/>
         </w:rPr>
-        <w:t>Communicating with sellers to request additional information or clarification if needed before making a decision on the listing's approval status.</w:t>
+        <w:t xml:space="preserve">Communicating with sellers to request additional information or clarification if needed before </w:t>
+      </w:r>
+      <w:proofErr w:type="gramStart"/>
+      <w:r>
+        <w:rPr>
+          <w:lang w:val="en"/>
+        </w:rPr>
+        <w:t>making a decision</w:t>
+      </w:r>
+      <w:proofErr w:type="gramEnd"/>
+      <w:r>
+        <w:rPr>
+          <w:lang w:val="en"/>
+        </w:rPr>
+        <w:t xml:space="preserve"> on the listing's approval status.</w:t>
       </w:r>
     </w:p>
     <w:p>
@@ -9817,7 +10029,15 @@
         <w:t xml:space="preserve">This software application will allow users to login as a regular user or administrator. Users can navigate through the different pages of the website by clicking links and there will be buttons for publishing products as well as buying products. </w:t>
       </w:r>
       <w:r>
-        <w:t xml:space="preserve">There will be a search bar to allow for searching key words. The color of the website will be similar to the </w:t>
+        <w:t xml:space="preserve">There will be a search bar to allow for searching key words. The color of the website will be </w:t>
+      </w:r>
+      <w:proofErr w:type="gramStart"/>
+      <w:r>
+        <w:t>similar to</w:t>
+      </w:r>
+      <w:proofErr w:type="gramEnd"/>
+      <w:r>
+        <w:t xml:space="preserve"> the </w:t>
       </w:r>
       <w:r>
         <w:t>school’s</w:t>
@@ -10814,14 +11034,26 @@
                                 <w:szCs w:val="16"/>
                               </w:rPr>
                             </w:pPr>
+                            <w:proofErr w:type="spellStart"/>
                             <w:r>
                               <w:rPr>
                                 <w:rFonts w:ascii="Abadi" w:hAnsi="Abadi"/>
                                 <w:sz w:val="16"/>
                                 <w:szCs w:val="16"/>
                               </w:rPr>
-                              <w:t>search_results_view</w:t>
+                              <w:t>search_results_</w:t>
                             </w:r>
+                            <w:proofErr w:type="gramStart"/>
+                            <w:r>
+                              <w:rPr>
+                                <w:rFonts w:ascii="Abadi" w:hAnsi="Abadi"/>
+                                <w:sz w:val="16"/>
+                                <w:szCs w:val="16"/>
+                              </w:rPr>
+                              <w:t>view</w:t>
+                            </w:r>
+                            <w:proofErr w:type="spellEnd"/>
+                            <w:proofErr w:type="gramEnd"/>
                           </w:p>
                           <w:p/>
                         </w:txbxContent>
@@ -10858,14 +11090,26 @@
                           <w:szCs w:val="16"/>
                         </w:rPr>
                       </w:pPr>
+                      <w:proofErr w:type="spellStart"/>
                       <w:r>
                         <w:rPr>
                           <w:rFonts w:ascii="Abadi" w:hAnsi="Abadi"/>
                           <w:sz w:val="16"/>
                           <w:szCs w:val="16"/>
                         </w:rPr>
-                        <w:t>search_results_view</w:t>
+                        <w:t>search_results_</w:t>
                       </w:r>
+                      <w:proofErr w:type="gramStart"/>
+                      <w:r>
+                        <w:rPr>
+                          <w:rFonts w:ascii="Abadi" w:hAnsi="Abadi"/>
+                          <w:sz w:val="16"/>
+                          <w:szCs w:val="16"/>
+                        </w:rPr>
+                        <w:t>view</w:t>
+                      </w:r>
+                      <w:proofErr w:type="spellEnd"/>
+                      <w:proofErr w:type="gramEnd"/>
                     </w:p>
                     <w:p/>
                   </w:txbxContent>
@@ -11077,9 +11321,75 @@
         <w:rPr>
           <w:b/>
           <w:bCs/>
+          <w:noProof/>
+        </w:rPr>
+        <w:drawing>
+          <wp:anchor distT="0" distB="0" distL="114300" distR="114300" simplePos="0" relativeHeight="251665408" behindDoc="0" locked="0" layoutInCell="1" allowOverlap="1" wp14:anchorId="65C449A9" wp14:editId="5B296F6F">
+            <wp:simplePos x="0" y="0"/>
+            <wp:positionH relativeFrom="column">
+              <wp:posOffset>-124460</wp:posOffset>
+            </wp:positionH>
+            <wp:positionV relativeFrom="paragraph">
+              <wp:posOffset>256540</wp:posOffset>
+            </wp:positionV>
+            <wp:extent cx="6645910" cy="3161030"/>
+            <wp:effectExtent l="0" t="0" r="2540" b="1270"/>
+            <wp:wrapSquare wrapText="bothSides"/>
+            <wp:docPr id="1820746082" name="Picture 1" descr="A diagram of a flowchart&#10;&#10;Description automatically generated"/>
+            <wp:cNvGraphicFramePr>
+              <a:graphicFrameLocks xmlns:a="http://schemas.openxmlformats.org/drawingml/2006/main" noChangeAspect="1"/>
+            </wp:cNvGraphicFramePr>
+            <a:graphic xmlns:a="http://schemas.openxmlformats.org/drawingml/2006/main">
+              <a:graphicData uri="http://schemas.openxmlformats.org/drawingml/2006/picture">
+                <pic:pic xmlns:pic="http://schemas.openxmlformats.org/drawingml/2006/picture">
+                  <pic:nvPicPr>
+                    <pic:cNvPr id="1820746082" name="Picture 1" descr="A diagram of a flowchart&#10;&#10;Description automatically generated"/>
+                    <pic:cNvPicPr/>
+                  </pic:nvPicPr>
+                  <pic:blipFill>
+                    <a:blip r:embed="rId14">
+                      <a:extLst>
+                        <a:ext uri="{28A0092B-C50C-407E-A947-70E740481C1C}">
+                          <a14:useLocalDpi xmlns:a14="http://schemas.microsoft.com/office/drawing/2010/main" val="0"/>
+                        </a:ext>
+                      </a:extLst>
+                    </a:blip>
+                    <a:stretch>
+                      <a:fillRect/>
+                    </a:stretch>
+                  </pic:blipFill>
+                  <pic:spPr>
+                    <a:xfrm>
+                      <a:off x="0" y="0"/>
+                      <a:ext cx="6645910" cy="3161030"/>
+                    </a:xfrm>
+                    <a:prstGeom prst="rect">
+                      <a:avLst/>
+                    </a:prstGeom>
+                  </pic:spPr>
+                </pic:pic>
+              </a:graphicData>
+            </a:graphic>
+          </wp:anchor>
+        </w:drawing>
+      </w:r>
+      <w:r>
+        <w:rPr>
+          <w:b/>
+          <w:bCs/>
         </w:rPr>
         <w:t>State Machine Diagram: Admin (Carissa)</w:t>
       </w:r>
+    </w:p>
+    <w:p>
+      <w:pPr>
+        <w:pStyle w:val="ListParagraph"/>
+        <w:ind w:left="1260"/>
+        <w:rPr>
+          <w:b/>
+          <w:bCs/>
+        </w:rPr>
+      </w:pPr>
     </w:p>
     <w:p>
       <w:pPr>
@@ -11167,8 +11477,9 @@
                                 <w:sz w:val="6"/>
                                 <w:szCs w:val="6"/>
                               </w:rPr>
-                              <w:t xml:space="preserve">do: View </w:t>
+                              <w:t xml:space="preserve">do: View results of </w:t>
                             </w:r>
+                            <w:proofErr w:type="gramStart"/>
                             <w:r>
                               <w:rPr>
                                 <w:rFonts w:ascii="Abadi" w:hAnsi="Abadi"/>
@@ -11177,8 +11488,9 @@
                                 <w:sz w:val="6"/>
                                 <w:szCs w:val="6"/>
                               </w:rPr>
-                              <w:t>results of search</w:t>
+                              <w:t>search</w:t>
                             </w:r>
+                            <w:proofErr w:type="gramEnd"/>
                           </w:p>
                         </w:txbxContent>
                       </wps:txbx>
@@ -11220,8 +11532,9 @@
                           <w:sz w:val="6"/>
                           <w:szCs w:val="6"/>
                         </w:rPr>
-                        <w:t xml:space="preserve">do: View </w:t>
+                        <w:t xml:space="preserve">do: View results of </w:t>
                       </w:r>
+                      <w:proofErr w:type="gramStart"/>
                       <w:r>
                         <w:rPr>
                           <w:rFonts w:ascii="Abadi" w:hAnsi="Abadi"/>
@@ -11230,8 +11543,9 @@
                           <w:sz w:val="6"/>
                           <w:szCs w:val="6"/>
                         </w:rPr>
-                        <w:t>results of search</w:t>
+                        <w:t>search</w:t>
                       </w:r>
+                      <w:proofErr w:type="gramEnd"/>
                     </w:p>
                   </w:txbxContent>
                 </v:textbox>
@@ -11314,28 +11628,9 @@
                                 <w:sz w:val="6"/>
                                 <w:szCs w:val="6"/>
                               </w:rPr>
-                              <w:t xml:space="preserve">do: </w:t>
+                              <w:t xml:space="preserve">do: View price and </w:t>
                             </w:r>
-                            <w:r>
-                              <w:rPr>
-                                <w:rFonts w:ascii="Abadi" w:hAnsi="Abadi"/>
-                                <w:b/>
-                                <w:bCs/>
-                                <w:sz w:val="6"/>
-                                <w:szCs w:val="6"/>
-                              </w:rPr>
-                              <w:t>View price</w:t>
-                            </w:r>
-                            <w:r>
-                              <w:rPr>
-                                <w:rFonts w:ascii="Abadi" w:hAnsi="Abadi"/>
-                                <w:b/>
-                                <w:bCs/>
-                                <w:sz w:val="6"/>
-                                <w:szCs w:val="6"/>
-                              </w:rPr>
-                              <w:t xml:space="preserve"> and </w:t>
-                            </w:r>
+                            <w:proofErr w:type="gramStart"/>
                             <w:r>
                               <w:rPr>
                                 <w:rFonts w:ascii="Abadi" w:hAnsi="Abadi"/>
@@ -11346,6 +11641,7 @@
                               </w:rPr>
                               <w:t>description</w:t>
                             </w:r>
+                            <w:proofErr w:type="gramEnd"/>
                           </w:p>
                         </w:txbxContent>
                       </wps:txbx>
@@ -11387,28 +11683,9 @@
                           <w:sz w:val="6"/>
                           <w:szCs w:val="6"/>
                         </w:rPr>
-                        <w:t xml:space="preserve">do: </w:t>
+                        <w:t xml:space="preserve">do: View price and </w:t>
                       </w:r>
-                      <w:r>
-                        <w:rPr>
-                          <w:rFonts w:ascii="Abadi" w:hAnsi="Abadi"/>
-                          <w:b/>
-                          <w:bCs/>
-                          <w:sz w:val="6"/>
-                          <w:szCs w:val="6"/>
-                        </w:rPr>
-                        <w:t>View price</w:t>
-                      </w:r>
-                      <w:r>
-                        <w:rPr>
-                          <w:rFonts w:ascii="Abadi" w:hAnsi="Abadi"/>
-                          <w:b/>
-                          <w:bCs/>
-                          <w:sz w:val="6"/>
-                          <w:szCs w:val="6"/>
-                        </w:rPr>
-                        <w:t xml:space="preserve"> and </w:t>
-                      </w:r>
+                      <w:proofErr w:type="gramStart"/>
                       <w:r>
                         <w:rPr>
                           <w:rFonts w:ascii="Abadi" w:hAnsi="Abadi"/>
@@ -11419,6 +11696,7 @@
                         </w:rPr>
                         <w:t>description</w:t>
                       </w:r>
+                      <w:proofErr w:type="gramEnd"/>
                     </w:p>
                   </w:txbxContent>
                 </v:textbox>
@@ -11457,7 +11735,7 @@
                     <pic:cNvPicPr/>
                   </pic:nvPicPr>
                   <pic:blipFill>
-                    <a:blip r:embed="rId14">
+                    <a:blip r:embed="rId15">
                       <a:extLst>
                         <a:ext uri="{28A0092B-C50C-407E-A947-70E740481C1C}">
                           <a14:useLocalDpi xmlns:a14="http://schemas.microsoft.com/office/drawing/2010/main" val="0"/>
@@ -11580,8 +11858,8 @@
       </w:r>
     </w:p>
     <w:sectPr>
-      <w:footerReference w:type="default" r:id="rId15"/>
-      <w:footerReference w:type="first" r:id="rId16"/>
+      <w:footerReference w:type="default" r:id="rId16"/>
+      <w:footerReference w:type="first" r:id="rId17"/>
       <w:pgSz w:w="11906" w:h="16838"/>
       <w:pgMar w:top="720" w:right="720" w:bottom="720" w:left="720" w:header="720" w:footer="720" w:gutter="0"/>
       <w:pgNumType w:start="0"/>
@@ -15099,9 +15377,12 @@
 </file>
 
 <file path=customXml/item2.xml><?xml version="1.0" encoding="utf-8"?>
-<go:gDocsCustomXmlDataStorage xmlns:go="http://customooxmlschemas.google.com/" xmlns:r="http://schemas.openxmlformats.org/officeDocument/2006/relationships">
-  <go:docsCustomData xmlns:go="http://customooxmlschemas.google.com/" roundtripDataSignature="AMtx7miMsjpHgLkCpnb+eyO7PhWylfuRdA==">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</go:docsCustomData>
-</go:gDocsCustomXmlDataStorage>
+<?mso-contentType ?>
+<FormTemplates xmlns="http://schemas.microsoft.com/sharepoint/v3/contenttype/forms">
+  <Display>DocumentLibraryForm</Display>
+  <Edit>DocumentLibraryForm</Edit>
+  <New>DocumentLibraryForm</New>
+</FormTemplates>
 </file>
 
 <file path=customXml/item3.xml><?xml version="1.0" encoding="utf-8"?>
@@ -15287,12 +15568,9 @@
 </file>
 
 <file path=customXml/item4.xml><?xml version="1.0" encoding="utf-8"?>
-<?mso-contentType ?>
-<FormTemplates xmlns="http://schemas.microsoft.com/sharepoint/v3/contenttype/forms">
-  <Display>DocumentLibraryForm</Display>
-  <Edit>DocumentLibraryForm</Edit>
-  <New>DocumentLibraryForm</New>
-</FormTemplates>
+<go:gDocsCustomXmlDataStorage xmlns:go="http://customooxmlschemas.google.com/" xmlns:r="http://schemas.openxmlformats.org/officeDocument/2006/relationships">
+  <go:docsCustomData xmlns:go="http://customooxmlschemas.google.com/" roundtripDataSignature="AMtx7miMsjpHgLkCpnb+eyO7PhWylfuRdA==">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</go:docsCustomData>
+</go:gDocsCustomXmlDataStorage>
 </file>
 
 <file path=customXml/itemProps1.xml><?xml version="1.0" encoding="utf-8"?>
@@ -15305,10 +15583,9 @@
 </file>
 
 <file path=customXml/itemProps2.xml><?xml version="1.0" encoding="utf-8"?>
-<ds:datastoreItem xmlns:ds="http://schemas.openxmlformats.org/officeDocument/2006/customXml" ds:itemID="{11111111-1234-1234-1234-123412341234}">
+<ds:datastoreItem xmlns:ds="http://schemas.openxmlformats.org/officeDocument/2006/customXml" ds:itemID="{70C22E47-9CC5-4605-9D3A-15CAD860119F}">
   <ds:schemaRefs>
-    <ds:schemaRef ds:uri="http://customooxmlschemas.google.com/"/>
-    <ds:schemaRef ds:uri="http://schemas.openxmlformats.org/officeDocument/2006/relationships"/>
+    <ds:schemaRef ds:uri="http://schemas.microsoft.com/sharepoint/v3/contenttype/forms"/>
   </ds:schemaRefs>
 </ds:datastoreItem>
 </file>
@@ -15332,9 +15609,10 @@
 </file>
 
 <file path=customXml/itemProps4.xml><?xml version="1.0" encoding="utf-8"?>
-<ds:datastoreItem xmlns:ds="http://schemas.openxmlformats.org/officeDocument/2006/customXml" ds:itemID="{70C22E47-9CC5-4605-9D3A-15CAD860119F}">
+<ds:datastoreItem xmlns:ds="http://schemas.openxmlformats.org/officeDocument/2006/customXml" ds:itemID="{11111111-1234-1234-1234-123412341234}">
   <ds:schemaRefs>
-    <ds:schemaRef ds:uri="http://schemas.microsoft.com/sharepoint/v3/contenttype/forms"/>
+    <ds:schemaRef ds:uri="http://customooxmlschemas.google.com/"/>
+    <ds:schemaRef ds:uri="http://schemas.openxmlformats.org/officeDocument/2006/relationships"/>
   </ds:schemaRefs>
 </ds:datastoreItem>
 </file>

</xml_diff>

<commit_message>
Alli - Added state
</commit_message>
<xml_diff>
--- a/SpartanSellersDocumentation/SpartanSellersSRS.docx
+++ b/SpartanSellersDocumentation/SpartanSellersSRS.docx
@@ -169,44 +169,51 @@
           <w:sz w:val="36"/>
           <w:szCs w:val="36"/>
         </w:rPr>
-        <w:t>0</w:t>
-      </w:r>
-      <w:r>
+        <w:t>02/20/2024</w:t>
+      </w:r>
+    </w:p>
+    <w:p>
+      <w:pPr>
+        <w:spacing w:line="240" w:lineRule="auto"/>
+        <w:jc w:val="center"/>
         <w:rPr>
           <w:b/>
           <w:sz w:val="36"/>
           <w:szCs w:val="36"/>
         </w:rPr>
-        <w:t>3</w:t>
-      </w:r>
-      <w:r>
+      </w:pPr>
+    </w:p>
+    <w:p>
+      <w:pPr>
+        <w:jc w:val="center"/>
         <w:rPr>
           <w:b/>
           <w:sz w:val="36"/>
           <w:szCs w:val="36"/>
         </w:rPr>
-        <w:t>/</w:t>
-      </w:r>
+      </w:pPr>
       <w:r>
         <w:rPr>
           <w:b/>
           <w:sz w:val="36"/>
           <w:szCs w:val="36"/>
         </w:rPr>
-        <w:t>26</w:t>
-      </w:r>
-      <w:r>
+        <w:t>Version 0.1</w:t>
+      </w:r>
+    </w:p>
+    <w:p>
+      <w:pPr>
+        <w:spacing w:line="240" w:lineRule="auto"/>
+        <w:jc w:val="center"/>
         <w:rPr>
           <w:b/>
           <w:sz w:val="36"/>
           <w:szCs w:val="36"/>
         </w:rPr>
-        <w:t>/2024</w:t>
-      </w:r>
-    </w:p>
-    <w:p>
-      <w:pPr>
-        <w:spacing w:line="240" w:lineRule="auto"/>
+      </w:pPr>
+    </w:p>
+    <w:p>
+      <w:pPr>
         <w:jc w:val="center"/>
         <w:rPr>
           <w:b/>
@@ -214,52 +221,13 @@
           <w:szCs w:val="36"/>
         </w:rPr>
       </w:pPr>
-    </w:p>
-    <w:p>
-      <w:pPr>
-        <w:jc w:val="center"/>
+      <w:r>
         <w:rPr>
           <w:b/>
           <w:sz w:val="36"/>
           <w:szCs w:val="36"/>
         </w:rPr>
-      </w:pPr>
-      <w:r>
-        <w:rPr>
-          <w:b/>
-          <w:sz w:val="36"/>
-          <w:szCs w:val="36"/>
-        </w:rPr>
-        <w:t>Version 0.1</w:t>
-      </w:r>
-    </w:p>
-    <w:p>
-      <w:pPr>
-        <w:spacing w:line="240" w:lineRule="auto"/>
-        <w:jc w:val="center"/>
-        <w:rPr>
-          <w:b/>
-          <w:sz w:val="36"/>
-          <w:szCs w:val="36"/>
-        </w:rPr>
-      </w:pPr>
-    </w:p>
-    <w:p>
-      <w:pPr>
-        <w:jc w:val="center"/>
-        <w:rPr>
-          <w:b/>
-          <w:sz w:val="36"/>
-          <w:szCs w:val="36"/>
-        </w:rPr>
-      </w:pPr>
-      <w:r>
-        <w:rPr>
-          <w:b/>
-          <w:sz w:val="36"/>
-          <w:szCs w:val="36"/>
-        </w:rPr>
-        <w:t>By: Meghan Wilcox, Alli Weavil, and Carissa Boddie</w:t>
+        <w:t>By: Meghan Wilcox, Alli Weavil, and Carrissa Boddie</w:t>
       </w:r>
     </w:p>
     <w:p>
@@ -2255,35 +2223,7 @@
                 <w:rStyle w:val="Hyperlink"/>
                 <w:noProof/>
               </w:rPr>
-              <w:t xml:space="preserve">Actor: </w:t>
-            </w:r>
-            <w:r>
-              <w:rPr>
-                <w:rStyle w:val="Hyperlink"/>
-                <w:noProof/>
-              </w:rPr>
-              <w:t>Buyer</w:t>
-            </w:r>
-            <w:r>
-              <w:rPr>
-                <w:rStyle w:val="Hyperlink"/>
-                <w:noProof/>
-              </w:rPr>
-              <w:t xml:space="preserve"> (Al</w:t>
-            </w:r>
-            <w:r>
-              <w:rPr>
-                <w:rStyle w:val="Hyperlink"/>
-                <w:noProof/>
-              </w:rPr>
-              <w:t>li</w:t>
-            </w:r>
-            <w:r>
-              <w:rPr>
-                <w:rStyle w:val="Hyperlink"/>
-                <w:noProof/>
-              </w:rPr>
-              <w:t>)</w:t>
+              <w:t>Actor: Manager (Alice)</w:t>
             </w:r>
             <w:r>
               <w:rPr>
@@ -2377,35 +2317,7 @@
                 <w:rStyle w:val="Hyperlink"/>
                 <w:noProof/>
               </w:rPr>
-              <w:t xml:space="preserve">Actor: </w:t>
-            </w:r>
-            <w:r>
-              <w:rPr>
-                <w:rStyle w:val="Hyperlink"/>
-                <w:noProof/>
-              </w:rPr>
-              <w:t xml:space="preserve">Seller </w:t>
-            </w:r>
-            <w:r>
-              <w:rPr>
-                <w:rStyle w:val="Hyperlink"/>
-                <w:noProof/>
-              </w:rPr>
-              <w:t>(</w:t>
-            </w:r>
-            <w:r>
-              <w:rPr>
-                <w:rStyle w:val="Hyperlink"/>
-                <w:noProof/>
-              </w:rPr>
-              <w:t>Meghan</w:t>
-            </w:r>
-            <w:r>
-              <w:rPr>
-                <w:rStyle w:val="Hyperlink"/>
-                <w:noProof/>
-              </w:rPr>
-              <w:t>)</w:t>
+              <w:t>Actor: Actor Name (Responsible Team Member)</w:t>
             </w:r>
             <w:r>
               <w:rPr>
@@ -2499,35 +2411,7 @@
                 <w:rStyle w:val="Hyperlink"/>
                 <w:noProof/>
               </w:rPr>
-              <w:t xml:space="preserve">Actor: </w:t>
-            </w:r>
-            <w:r>
-              <w:rPr>
-                <w:rStyle w:val="Hyperlink"/>
-                <w:noProof/>
-              </w:rPr>
-              <w:t>Administrator</w:t>
-            </w:r>
-            <w:r>
-              <w:rPr>
-                <w:rStyle w:val="Hyperlink"/>
-                <w:noProof/>
-              </w:rPr>
-              <w:t xml:space="preserve"> (</w:t>
-            </w:r>
-            <w:r>
-              <w:rPr>
-                <w:rStyle w:val="Hyperlink"/>
-                <w:noProof/>
-              </w:rPr>
-              <w:t>Carissa</w:t>
-            </w:r>
-            <w:r>
-              <w:rPr>
-                <w:rStyle w:val="Hyperlink"/>
-                <w:noProof/>
-              </w:rPr>
-              <w:t>)</w:t>
+              <w:t>Actor: Actor Name (Responsible Team Member)</w:t>
             </w:r>
             <w:r>
               <w:rPr>
@@ -2715,35 +2599,7 @@
                 <w:rStyle w:val="Hyperlink"/>
                 <w:noProof/>
               </w:rPr>
-              <w:t xml:space="preserve">Actor: </w:t>
-            </w:r>
-            <w:r>
-              <w:rPr>
-                <w:rStyle w:val="Hyperlink"/>
-                <w:noProof/>
-              </w:rPr>
-              <w:t>Buyer</w:t>
-            </w:r>
-            <w:r>
-              <w:rPr>
-                <w:rStyle w:val="Hyperlink"/>
-                <w:noProof/>
-              </w:rPr>
-              <w:t xml:space="preserve"> (</w:t>
-            </w:r>
-            <w:r>
-              <w:rPr>
-                <w:rStyle w:val="Hyperlink"/>
-                <w:noProof/>
-              </w:rPr>
-              <w:t>Alli</w:t>
-            </w:r>
-            <w:r>
-              <w:rPr>
-                <w:rStyle w:val="Hyperlink"/>
-                <w:noProof/>
-              </w:rPr>
-              <w:t>)</w:t>
+              <w:t>Actor: Manager (Alice)</w:t>
             </w:r>
             <w:r>
               <w:rPr>
@@ -2837,35 +2693,7 @@
                 <w:rStyle w:val="Hyperlink"/>
                 <w:noProof/>
               </w:rPr>
-              <w:t xml:space="preserve">Actor: </w:t>
-            </w:r>
-            <w:r>
-              <w:rPr>
-                <w:rStyle w:val="Hyperlink"/>
-                <w:noProof/>
-              </w:rPr>
-              <w:t xml:space="preserve">Seller </w:t>
-            </w:r>
-            <w:r>
-              <w:rPr>
-                <w:rStyle w:val="Hyperlink"/>
-                <w:noProof/>
-              </w:rPr>
-              <w:t>(</w:t>
-            </w:r>
-            <w:r>
-              <w:rPr>
-                <w:rStyle w:val="Hyperlink"/>
-                <w:noProof/>
-              </w:rPr>
-              <w:t>Meghan</w:t>
-            </w:r>
-            <w:r>
-              <w:rPr>
-                <w:rStyle w:val="Hyperlink"/>
-                <w:noProof/>
-              </w:rPr>
-              <w:t>)</w:t>
+              <w:t>Actor: Actor Name (Responsible Team Member)</w:t>
             </w:r>
             <w:r>
               <w:rPr>
@@ -2959,35 +2787,7 @@
                 <w:rStyle w:val="Hyperlink"/>
                 <w:noProof/>
               </w:rPr>
-              <w:t xml:space="preserve">Actor: </w:t>
-            </w:r>
-            <w:r>
-              <w:rPr>
-                <w:rStyle w:val="Hyperlink"/>
-                <w:noProof/>
-              </w:rPr>
-              <w:t>Administrator</w:t>
-            </w:r>
-            <w:r>
-              <w:rPr>
-                <w:rStyle w:val="Hyperlink"/>
-                <w:noProof/>
-              </w:rPr>
-              <w:t xml:space="preserve"> (</w:t>
-            </w:r>
-            <w:r>
-              <w:rPr>
-                <w:rStyle w:val="Hyperlink"/>
-                <w:noProof/>
-              </w:rPr>
-              <w:t>Carissa</w:t>
-            </w:r>
-            <w:r>
-              <w:rPr>
-                <w:rStyle w:val="Hyperlink"/>
-                <w:noProof/>
-              </w:rPr>
-              <w:t>)</w:t>
+              <w:t>Actor: Actor Name (Responsible Team Member)</w:t>
             </w:r>
             <w:r>
               <w:rPr>
@@ -5551,14 +5351,7 @@
                 <w:rStyle w:val="Hyperlink"/>
                 <w:noProof/>
               </w:rPr>
-              <w:t>Alli</w:t>
-            </w:r>
-            <w:r>
-              <w:rPr>
-                <w:rStyle w:val="Hyperlink"/>
-                <w:noProof/>
-              </w:rPr>
-              <w:t>)</w:t>
+              <w:t>Meghan)</w:t>
             </w:r>
             <w:r>
               <w:rPr>
@@ -5681,7 +5474,7 @@
                 <w:rStyle w:val="Hyperlink"/>
                 <w:noProof/>
               </w:rPr>
-              <w:t>Meghan</w:t>
+              <w:t>Alli</w:t>
             </w:r>
             <w:r>
               <w:rPr>
@@ -5702,44 +5495,7 @@
                 <w:noProof/>
                 <w:webHidden/>
               </w:rPr>
-              <w:fldChar w:fldCharType="begin"/>
-            </w:r>
-            <w:r>
-              <w:rPr>
-                <w:noProof/>
-                <w:webHidden/>
-              </w:rPr>
-              <w:instrText xml:space="preserve"> PAGEREF _Toc156255178 \h </w:instrText>
-            </w:r>
-            <w:r>
-              <w:rPr>
-                <w:noProof/>
-                <w:webHidden/>
-              </w:rPr>
-            </w:r>
-            <w:r>
-              <w:rPr>
-                <w:noProof/>
-                <w:webHidden/>
-              </w:rPr>
-              <w:fldChar w:fldCharType="separate"/>
-            </w:r>
-            <w:r>
-              <w:rPr>
-                <w:b/>
-                <w:bCs/>
-                <w:noProof/>
-                <w:webHidden/>
-                <w:lang w:val="en-US"/>
-              </w:rPr>
-              <w:t>Error! Bookmark not defined.</w:t>
-            </w:r>
-            <w:r>
-              <w:rPr>
-                <w:noProof/>
-                <w:webHidden/>
-              </w:rPr>
-              <w:fldChar w:fldCharType="end"/>
+              <w:t>17</w:t>
             </w:r>
           </w:hyperlink>
         </w:p>
@@ -5806,252 +5562,7 @@
                 <w:noProof/>
                 <w:webHidden/>
               </w:rPr>
-              <w:fldChar w:fldCharType="begin"/>
-            </w:r>
-            <w:r>
-              <w:rPr>
-                <w:noProof/>
-                <w:webHidden/>
-              </w:rPr>
-              <w:instrText xml:space="preserve"> PAGEREF _Toc156255179 \h </w:instrText>
-            </w:r>
-            <w:r>
-              <w:rPr>
-                <w:noProof/>
-                <w:webHidden/>
-              </w:rPr>
-            </w:r>
-            <w:r>
-              <w:rPr>
-                <w:noProof/>
-                <w:webHidden/>
-              </w:rPr>
-              <w:fldChar w:fldCharType="separate"/>
-            </w:r>
-            <w:r>
-              <w:rPr>
-                <w:b/>
-                <w:bCs/>
-                <w:noProof/>
-                <w:webHidden/>
-                <w:lang w:val="en-US"/>
-              </w:rPr>
-              <w:t>Error! Bookmark not defined.</w:t>
-            </w:r>
-            <w:r>
-              <w:rPr>
-                <w:noProof/>
-                <w:webHidden/>
-              </w:rPr>
-              <w:fldChar w:fldCharType="end"/>
-            </w:r>
-          </w:hyperlink>
-        </w:p>
-        <w:p>
-          <w:pPr>
-            <w:pStyle w:val="TOC1"/>
-            <w:tabs>
-              <w:tab w:val="left" w:pos="660"/>
-              <w:tab w:val="right" w:pos="10456"/>
-            </w:tabs>
-            <w:rPr>
-              <w:rFonts w:asciiTheme="minorHAnsi" w:eastAsiaTheme="minorEastAsia" w:hAnsiTheme="minorHAnsi" w:cstheme="minorBidi"/>
-              <w:noProof/>
-              <w:kern w:val="2"/>
-              <w:sz w:val="22"/>
-              <w:szCs w:val="22"/>
-              <w:lang w:val="en-US"/>
-              <w14:ligatures w14:val="standardContextual"/>
-            </w:rPr>
-          </w:pPr>
-          <w:hyperlink w:anchor="_Toc156255180" w:history="1">
-            <w:r>
-              <w:rPr>
-                <w:rStyle w:val="Hyperlink"/>
-                <w:noProof/>
-              </w:rPr>
-              <w:t>7</w:t>
-            </w:r>
-            <w:r>
-              <w:rPr>
-                <w:rStyle w:val="Hyperlink"/>
-                <w:noProof/>
-              </w:rPr>
-              <w:t>.</w:t>
-            </w:r>
-            <w:r>
-              <w:rPr>
-                <w:rFonts w:asciiTheme="minorHAnsi" w:eastAsiaTheme="minorEastAsia" w:hAnsiTheme="minorHAnsi" w:cstheme="minorBidi"/>
-                <w:noProof/>
-                <w:kern w:val="2"/>
-                <w:sz w:val="22"/>
-                <w:szCs w:val="22"/>
-                <w:lang w:val="en-US"/>
-                <w14:ligatures w14:val="standardContextual"/>
-              </w:rPr>
-              <w:tab/>
-            </w:r>
-            <w:r>
-              <w:rPr>
-                <w:rStyle w:val="Hyperlink"/>
-                <w:noProof/>
-              </w:rPr>
-              <w:t>Scenario</w:t>
-            </w:r>
-            <w:r>
-              <w:rPr>
-                <w:noProof/>
-                <w:webHidden/>
-              </w:rPr>
-              <w:tab/>
-            </w:r>
-            <w:r>
-              <w:rPr>
-                <w:noProof/>
-                <w:webHidden/>
-              </w:rPr>
-              <w:fldChar w:fldCharType="begin"/>
-            </w:r>
-            <w:r>
-              <w:rPr>
-                <w:noProof/>
-                <w:webHidden/>
-              </w:rPr>
-              <w:instrText xml:space="preserve"> PAGEREF _Toc156255180 \h </w:instrText>
-            </w:r>
-            <w:r>
-              <w:rPr>
-                <w:noProof/>
-                <w:webHidden/>
-              </w:rPr>
-            </w:r>
-            <w:r>
-              <w:rPr>
-                <w:noProof/>
-                <w:webHidden/>
-              </w:rPr>
-              <w:fldChar w:fldCharType="separate"/>
-            </w:r>
-            <w:r>
-              <w:rPr>
-                <w:b/>
-                <w:bCs/>
-                <w:noProof/>
-                <w:webHidden/>
-                <w:lang w:val="en-US"/>
-              </w:rPr>
-              <w:t>Error! Bookmark not defined.</w:t>
-            </w:r>
-            <w:r>
-              <w:rPr>
-                <w:noProof/>
-                <w:webHidden/>
-              </w:rPr>
-              <w:fldChar w:fldCharType="end"/>
-            </w:r>
-          </w:hyperlink>
-        </w:p>
-        <w:p>
-          <w:pPr>
-            <w:pStyle w:val="TOC2"/>
-            <w:tabs>
-              <w:tab w:val="left" w:pos="1100"/>
-              <w:tab w:val="right" w:pos="10456"/>
-            </w:tabs>
-            <w:rPr>
-              <w:rFonts w:asciiTheme="minorHAnsi" w:eastAsiaTheme="minorEastAsia" w:hAnsiTheme="minorHAnsi" w:cstheme="minorBidi"/>
-              <w:noProof/>
-              <w:kern w:val="2"/>
-              <w:sz w:val="22"/>
-              <w:szCs w:val="22"/>
-              <w:lang w:val="en-US"/>
-              <w14:ligatures w14:val="standardContextual"/>
-            </w:rPr>
-          </w:pPr>
-          <w:hyperlink w:anchor="_Toc156255181" w:history="1">
-            <w:r>
-              <w:rPr>
-                <w:rStyle w:val="Hyperlink"/>
-                <w:noProof/>
-              </w:rPr>
-              <w:t>7</w:t>
-            </w:r>
-            <w:r>
-              <w:rPr>
-                <w:rStyle w:val="Hyperlink"/>
-                <w:noProof/>
-              </w:rPr>
-              <w:t>.1.</w:t>
-            </w:r>
-            <w:r>
-              <w:rPr>
-                <w:rFonts w:asciiTheme="minorHAnsi" w:eastAsiaTheme="minorEastAsia" w:hAnsiTheme="minorHAnsi" w:cstheme="minorBidi"/>
-                <w:noProof/>
-                <w:kern w:val="2"/>
-                <w:sz w:val="22"/>
-                <w:szCs w:val="22"/>
-                <w:lang w:val="en-US"/>
-                <w14:ligatures w14:val="standardContextual"/>
-              </w:rPr>
-              <w:tab/>
-            </w:r>
-            <w:r>
-              <w:rPr>
-                <w:rStyle w:val="Hyperlink"/>
-                <w:noProof/>
-              </w:rPr>
-              <w:t>Brief Written Scenario with Screenshots</w:t>
-            </w:r>
-            <w:r>
-              <w:rPr>
-                <w:noProof/>
-                <w:webHidden/>
-              </w:rPr>
-              <w:tab/>
-            </w:r>
-            <w:r>
-              <w:rPr>
-                <w:noProof/>
-                <w:webHidden/>
-              </w:rPr>
-              <w:fldChar w:fldCharType="begin"/>
-            </w:r>
-            <w:r>
-              <w:rPr>
-                <w:noProof/>
-                <w:webHidden/>
-              </w:rPr>
-              <w:instrText xml:space="preserve"> PAGEREF _Toc156255181 \h </w:instrText>
-            </w:r>
-            <w:r>
-              <w:rPr>
-                <w:noProof/>
-                <w:webHidden/>
-              </w:rPr>
-            </w:r>
-            <w:r>
-              <w:rPr>
-                <w:noProof/>
-                <w:webHidden/>
-              </w:rPr>
-              <w:fldChar w:fldCharType="separate"/>
-            </w:r>
-            <w:r>
-              <w:rPr>
-                <w:b/>
-                <w:bCs/>
-                <w:noProof/>
-                <w:webHidden/>
-                <w:lang w:val="en-US"/>
-              </w:rPr>
-              <w:t>Error! Bookmark not defined.</w:t>
-            </w:r>
-            <w:r>
-              <w:rPr>
-                <w:noProof/>
-                <w:webHidden/>
-              </w:rPr>
-              <w:fldChar w:fldCharType="end"/>
+              <w:t>17</w:t>
             </w:r>
           </w:hyperlink>
         </w:p>
@@ -6105,15 +5616,7 @@
     </w:p>
     <w:p>
       <w:r>
-        <w:t xml:space="preserve">The goal of the Spartan Sellers Campus Marketplace Application is to enable UNCG students to advertise used academic and housing items to other university students and faculty, </w:t>
-      </w:r>
-      <w:proofErr w:type="gramStart"/>
-      <w:r>
-        <w:t>in order to</w:t>
-      </w:r>
-      <w:proofErr w:type="gramEnd"/>
-      <w:r>
-        <w:t xml:space="preserve"> reduce the hassle of finding affordable housing materials each year. </w:t>
+        <w:t xml:space="preserve">The goal of the Spartan Sellers Campus Marketplace Application is to enable UNCG students to advertise used academic and housing items to other university students and faculty, in order to reduce the hassle of finding affordable housing materials each year. </w:t>
       </w:r>
     </w:p>
     <w:p/>
@@ -6133,15 +5636,7 @@
     </w:p>
     <w:p>
       <w:r>
-        <w:t xml:space="preserve">The purpose of this Software Requirements Specifications document is to detail the needs for the user and developer sides of the Spartan Sellers Campus Marketplace Application. The developer side requirements are the necessary functions, methodologies, and systems that need to be installed, edited, and maintained </w:t>
-      </w:r>
-      <w:proofErr w:type="gramStart"/>
-      <w:r>
-        <w:t>in order to</w:t>
-      </w:r>
-      <w:proofErr w:type="gramEnd"/>
-      <w:r>
-        <w:t xml:space="preserve"> build the back-end functionality of the application. The user-side requirements detail the data visibility, user interaction, user experience, and user views that need to be available and functional for our users. These requirements outline the necessary tasks that need to be accomplished by our software application, and from these we will derive the process by which these tasks are to be built. </w:t>
+        <w:t xml:space="preserve">The purpose of this Software Requirements Specifications document is to detail the needs for the user and developer sides of the Spartan Sellers Campus Marketplace Application. The developer side requirements are the necessary functions, methodologies, and systems that need to be installed, edited, and maintained in order to build the back-end functionality of the application. The user-side requirements detail the data visibility, user interaction, user experience, and user views that need to be available and functional for our users. These requirements outline the necessary tasks that need to be accomplished by our software application, and from these we will derive the process by which these tasks are to be built. </w:t>
       </w:r>
     </w:p>
     <w:p>
@@ -6968,15 +6463,7 @@
         <w:t xml:space="preserve"> allows buyers to leave reviews for sellers, making sure that students who are frequent users of the application throughout their time at university are held accountable to maintain a professional demeanor when selling their used items. </w:t>
       </w:r>
       <w:r>
-        <w:t xml:space="preserve">Sellers </w:t>
-      </w:r>
-      <w:proofErr w:type="gramStart"/>
-      <w:r>
-        <w:t>are able to</w:t>
-      </w:r>
-      <w:proofErr w:type="gramEnd"/>
-      <w:r>
-        <w:t xml:space="preserve"> list</w:t>
+        <w:t>Sellers are able to list</w:t>
       </w:r>
       <w:r>
         <w:t xml:space="preserve"> </w:t>
@@ -7010,23 +6497,7 @@
     </w:p>
     <w:p>
       <w:r>
-        <w:t xml:space="preserve">Our website application is designed specifically for UNCG students attending the university in person. The website content will not be available to non-account holding UNCG students </w:t>
-      </w:r>
-      <w:proofErr w:type="gramStart"/>
-      <w:r>
-        <w:t>in order to</w:t>
-      </w:r>
-      <w:proofErr w:type="gramEnd"/>
-      <w:r>
-        <w:t xml:space="preserve"> best preserve the safety of an online student platform. Users will need to have prior knowledge of using a web </w:t>
-      </w:r>
-      <w:proofErr w:type="gramStart"/>
-      <w:r>
-        <w:t>browser, and</w:t>
-      </w:r>
-      <w:proofErr w:type="gramEnd"/>
-      <w:r>
-        <w:t xml:space="preserve"> be familiar with navigating the basic menu options of a typical website. </w:t>
+        <w:t xml:space="preserve">Our website application is designed specifically for UNCG students attending the university in person. The website content will not be available to non-account holding UNCG students in order to best preserve the safety of an online student platform. Users will need to have prior knowledge of using a web browser, and be familiar with navigating the basic menu options of a typical website. </w:t>
       </w:r>
     </w:p>
     <w:p>
@@ -7507,15 +6978,7 @@
         <w:t>Search for/Browse Items:</w:t>
       </w:r>
       <w:r>
-        <w:t xml:space="preserve"> The buyer can search for items by </w:t>
-      </w:r>
-      <w:proofErr w:type="gramStart"/>
-      <w:r>
-        <w:t>keyword, and</w:t>
-      </w:r>
-      <w:proofErr w:type="gramEnd"/>
-      <w:r>
-        <w:t xml:space="preserve"> look through lists of items for sale.</w:t>
+        <w:t xml:space="preserve"> The buyer can search for items by keyword, and look through lists of items for sale.</w:t>
       </w:r>
     </w:p>
     <w:bookmarkEnd w:id="22"/>
@@ -7557,15 +7020,7 @@
         <w:t>Login:</w:t>
       </w:r>
       <w:r>
-        <w:t xml:space="preserve"> All users must login to the application with a unique UNCG email address and password </w:t>
-      </w:r>
-      <w:proofErr w:type="gramStart"/>
-      <w:r>
-        <w:t>in order to</w:t>
-      </w:r>
-      <w:proofErr w:type="gramEnd"/>
-      <w:r>
-        <w:t xml:space="preserve"> view and manipulate the website’s content.</w:t>
+        <w:t xml:space="preserve"> All users must login to the application with a unique UNCG email address and password in order to view and manipulate the website’s content.</w:t>
       </w:r>
     </w:p>
     <w:p>
@@ -7614,15 +7069,7 @@
         <w:t>Post Listings</w:t>
       </w:r>
       <w:r>
-        <w:t xml:space="preserve">: Sellers </w:t>
-      </w:r>
-      <w:proofErr w:type="gramStart"/>
-      <w:r>
-        <w:t>are able to</w:t>
-      </w:r>
-      <w:proofErr w:type="gramEnd"/>
-      <w:r>
-        <w:t xml:space="preserve"> post listings to the platform, visible to buyers to search for and browse. </w:t>
+        <w:t xml:space="preserve">: Sellers are able to post listings to the platform, visible to buyers to search for and browse. </w:t>
       </w:r>
     </w:p>
     <w:p>
@@ -7642,15 +7089,7 @@
         <w:t>View Historic Pricing Information:</w:t>
       </w:r>
       <w:r>
-        <w:t xml:space="preserve"> Sellers </w:t>
-      </w:r>
-      <w:proofErr w:type="gramStart"/>
-      <w:r>
-        <w:t>are able to</w:t>
-      </w:r>
-      <w:proofErr w:type="gramEnd"/>
-      <w:r>
-        <w:t xml:space="preserve"> view historic pricing information by item category, allowing them to better price their own item to the area’s standards.</w:t>
+        <w:t xml:space="preserve"> Sellers are able to view historic pricing information by item category, allowing them to better price their own item to the area’s standards.</w:t>
       </w:r>
     </w:p>
     <w:p>
@@ -7670,15 +7109,7 @@
         <w:t>Login:</w:t>
       </w:r>
       <w:r>
-        <w:t xml:space="preserve"> All users must login to the application with a unique UNCG email address and password </w:t>
-      </w:r>
-      <w:proofErr w:type="gramStart"/>
-      <w:r>
-        <w:t>in order to</w:t>
-      </w:r>
-      <w:proofErr w:type="gramEnd"/>
-      <w:r>
-        <w:t xml:space="preserve"> view and manipulate the website’s content.</w:t>
+        <w:t xml:space="preserve"> All users must login to the application with a unique UNCG email address and password in order to view and manipulate the website’s content.</w:t>
       </w:r>
     </w:p>
     <w:p/>
@@ -7742,15 +7173,7 @@
         <w:t>Approve/Remove Listings:</w:t>
       </w:r>
       <w:r>
-        <w:t xml:space="preserve"> Administrators must approve listings against a set of university approved criteria </w:t>
-      </w:r>
-      <w:proofErr w:type="gramStart"/>
-      <w:r>
-        <w:t>in order for</w:t>
-      </w:r>
-      <w:proofErr w:type="gramEnd"/>
-      <w:r>
-        <w:t xml:space="preserve"> a listing to be shown as content on the site. </w:t>
+        <w:t xml:space="preserve"> Administrators must approve listings against a set of university approved criteria in order for a listing to be shown as content on the site. </w:t>
       </w:r>
     </w:p>
     <w:p>
@@ -7770,15 +7193,7 @@
         <w:t>Login:</w:t>
       </w:r>
       <w:r>
-        <w:t xml:space="preserve"> All users must login to the application with a unique UNCG email address and password </w:t>
-      </w:r>
-      <w:proofErr w:type="gramStart"/>
-      <w:r>
-        <w:t>in order to</w:t>
-      </w:r>
-      <w:proofErr w:type="gramEnd"/>
-      <w:r>
-        <w:t xml:space="preserve"> view and manipulate the website’s content.</w:t>
+        <w:t xml:space="preserve"> All users must login to the application with a unique UNCG email address and password in order to view and manipulate the website’s content.</w:t>
       </w:r>
     </w:p>
     <w:p/>
@@ -7883,15 +7298,7 @@
         <w:t xml:space="preserve"> </w:t>
       </w:r>
       <w:r>
-        <w:t xml:space="preserve">The buyer will enter item keyword(s) into the search </w:t>
-      </w:r>
-      <w:proofErr w:type="gramStart"/>
-      <w:r>
-        <w:t>bar, and</w:t>
-      </w:r>
-      <w:proofErr w:type="gramEnd"/>
-      <w:r>
-        <w:t xml:space="preserve"> hit enter. Or the buyer will select a category to view all available items in that category. </w:t>
+        <w:t xml:space="preserve">The buyer will enter item keyword(s) into the search bar, and hit enter. Or the buyer will select a category to view all available items in that category. </w:t>
       </w:r>
     </w:p>
     <w:p>
@@ -7971,15 +7378,7 @@
         <w:t>:</w:t>
       </w:r>
       <w:r>
-        <w:t xml:space="preserve"> The application delivers an interactive list of all matching available items, and/or the user </w:t>
-      </w:r>
-      <w:proofErr w:type="gramStart"/>
-      <w:r>
-        <w:t>is able to</w:t>
-      </w:r>
-      <w:proofErr w:type="gramEnd"/>
-      <w:r>
-        <w:t xml:space="preserve"> browse a master list of available items by category.</w:t>
+        <w:t xml:space="preserve"> The application delivers an interactive list of all matching available items, and/or the user is able to browse a master list of available items by category.</w:t>
       </w:r>
     </w:p>
     <w:p>
@@ -8549,15 +7948,7 @@
         <w:t xml:space="preserve"> </w:t>
       </w:r>
       <w:r>
-        <w:t xml:space="preserve">The seller enters invalid information into the </w:t>
-      </w:r>
-      <w:proofErr w:type="gramStart"/>
-      <w:r>
-        <w:t>fields,</w:t>
-      </w:r>
-      <w:proofErr w:type="gramEnd"/>
-      <w:r>
-        <w:t xml:space="preserve"> thus the system returns an error message requesting the seller to re-enter the correct information. </w:t>
+        <w:t xml:space="preserve">The seller enters invalid information into the fields, thus the system returns an error message requesting the seller to re-enter the correct information. </w:t>
       </w:r>
     </w:p>
     <w:p>
@@ -9119,15 +8510,7 @@
         <w:t>Initial Assumption:</w:t>
       </w:r>
       <w:r>
-        <w:t xml:space="preserve"> The </w:t>
-      </w:r>
-      <w:proofErr w:type="gramStart"/>
-      <w:r>
-        <w:t>Admin</w:t>
-      </w:r>
-      <w:proofErr w:type="gramEnd"/>
-      <w:r>
-        <w:t xml:space="preserve"> has access to the website (has successfully logged in) and is in the admin role. </w:t>
+        <w:t xml:space="preserve"> The Admin has access to the website (has successfully logged in) and is in the admin role. </w:t>
       </w:r>
     </w:p>
     <w:p>
@@ -9300,21 +8683,7 @@
         <w:rPr>
           <w:lang w:val="en"/>
         </w:rPr>
-        <w:t xml:space="preserve">Communicating with sellers to request additional information or clarification if needed before </w:t>
-      </w:r>
-      <w:proofErr w:type="gramStart"/>
-      <w:r>
-        <w:rPr>
-          <w:lang w:val="en"/>
-        </w:rPr>
-        <w:t>making a decision</w:t>
-      </w:r>
-      <w:proofErr w:type="gramEnd"/>
-      <w:r>
-        <w:rPr>
-          <w:lang w:val="en"/>
-        </w:rPr>
-        <w:t xml:space="preserve"> on their approval status.</w:t>
+        <w:t>Communicating with sellers to request additional information or clarification if needed before making a decision on their approval status.</w:t>
       </w:r>
     </w:p>
     <w:p>
@@ -9455,15 +8824,7 @@
         <w:t>Initial Assumption:</w:t>
       </w:r>
       <w:r>
-        <w:t xml:space="preserve"> The </w:t>
-      </w:r>
-      <w:proofErr w:type="gramStart"/>
-      <w:r>
-        <w:t>Admin</w:t>
-      </w:r>
-      <w:proofErr w:type="gramEnd"/>
-      <w:r>
-        <w:t xml:space="preserve"> has access to the website (has successfully logged in) and is in the admin role. </w:t>
+        <w:t xml:space="preserve"> The Admin has access to the website (has successfully logged in) and is in the admin role. </w:t>
       </w:r>
     </w:p>
     <w:p>
@@ -9487,15 +8848,7 @@
         <w:t xml:space="preserve"> </w:t>
       </w:r>
       <w:r>
-        <w:t xml:space="preserve">The </w:t>
-      </w:r>
-      <w:proofErr w:type="gramStart"/>
-      <w:r>
-        <w:t>Admin</w:t>
-      </w:r>
-      <w:proofErr w:type="gramEnd"/>
-      <w:r>
-        <w:t xml:space="preserve"> will navigate to the page listing all of the items waiting to be approved. For any one item, they will view its info, and select either approve or not approve.</w:t>
+        <w:t>The Admin will navigate to the page listing all of the items waiting to be approved. For any one item, they will view its info, and select either approve or not approve.</w:t>
       </w:r>
     </w:p>
     <w:p>
@@ -9647,21 +9000,7 @@
         <w:rPr>
           <w:lang w:val="en"/>
         </w:rPr>
-        <w:t xml:space="preserve">Communicating with sellers to request additional information or clarification if needed before </w:t>
-      </w:r>
-      <w:proofErr w:type="gramStart"/>
-      <w:r>
-        <w:rPr>
-          <w:lang w:val="en"/>
-        </w:rPr>
-        <w:t>making a decision</w:t>
-      </w:r>
-      <w:proofErr w:type="gramEnd"/>
-      <w:r>
-        <w:rPr>
-          <w:lang w:val="en"/>
-        </w:rPr>
-        <w:t xml:space="preserve"> on the listing's approval status.</w:t>
+        <w:t>Communicating with sellers to request additional information or clarification if needed before making a decision on the listing's approval status.</w:t>
       </w:r>
     </w:p>
     <w:p>
@@ -10029,15 +9368,7 @@
         <w:t xml:space="preserve">This software application will allow users to login as a regular user or administrator. Users can navigate through the different pages of the website by clicking links and there will be buttons for publishing products as well as buying products. </w:t>
       </w:r>
       <w:r>
-        <w:t xml:space="preserve">There will be a search bar to allow for searching key words. The color of the website will be </w:t>
-      </w:r>
-      <w:proofErr w:type="gramStart"/>
-      <w:r>
-        <w:t>similar to</w:t>
-      </w:r>
-      <w:proofErr w:type="gramEnd"/>
-      <w:r>
-        <w:t xml:space="preserve"> the </w:t>
+        <w:t xml:space="preserve">There will be a search bar to allow for searching key words. The color of the website will be similar to the </w:t>
       </w:r>
       <w:r>
         <w:t>school’s</w:t>
@@ -11034,26 +10365,14 @@
                                 <w:szCs w:val="16"/>
                               </w:rPr>
                             </w:pPr>
-                            <w:proofErr w:type="spellStart"/>
                             <w:r>
                               <w:rPr>
                                 <w:rFonts w:ascii="Abadi" w:hAnsi="Abadi"/>
                                 <w:sz w:val="16"/>
                                 <w:szCs w:val="16"/>
                               </w:rPr>
-                              <w:t>search_results_</w:t>
+                              <w:t>search_results_view</w:t>
                             </w:r>
-                            <w:proofErr w:type="gramStart"/>
-                            <w:r>
-                              <w:rPr>
-                                <w:rFonts w:ascii="Abadi" w:hAnsi="Abadi"/>
-                                <w:sz w:val="16"/>
-                                <w:szCs w:val="16"/>
-                              </w:rPr>
-                              <w:t>view</w:t>
-                            </w:r>
-                            <w:proofErr w:type="spellEnd"/>
-                            <w:proofErr w:type="gramEnd"/>
                           </w:p>
                           <w:p/>
                         </w:txbxContent>
@@ -11090,26 +10409,14 @@
                           <w:szCs w:val="16"/>
                         </w:rPr>
                       </w:pPr>
-                      <w:proofErr w:type="spellStart"/>
                       <w:r>
                         <w:rPr>
                           <w:rFonts w:ascii="Abadi" w:hAnsi="Abadi"/>
                           <w:sz w:val="16"/>
                           <w:szCs w:val="16"/>
                         </w:rPr>
-                        <w:t>search_results_</w:t>
+                        <w:t>search_results_view</w:t>
                       </w:r>
-                      <w:proofErr w:type="gramStart"/>
-                      <w:r>
-                        <w:rPr>
-                          <w:rFonts w:ascii="Abadi" w:hAnsi="Abadi"/>
-                          <w:sz w:val="16"/>
-                          <w:szCs w:val="16"/>
-                        </w:rPr>
-                        <w:t>view</w:t>
-                      </w:r>
-                      <w:proofErr w:type="spellEnd"/>
-                      <w:proofErr w:type="gramEnd"/>
                     </w:p>
                     <w:p/>
                   </w:txbxContent>
@@ -11321,390 +10628,22 @@
         <w:rPr>
           <w:b/>
           <w:bCs/>
-          <w:noProof/>
-        </w:rPr>
-        <w:drawing>
-          <wp:anchor distT="0" distB="0" distL="114300" distR="114300" simplePos="0" relativeHeight="251665408" behindDoc="0" locked="0" layoutInCell="1" allowOverlap="1" wp14:anchorId="65C449A9" wp14:editId="5B296F6F">
-            <wp:simplePos x="0" y="0"/>
-            <wp:positionH relativeFrom="column">
-              <wp:posOffset>-124460</wp:posOffset>
-            </wp:positionH>
-            <wp:positionV relativeFrom="paragraph">
-              <wp:posOffset>256540</wp:posOffset>
-            </wp:positionV>
-            <wp:extent cx="6645910" cy="3161030"/>
-            <wp:effectExtent l="0" t="0" r="2540" b="1270"/>
-            <wp:wrapSquare wrapText="bothSides"/>
-            <wp:docPr id="1820746082" name="Picture 1" descr="A diagram of a flowchart&#10;&#10;Description automatically generated"/>
-            <wp:cNvGraphicFramePr>
-              <a:graphicFrameLocks xmlns:a="http://schemas.openxmlformats.org/drawingml/2006/main" noChangeAspect="1"/>
-            </wp:cNvGraphicFramePr>
-            <a:graphic xmlns:a="http://schemas.openxmlformats.org/drawingml/2006/main">
-              <a:graphicData uri="http://schemas.openxmlformats.org/drawingml/2006/picture">
-                <pic:pic xmlns:pic="http://schemas.openxmlformats.org/drawingml/2006/picture">
-                  <pic:nvPicPr>
-                    <pic:cNvPr id="1820746082" name="Picture 1" descr="A diagram of a flowchart&#10;&#10;Description automatically generated"/>
-                    <pic:cNvPicPr/>
-                  </pic:nvPicPr>
-                  <pic:blipFill>
-                    <a:blip r:embed="rId14">
-                      <a:extLst>
-                        <a:ext uri="{28A0092B-C50C-407E-A947-70E740481C1C}">
-                          <a14:useLocalDpi xmlns:a14="http://schemas.microsoft.com/office/drawing/2010/main" val="0"/>
-                        </a:ext>
-                      </a:extLst>
-                    </a:blip>
-                    <a:stretch>
-                      <a:fillRect/>
-                    </a:stretch>
-                  </pic:blipFill>
-                  <pic:spPr>
-                    <a:xfrm>
-                      <a:off x="0" y="0"/>
-                      <a:ext cx="6645910" cy="3161030"/>
-                    </a:xfrm>
-                    <a:prstGeom prst="rect">
-                      <a:avLst/>
-                    </a:prstGeom>
-                  </pic:spPr>
-                </pic:pic>
-              </a:graphicData>
-            </a:graphic>
-          </wp:anchor>
-        </w:drawing>
-      </w:r>
-      <w:r>
+        </w:rPr>
+        <w:t>State Machine Diagram: Admin (Carissa)</w:t>
+      </w:r>
+    </w:p>
+    <w:p>
+      <w:pPr>
+        <w:pStyle w:val="ListParagraph"/>
+        <w:numPr>
+          <w:ilvl w:val="2"/>
+          <w:numId w:val="7"/>
+        </w:numPr>
         <w:rPr>
           <w:b/>
           <w:bCs/>
         </w:rPr>
-        <w:t>State Machine Diagram: Admin (Carissa)</w:t>
-      </w:r>
-    </w:p>
-    <w:p>
-      <w:pPr>
-        <w:pStyle w:val="ListParagraph"/>
-        <w:ind w:left="1260"/>
-        <w:rPr>
-          <w:b/>
-          <w:bCs/>
-        </w:rPr>
-      </w:pPr>
-    </w:p>
-    <w:p>
-      <w:pPr>
-        <w:pStyle w:val="ListParagraph"/>
-        <w:numPr>
-          <w:ilvl w:val="2"/>
-          <w:numId w:val="7"/>
-        </w:numPr>
-        <w:rPr>
-          <w:b/>
-          <w:bCs/>
-        </w:rPr>
-      </w:pPr>
-      <w:r>
-        <w:rPr>
-          <w:rFonts w:ascii="Calibri" w:eastAsia="Calibri" w:hAnsi="Calibri"/>
-          <w:b/>
-          <w:i/>
-          <w:noProof/>
-          <w:kern w:val="2"/>
-          <w:sz w:val="42"/>
-          <w:szCs w:val="42"/>
-          <w:lang w:val="en-US"/>
-          <w14:ligatures w14:val="standardContextual"/>
-        </w:rPr>
-        <mc:AlternateContent>
-          <mc:Choice Requires="wps">
-            <w:drawing>
-              <wp:anchor distT="45720" distB="45720" distL="114300" distR="114300" simplePos="0" relativeHeight="251664384" behindDoc="0" locked="0" layoutInCell="1" allowOverlap="1" wp14:anchorId="6B29D313" wp14:editId="777C7536">
-                <wp:simplePos x="0" y="0"/>
-                <wp:positionH relativeFrom="column">
-                  <wp:posOffset>3508068</wp:posOffset>
-                </wp:positionH>
-                <wp:positionV relativeFrom="paragraph">
-                  <wp:posOffset>2187718</wp:posOffset>
-                </wp:positionV>
-                <wp:extent cx="513451" cy="201658"/>
-                <wp:effectExtent l="0" t="0" r="1270" b="8255"/>
-                <wp:wrapNone/>
-                <wp:docPr id="1050705438" name="Text Box 2"/>
-                <wp:cNvGraphicFramePr>
-                  <a:graphicFrameLocks xmlns:a="http://schemas.openxmlformats.org/drawingml/2006/main"/>
-                </wp:cNvGraphicFramePr>
-                <a:graphic xmlns:a="http://schemas.openxmlformats.org/drawingml/2006/main">
-                  <a:graphicData uri="http://schemas.microsoft.com/office/word/2010/wordprocessingShape">
-                    <wps:wsp>
-                      <wps:cNvSpPr txBox="1">
-                        <a:spLocks noChangeArrowheads="1"/>
-                      </wps:cNvSpPr>
-                      <wps:spPr bwMode="auto">
-                        <a:xfrm>
-                          <a:off x="0" y="0"/>
-                          <a:ext cx="513451" cy="201658"/>
-                        </a:xfrm>
-                        <a:prstGeom prst="rect">
-                          <a:avLst/>
-                        </a:prstGeom>
-                        <a:solidFill>
-                          <a:srgbClr val="FFFFFF"/>
-                        </a:solidFill>
-                        <a:ln w="9525">
-                          <a:noFill/>
-                          <a:miter lim="800000"/>
-                          <a:headEnd/>
-                          <a:tailEnd/>
-                        </a:ln>
-                      </wps:spPr>
-                      <wps:txbx>
-                        <w:txbxContent>
-                          <w:p>
-                            <w:pPr>
-                              <w:rPr>
-                                <w:rFonts w:ascii="Abadi" w:hAnsi="Abadi"/>
-                                <w:b/>
-                                <w:bCs/>
-                                <w:sz w:val="6"/>
-                                <w:szCs w:val="6"/>
-                              </w:rPr>
-                            </w:pPr>
-                            <w:r>
-                              <w:rPr>
-                                <w:rFonts w:ascii="Abadi" w:hAnsi="Abadi"/>
-                                <w:b/>
-                                <w:bCs/>
-                                <w:sz w:val="6"/>
-                                <w:szCs w:val="6"/>
-                              </w:rPr>
-                              <w:t xml:space="preserve">do: View results of </w:t>
-                            </w:r>
-                            <w:proofErr w:type="gramStart"/>
-                            <w:r>
-                              <w:rPr>
-                                <w:rFonts w:ascii="Abadi" w:hAnsi="Abadi"/>
-                                <w:b/>
-                                <w:bCs/>
-                                <w:sz w:val="6"/>
-                                <w:szCs w:val="6"/>
-                              </w:rPr>
-                              <w:t>search</w:t>
-                            </w:r>
-                            <w:proofErr w:type="gramEnd"/>
-                          </w:p>
-                        </w:txbxContent>
-                      </wps:txbx>
-                      <wps:bodyPr rot="0" vert="horz" wrap="square" lIns="91440" tIns="45720" rIns="91440" bIns="45720" anchor="t" anchorCtr="0">
-                        <a:noAutofit/>
-                      </wps:bodyPr>
-                    </wps:wsp>
-                  </a:graphicData>
-                </a:graphic>
-                <wp14:sizeRelH relativeFrom="margin">
-                  <wp14:pctWidth>0</wp14:pctWidth>
-                </wp14:sizeRelH>
-                <wp14:sizeRelV relativeFrom="margin">
-                  <wp14:pctHeight>0</wp14:pctHeight>
-                </wp14:sizeRelV>
-              </wp:anchor>
-            </w:drawing>
-          </mc:Choice>
-          <mc:Fallback>
-            <w:pict>
-              <v:shape w14:anchorId="6B29D313" id="_x0000_s1027" type="#_x0000_t202" style="position:absolute;left:0;text-align:left;margin-left:276.25pt;margin-top:172.25pt;width:40.45pt;height:15.9pt;z-index:251664384;visibility:visible;mso-wrap-style:square;mso-width-percent:0;mso-height-percent:0;mso-wrap-distance-left:9pt;mso-wrap-distance-top:3.6pt;mso-wrap-distance-right:9pt;mso-wrap-distance-bottom:3.6pt;mso-position-horizontal:absolute;mso-position-horizontal-relative:text;mso-position-vertical:absolute;mso-position-vertical-relative:text;mso-width-percent:0;mso-height-percent:0;mso-width-relative:margin;mso-height-relative:margin;v-text-anchor:top" o:gfxdata="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" stroked="f">
-                <v:textbox>
-                  <w:txbxContent>
-                    <w:p>
-                      <w:pPr>
-                        <w:rPr>
-                          <w:rFonts w:ascii="Abadi" w:hAnsi="Abadi"/>
-                          <w:b/>
-                          <w:bCs/>
-                          <w:sz w:val="6"/>
-                          <w:szCs w:val="6"/>
-                        </w:rPr>
-                      </w:pPr>
-                      <w:r>
-                        <w:rPr>
-                          <w:rFonts w:ascii="Abadi" w:hAnsi="Abadi"/>
-                          <w:b/>
-                          <w:bCs/>
-                          <w:sz w:val="6"/>
-                          <w:szCs w:val="6"/>
-                        </w:rPr>
-                        <w:t xml:space="preserve">do: View results of </w:t>
-                      </w:r>
-                      <w:proofErr w:type="gramStart"/>
-                      <w:r>
-                        <w:rPr>
-                          <w:rFonts w:ascii="Abadi" w:hAnsi="Abadi"/>
-                          <w:b/>
-                          <w:bCs/>
-                          <w:sz w:val="6"/>
-                          <w:szCs w:val="6"/>
-                        </w:rPr>
-                        <w:t>search</w:t>
-                      </w:r>
-                      <w:proofErr w:type="gramEnd"/>
-                    </w:p>
-                  </w:txbxContent>
-                </v:textbox>
-              </v:shape>
-            </w:pict>
-          </mc:Fallback>
-        </mc:AlternateContent>
-      </w:r>
-      <w:r>
-        <w:rPr>
-          <w:rFonts w:ascii="Calibri" w:eastAsia="Calibri" w:hAnsi="Calibri"/>
-          <w:b/>
-          <w:i/>
-          <w:noProof/>
-          <w:kern w:val="2"/>
-          <w:sz w:val="42"/>
-          <w:szCs w:val="42"/>
-          <w:lang w:val="en-US"/>
-          <w14:ligatures w14:val="standardContextual"/>
-        </w:rPr>
-        <mc:AlternateContent>
-          <mc:Choice Requires="wps">
-            <w:drawing>
-              <wp:anchor distT="45720" distB="45720" distL="114300" distR="114300" simplePos="0" relativeHeight="251662336" behindDoc="0" locked="0" layoutInCell="1" allowOverlap="1" wp14:anchorId="2345E94B" wp14:editId="0B0E665D">
-                <wp:simplePos x="0" y="0"/>
-                <wp:positionH relativeFrom="column">
-                  <wp:posOffset>2287712</wp:posOffset>
-                </wp:positionH>
-                <wp:positionV relativeFrom="paragraph">
-                  <wp:posOffset>2183794</wp:posOffset>
-                </wp:positionV>
-                <wp:extent cx="513451" cy="201658"/>
-                <wp:effectExtent l="0" t="0" r="1270" b="8255"/>
-                <wp:wrapNone/>
-                <wp:docPr id="729155772" name="Text Box 2"/>
-                <wp:cNvGraphicFramePr>
-                  <a:graphicFrameLocks xmlns:a="http://schemas.openxmlformats.org/drawingml/2006/main"/>
-                </wp:cNvGraphicFramePr>
-                <a:graphic xmlns:a="http://schemas.openxmlformats.org/drawingml/2006/main">
-                  <a:graphicData uri="http://schemas.microsoft.com/office/word/2010/wordprocessingShape">
-                    <wps:wsp>
-                      <wps:cNvSpPr txBox="1">
-                        <a:spLocks noChangeArrowheads="1"/>
-                      </wps:cNvSpPr>
-                      <wps:spPr bwMode="auto">
-                        <a:xfrm>
-                          <a:off x="0" y="0"/>
-                          <a:ext cx="513451" cy="201658"/>
-                        </a:xfrm>
-                        <a:prstGeom prst="rect">
-                          <a:avLst/>
-                        </a:prstGeom>
-                        <a:solidFill>
-                          <a:srgbClr val="FFFFFF"/>
-                        </a:solidFill>
-                        <a:ln w="9525">
-                          <a:noFill/>
-                          <a:miter lim="800000"/>
-                          <a:headEnd/>
-                          <a:tailEnd/>
-                        </a:ln>
-                      </wps:spPr>
-                      <wps:txbx>
-                        <w:txbxContent>
-                          <w:p>
-                            <w:pPr>
-                              <w:rPr>
-                                <w:rFonts w:ascii="Abadi" w:hAnsi="Abadi"/>
-                                <w:b/>
-                                <w:bCs/>
-                                <w:sz w:val="6"/>
-                                <w:szCs w:val="6"/>
-                              </w:rPr>
-                            </w:pPr>
-                            <w:r>
-                              <w:rPr>
-                                <w:rFonts w:ascii="Abadi" w:hAnsi="Abadi"/>
-                                <w:b/>
-                                <w:bCs/>
-                                <w:sz w:val="6"/>
-                                <w:szCs w:val="6"/>
-                              </w:rPr>
-                              <w:t xml:space="preserve">do: View price and </w:t>
-                            </w:r>
-                            <w:proofErr w:type="gramStart"/>
-                            <w:r>
-                              <w:rPr>
-                                <w:rFonts w:ascii="Abadi" w:hAnsi="Abadi"/>
-                                <w:b/>
-                                <w:bCs/>
-                                <w:sz w:val="6"/>
-                                <w:szCs w:val="6"/>
-                              </w:rPr>
-                              <w:t>description</w:t>
-                            </w:r>
-                            <w:proofErr w:type="gramEnd"/>
-                          </w:p>
-                        </w:txbxContent>
-                      </wps:txbx>
-                      <wps:bodyPr rot="0" vert="horz" wrap="square" lIns="91440" tIns="45720" rIns="91440" bIns="45720" anchor="t" anchorCtr="0">
-                        <a:noAutofit/>
-                      </wps:bodyPr>
-                    </wps:wsp>
-                  </a:graphicData>
-                </a:graphic>
-                <wp14:sizeRelH relativeFrom="margin">
-                  <wp14:pctWidth>0</wp14:pctWidth>
-                </wp14:sizeRelH>
-                <wp14:sizeRelV relativeFrom="margin">
-                  <wp14:pctHeight>0</wp14:pctHeight>
-                </wp14:sizeRelV>
-              </wp:anchor>
-            </w:drawing>
-          </mc:Choice>
-          <mc:Fallback>
-            <w:pict>
-              <v:shape w14:anchorId="2345E94B" id="_x0000_s1028" type="#_x0000_t202" style="position:absolute;left:0;text-align:left;margin-left:180.15pt;margin-top:171.95pt;width:40.45pt;height:15.9pt;z-index:251662336;visibility:visible;mso-wrap-style:square;mso-width-percent:0;mso-height-percent:0;mso-wrap-distance-left:9pt;mso-wrap-distance-top:3.6pt;mso-wrap-distance-right:9pt;mso-wrap-distance-bottom:3.6pt;mso-position-horizontal:absolute;mso-position-horizontal-relative:text;mso-position-vertical:absolute;mso-position-vertical-relative:text;mso-width-percent:0;mso-height-percent:0;mso-width-relative:margin;mso-height-relative:margin;v-text-anchor:top" o:gfxdata="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" stroked="f">
-                <v:textbox>
-                  <w:txbxContent>
-                    <w:p>
-                      <w:pPr>
-                        <w:rPr>
-                          <w:rFonts w:ascii="Abadi" w:hAnsi="Abadi"/>
-                          <w:b/>
-                          <w:bCs/>
-                          <w:sz w:val="6"/>
-                          <w:szCs w:val="6"/>
-                        </w:rPr>
-                      </w:pPr>
-                      <w:r>
-                        <w:rPr>
-                          <w:rFonts w:ascii="Abadi" w:hAnsi="Abadi"/>
-                          <w:b/>
-                          <w:bCs/>
-                          <w:sz w:val="6"/>
-                          <w:szCs w:val="6"/>
-                        </w:rPr>
-                        <w:t xml:space="preserve">do: View price and </w:t>
-                      </w:r>
-                      <w:proofErr w:type="gramStart"/>
-                      <w:r>
-                        <w:rPr>
-                          <w:rFonts w:ascii="Abadi" w:hAnsi="Abadi"/>
-                          <w:b/>
-                          <w:bCs/>
-                          <w:sz w:val="6"/>
-                          <w:szCs w:val="6"/>
-                        </w:rPr>
-                        <w:t>description</w:t>
-                      </w:r>
-                      <w:proofErr w:type="gramEnd"/>
-                    </w:p>
-                  </w:txbxContent>
-                </v:textbox>
-              </v:shape>
-            </w:pict>
-          </mc:Fallback>
-        </mc:AlternateContent>
-      </w:r>
+      </w:pPr>
       <w:r>
         <w:rPr>
           <w:b/>
@@ -11735,7 +10674,7 @@
                     <pic:cNvPicPr/>
                   </pic:nvPicPr>
                   <pic:blipFill>
-                    <a:blip r:embed="rId15">
+                    <a:blip r:embed="rId14">
                       <a:extLst>
                         <a:ext uri="{28A0092B-C50C-407E-A947-70E740481C1C}">
                           <a14:useLocalDpi xmlns:a14="http://schemas.microsoft.com/office/drawing/2010/main" val="0"/>
@@ -11815,23 +10754,108 @@
         <w:rPr>
           <w:b/>
           <w:bCs/>
-        </w:rPr>
-        <w:t>State Machine Diagram: Seller (</w:t>
+          <w:noProof/>
+        </w:rPr>
+        <w:drawing>
+          <wp:anchor distT="0" distB="0" distL="114300" distR="114300" simplePos="0" relativeHeight="251661312" behindDoc="0" locked="0" layoutInCell="1" allowOverlap="1" wp14:anchorId="1BC48784" wp14:editId="09EBB9F1">
+            <wp:simplePos x="0" y="0"/>
+            <wp:positionH relativeFrom="margin">
+              <wp:align>center</wp:align>
+            </wp:positionH>
+            <wp:positionV relativeFrom="paragraph">
+              <wp:posOffset>356235</wp:posOffset>
+            </wp:positionV>
+            <wp:extent cx="7419340" cy="2974340"/>
+            <wp:effectExtent l="0" t="0" r="0" b="0"/>
+            <wp:wrapSquare wrapText="bothSides"/>
+            <wp:docPr id="1909403071" name="Picture 1" descr="A diagram of a diagram&#10;&#10;Description automatically generated"/>
+            <wp:cNvGraphicFramePr>
+              <a:graphicFrameLocks xmlns:a="http://schemas.openxmlformats.org/drawingml/2006/main" noChangeAspect="1"/>
+            </wp:cNvGraphicFramePr>
+            <a:graphic xmlns:a="http://schemas.openxmlformats.org/drawingml/2006/main">
+              <a:graphicData uri="http://schemas.openxmlformats.org/drawingml/2006/picture">
+                <pic:pic xmlns:pic="http://schemas.openxmlformats.org/drawingml/2006/picture">
+                  <pic:nvPicPr>
+                    <pic:cNvPr id="1909403071" name="Picture 1" descr="A diagram of a diagram&#10;&#10;Description automatically generated"/>
+                    <pic:cNvPicPr/>
+                  </pic:nvPicPr>
+                  <pic:blipFill>
+                    <a:blip r:embed="rId15">
+                      <a:extLst>
+                        <a:ext uri="{28A0092B-C50C-407E-A947-70E740481C1C}">
+                          <a14:useLocalDpi xmlns:a14="http://schemas.microsoft.com/office/drawing/2010/main" val="0"/>
+                        </a:ext>
+                      </a:extLst>
+                    </a:blip>
+                    <a:stretch>
+                      <a:fillRect/>
+                    </a:stretch>
+                  </pic:blipFill>
+                  <pic:spPr>
+                    <a:xfrm>
+                      <a:off x="0" y="0"/>
+                      <a:ext cx="7419340" cy="2974340"/>
+                    </a:xfrm>
+                    <a:prstGeom prst="rect">
+                      <a:avLst/>
+                    </a:prstGeom>
+                  </pic:spPr>
+                </pic:pic>
+              </a:graphicData>
+            </a:graphic>
+          </wp:anchor>
+        </w:drawing>
       </w:r>
       <w:r>
         <w:rPr>
           <w:b/>
           <w:bCs/>
         </w:rPr>
-        <w:t>Meghan</w:t>
+        <w:t>State Machine Diagram: Seller (</w:t>
       </w:r>
       <w:r>
         <w:rPr>
           <w:b/>
           <w:bCs/>
         </w:rPr>
+        <w:t>Meghan</w:t>
+      </w:r>
+      <w:r>
+        <w:rPr>
+          <w:b/>
+          <w:bCs/>
+        </w:rPr>
         <w:t>)</w:t>
       </w:r>
+    </w:p>
+    <w:p>
+      <w:pPr>
+        <w:pStyle w:val="ListParagraph"/>
+        <w:rPr>
+          <w:b/>
+          <w:bCs/>
+        </w:rPr>
+      </w:pPr>
+    </w:p>
+    <w:p>
+      <w:pPr>
+        <w:pStyle w:val="ListParagraph"/>
+        <w:ind w:left="180"/>
+        <w:rPr>
+          <w:b/>
+          <w:bCs/>
+        </w:rPr>
+      </w:pPr>
+    </w:p>
+    <w:p>
+      <w:pPr>
+        <w:pStyle w:val="ListParagraph"/>
+        <w:ind w:left="180"/>
+        <w:rPr>
+          <w:b/>
+          <w:bCs/>
+        </w:rPr>
+      </w:pPr>
     </w:p>
     <w:p>
       <w:pPr>
@@ -15371,12 +14395,6 @@
 </file>
 
 <file path=customXml/item1.xml><?xml version="1.0" encoding="utf-8"?>
-<p:properties xmlns:p="http://schemas.microsoft.com/office/2006/metadata/properties" xmlns:xsi="http://www.w3.org/2001/XMLSchema-instance" xmlns:pc="http://schemas.microsoft.com/office/infopath/2007/PartnerControls">
-  <documentManagement/>
-</p:properties>
-</file>
-
-<file path=customXml/item2.xml><?xml version="1.0" encoding="utf-8"?>
 <?mso-contentType ?>
 <FormTemplates xmlns="http://schemas.microsoft.com/sharepoint/v3/contenttype/forms">
   <Display>DocumentLibraryForm</Display>
@@ -15385,7 +14403,19 @@
 </FormTemplates>
 </file>
 
+<file path=customXml/item2.xml><?xml version="1.0" encoding="utf-8"?>
+<p:properties xmlns:p="http://schemas.microsoft.com/office/2006/metadata/properties" xmlns:xsi="http://www.w3.org/2001/XMLSchema-instance" xmlns:pc="http://schemas.microsoft.com/office/infopath/2007/PartnerControls">
+  <documentManagement/>
+</p:properties>
+</file>
+
 <file path=customXml/item3.xml><?xml version="1.0" encoding="utf-8"?>
+<go:gDocsCustomXmlDataStorage xmlns:go="http://customooxmlschemas.google.com/" xmlns:r="http://schemas.openxmlformats.org/officeDocument/2006/relationships">
+  <go:docsCustomData xmlns:go="http://customooxmlschemas.google.com/" roundtripDataSignature="AMtx7miMsjpHgLkCpnb+eyO7PhWylfuRdA==">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</go:docsCustomData>
+</go:gDocsCustomXmlDataStorage>
+</file>
+
+<file path=customXml/item4.xml><?xml version="1.0" encoding="utf-8"?>
 <ct:contentTypeSchema xmlns:ct="http://schemas.microsoft.com/office/2006/metadata/contentType" xmlns:ma="http://schemas.microsoft.com/office/2006/metadata/properties/metaAttributes" ct:_="" ma:_="" ma:contentTypeName="Document" ma:contentTypeID="0x010100960E1489B7526D41A9EFDB2BDBB8CDB5" ma:contentTypeVersion="10" ma:contentTypeDescription="Create a new document." ma:contentTypeScope="" ma:versionID="827c6e4b93c4da190e62a1ce4d0fdc68">
   <xsd:schema xmlns:xsd="http://www.w3.org/2001/XMLSchema" xmlns:xs="http://www.w3.org/2001/XMLSchema" xmlns:p="http://schemas.microsoft.com/office/2006/metadata/properties" xmlns:ns3="b3aef158-21c8-470b-84a1-5413adaedb3c" targetNamespace="http://schemas.microsoft.com/office/2006/metadata/properties" ma:root="true" ma:fieldsID="751f2dfd81553b9231c07482ef7c55b2" ns3:_="">
     <xsd:import namespace="b3aef158-21c8-470b-84a1-5413adaedb3c"/>
@@ -15567,13 +14597,15 @@
 </ct:contentTypeSchema>
 </file>
 
-<file path=customXml/item4.xml><?xml version="1.0" encoding="utf-8"?>
-<go:gDocsCustomXmlDataStorage xmlns:go="http://customooxmlschemas.google.com/" xmlns:r="http://schemas.openxmlformats.org/officeDocument/2006/relationships">
-  <go:docsCustomData xmlns:go="http://customooxmlschemas.google.com/" roundtripDataSignature="AMtx7miMsjpHgLkCpnb+eyO7PhWylfuRdA==">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</go:docsCustomData>
-</go:gDocsCustomXmlDataStorage>
+<file path=customXml/itemProps1.xml><?xml version="1.0" encoding="utf-8"?>
+<ds:datastoreItem xmlns:ds="http://schemas.openxmlformats.org/officeDocument/2006/customXml" ds:itemID="{70C22E47-9CC5-4605-9D3A-15CAD860119F}">
+  <ds:schemaRefs>
+    <ds:schemaRef ds:uri="http://schemas.microsoft.com/sharepoint/v3/contenttype/forms"/>
+  </ds:schemaRefs>
+</ds:datastoreItem>
 </file>
 
-<file path=customXml/itemProps1.xml><?xml version="1.0" encoding="utf-8"?>
+<file path=customXml/itemProps2.xml><?xml version="1.0" encoding="utf-8"?>
 <ds:datastoreItem xmlns:ds="http://schemas.openxmlformats.org/officeDocument/2006/customXml" ds:itemID="{76106A60-1AE1-40C1-8AB2-30D214083182}">
   <ds:schemaRefs>
     <ds:schemaRef ds:uri="http://schemas.microsoft.com/office/2006/metadata/properties"/>
@@ -15582,15 +14614,16 @@
 </ds:datastoreItem>
 </file>
 
-<file path=customXml/itemProps2.xml><?xml version="1.0" encoding="utf-8"?>
-<ds:datastoreItem xmlns:ds="http://schemas.openxmlformats.org/officeDocument/2006/customXml" ds:itemID="{70C22E47-9CC5-4605-9D3A-15CAD860119F}">
+<file path=customXml/itemProps3.xml><?xml version="1.0" encoding="utf-8"?>
+<ds:datastoreItem xmlns:ds="http://schemas.openxmlformats.org/officeDocument/2006/customXml" ds:itemID="{11111111-1234-1234-1234-123412341234}">
   <ds:schemaRefs>
-    <ds:schemaRef ds:uri="http://schemas.microsoft.com/sharepoint/v3/contenttype/forms"/>
+    <ds:schemaRef ds:uri="http://customooxmlschemas.google.com/"/>
+    <ds:schemaRef ds:uri="http://schemas.openxmlformats.org/officeDocument/2006/relationships"/>
   </ds:schemaRefs>
 </ds:datastoreItem>
 </file>
 
-<file path=customXml/itemProps3.xml><?xml version="1.0" encoding="utf-8"?>
+<file path=customXml/itemProps4.xml><?xml version="1.0" encoding="utf-8"?>
 <ds:datastoreItem xmlns:ds="http://schemas.openxmlformats.org/officeDocument/2006/customXml" ds:itemID="{A8F9A893-F3AF-4530-81DB-4EA82DE702FF}">
   <ds:schemaRefs>
     <ds:schemaRef ds:uri="http://schemas.microsoft.com/office/2006/metadata/contentType"/>
@@ -15608,15 +14641,6 @@
 </ds:datastoreItem>
 </file>
 
-<file path=customXml/itemProps4.xml><?xml version="1.0" encoding="utf-8"?>
-<ds:datastoreItem xmlns:ds="http://schemas.openxmlformats.org/officeDocument/2006/customXml" ds:itemID="{11111111-1234-1234-1234-123412341234}">
-  <ds:schemaRefs>
-    <ds:schemaRef ds:uri="http://customooxmlschemas.google.com/"/>
-    <ds:schemaRef ds:uri="http://schemas.openxmlformats.org/officeDocument/2006/relationships"/>
-  </ds:schemaRefs>
-</ds:datastoreItem>
-</file>
-
 <file path=docMetadata/LabelInfo.xml><?xml version="1.0" encoding="utf-8"?>
 <clbl:labelList xmlns:clbl="http://schemas.microsoft.com/office/2020/mipLabelMetadata">
   <clbl:label id="{a2761ec8-7198-4440-bea0-e9dd2af28b51}" enabled="1" method="Standard" siteId="{73e15cf5-5dbb-46af-a862-753916269d73}" removed="0"/>

</xml_diff>

<commit_message>
chnages made to SRS document
</commit_message>
<xml_diff>
--- a/SpartanSellersDocumentation/SpartanSellersSRS.docx
+++ b/SpartanSellersDocumentation/SpartanSellersSRS.docx
@@ -169,7 +169,7 @@
           <w:sz w:val="36"/>
           <w:szCs w:val="36"/>
         </w:rPr>
-        <w:t>0</w:t>
+        <w:t>05/01/</w:t>
       </w:r>
       <w:r>
         <w:rPr>
@@ -177,68 +177,44 @@
           <w:sz w:val="36"/>
           <w:szCs w:val="36"/>
         </w:rPr>
-        <w:t>3</w:t>
-      </w:r>
-      <w:r>
+        <w:t>2024</w:t>
+      </w:r>
+    </w:p>
+    <w:p>
+      <w:pPr>
+        <w:spacing w:line="240" w:lineRule="auto"/>
+        <w:jc w:val="center"/>
         <w:rPr>
           <w:b/>
           <w:sz w:val="36"/>
           <w:szCs w:val="36"/>
         </w:rPr>
-        <w:t>/</w:t>
-      </w:r>
-      <w:r>
+      </w:pPr>
+    </w:p>
+    <w:p>
+      <w:pPr>
+        <w:jc w:val="center"/>
         <w:rPr>
           <w:b/>
           <w:sz w:val="36"/>
           <w:szCs w:val="36"/>
         </w:rPr>
-        <w:t>26</w:t>
-      </w:r>
+      </w:pPr>
       <w:r>
         <w:rPr>
           <w:b/>
           <w:sz w:val="36"/>
           <w:szCs w:val="36"/>
         </w:rPr>
-        <w:t>/2024</w:t>
-      </w:r>
-    </w:p>
-    <w:p>
-      <w:pPr>
-        <w:spacing w:line="240" w:lineRule="auto"/>
-        <w:jc w:val="center"/>
+        <w:t xml:space="preserve">Version </w:t>
+      </w:r>
+      <w:r>
         <w:rPr>
           <w:b/>
           <w:sz w:val="36"/>
           <w:szCs w:val="36"/>
         </w:rPr>
-      </w:pPr>
-    </w:p>
-    <w:p>
-      <w:pPr>
-        <w:jc w:val="center"/>
-        <w:rPr>
-          <w:b/>
-          <w:sz w:val="36"/>
-          <w:szCs w:val="36"/>
-        </w:rPr>
-      </w:pPr>
-      <w:r>
-        <w:rPr>
-          <w:b/>
-          <w:sz w:val="36"/>
-          <w:szCs w:val="36"/>
-        </w:rPr>
-        <w:t>Version 0.</w:t>
-      </w:r>
-      <w:r>
-        <w:rPr>
-          <w:b/>
-          <w:sz w:val="36"/>
-          <w:szCs w:val="36"/>
-        </w:rPr>
-        <w:t>2</w:t>
+        <w:t>1.0</w:t>
       </w:r>
     </w:p>
     <w:p>
@@ -331,6 +307,7 @@
           <w:docPartUnique/>
         </w:docPartObj>
       </w:sdtPr>
+      <w:sdtEndPr/>
       <w:sdtContent>
         <w:p>
           <w:pPr>
@@ -5589,10 +5566,31 @@
               <w:tab w:val="right" w:pos="10465"/>
             </w:tabs>
             <w:spacing w:before="60" w:after="80" w:line="240" w:lineRule="auto"/>
-            <w:ind w:left="360"/>
           </w:pPr>
           <w:r>
             <w:fldChar w:fldCharType="end"/>
+          </w:r>
+          <w:r>
+            <w:t>7.      Scenario</w:t>
+          </w:r>
+          <w:r>
+            <w:tab/>
+            <w:t>18</w:t>
+          </w:r>
+        </w:p>
+        <w:p>
+          <w:pPr>
+            <w:tabs>
+              <w:tab w:val="right" w:pos="10465"/>
+            </w:tabs>
+            <w:spacing w:before="60" w:after="80" w:line="240" w:lineRule="auto"/>
+          </w:pPr>
+          <w:r>
+            <w:t xml:space="preserve">    7.1 Written Scenario</w:t>
+          </w:r>
+          <w:r>
+            <w:tab/>
+            <w:t>18</w:t>
           </w:r>
         </w:p>
       </w:sdtContent>
@@ -5995,7 +5993,7 @@
               </w:rPr>
             </w:pPr>
             <w:r>
-              <w:t>PostgreSQL/SQL</w:t>
+              <w:t>SQLite</w:t>
             </w:r>
           </w:p>
         </w:tc>
@@ -6060,7 +6058,7 @@
               </w:rPr>
             </w:pPr>
             <w:r>
-              <w:t>Heroku</w:t>
+              <w:t>Visual Studio Code</w:t>
             </w:r>
           </w:p>
         </w:tc>
@@ -6091,7 +6089,7 @@
               </w:rPr>
             </w:pPr>
             <w:r>
-              <w:t>A cloud platform that will host our server and provide additional database functionality.</w:t>
+              <w:t>A multi-platform IDE in which we will do our development work.</w:t>
             </w:r>
           </w:p>
         </w:tc>
@@ -6125,7 +6123,13 @@
               </w:rPr>
             </w:pPr>
             <w:r>
-              <w:t>Visual Studio Code</w:t>
+              <w:t>Abstract</w:t>
+            </w:r>
+            <w:r>
+              <w:t xml:space="preserve"> </w:t>
+            </w:r>
+            <w:r>
+              <w:t>API</w:t>
             </w:r>
           </w:p>
         </w:tc>
@@ -6156,7 +6160,13 @@
               </w:rPr>
             </w:pPr>
             <w:r>
-              <w:t>A multi-platform IDE in which we will do our development work.</w:t>
+              <w:t xml:space="preserve">Application Programming Interface. This will be used to </w:t>
+            </w:r>
+            <w:r>
+              <w:t>validate emails before a user register</w:t>
+            </w:r>
+            <w:r>
+              <w:t xml:space="preserve">s, ensuring safety in our app’s community. </w:t>
             </w:r>
           </w:p>
         </w:tc>
@@ -6190,7 +6200,7 @@
               </w:rPr>
             </w:pPr>
             <w:r>
-              <w:t>API</w:t>
+              <w:t>Git/GitHub</w:t>
             </w:r>
           </w:p>
         </w:tc>
@@ -6221,71 +6231,6 @@
               </w:rPr>
             </w:pPr>
             <w:r>
-              <w:t>Application Programming Interface. This will be used to retrieve Google Maps information about where on campus a user is listing an item.</w:t>
-            </w:r>
-          </w:p>
-        </w:tc>
-      </w:tr>
-      <w:tr>
-        <w:tc>
-          <w:tcPr>
-            <w:tcW w:w="2130" w:type="dxa"/>
-            <w:shd w:val="clear" w:color="auto" w:fill="auto"/>
-            <w:tcMar>
-              <w:top w:w="100" w:type="dxa"/>
-              <w:left w:w="100" w:type="dxa"/>
-              <w:bottom w:w="100" w:type="dxa"/>
-              <w:right w:w="100" w:type="dxa"/>
-            </w:tcMar>
-          </w:tcPr>
-          <w:p>
-            <w:pPr>
-              <w:widowControl w:val="0"/>
-              <w:pBdr>
-                <w:top w:val="nil"/>
-                <w:left w:val="nil"/>
-                <w:bottom w:val="nil"/>
-                <w:right w:val="nil"/>
-                <w:between w:val="nil"/>
-              </w:pBdr>
-              <w:spacing w:line="240" w:lineRule="auto"/>
-              <w:jc w:val="center"/>
-              <w:rPr>
-                <w:color w:val="00B0F0"/>
-              </w:rPr>
-            </w:pPr>
-            <w:r>
-              <w:t>Git/GitHub</w:t>
-            </w:r>
-          </w:p>
-        </w:tc>
-        <w:tc>
-          <w:tcPr>
-            <w:tcW w:w="8310" w:type="dxa"/>
-            <w:shd w:val="clear" w:color="auto" w:fill="auto"/>
-            <w:tcMar>
-              <w:top w:w="100" w:type="dxa"/>
-              <w:left w:w="100" w:type="dxa"/>
-              <w:bottom w:w="100" w:type="dxa"/>
-              <w:right w:w="100" w:type="dxa"/>
-            </w:tcMar>
-          </w:tcPr>
-          <w:p>
-            <w:pPr>
-              <w:widowControl w:val="0"/>
-              <w:pBdr>
-                <w:top w:val="nil"/>
-                <w:left w:val="nil"/>
-                <w:bottom w:val="nil"/>
-                <w:right w:val="nil"/>
-                <w:between w:val="nil"/>
-              </w:pBdr>
-              <w:spacing w:line="240" w:lineRule="auto"/>
-              <w:rPr>
-                <w:color w:val="00B0F0"/>
-              </w:rPr>
-            </w:pPr>
-            <w:r>
               <w:t>A version control system that we will use to collaborate on this project efficiently.</w:t>
             </w:r>
           </w:p>
@@ -6330,14 +6275,17 @@
       </w:pPr>
       <w:bookmarkStart w:id="5" w:name="_Toc156255125"/>
       <w:r>
+        <w:t>Project Scope</w:t>
+      </w:r>
+      <w:bookmarkEnd w:id="5"/>
+    </w:p>
+    <w:p>
+      <w:r>
+        <w:t xml:space="preserve">The project scope for SpartanSellers Campus Marketplace Application includes developing a user-friendly platform for UNCG campus students to buy and sell used dorm and school supplies. Key features would include user registration/authentication, listing items for sale with admin approval, seller reviews for </w:t>
+      </w:r>
+      <w:r>
         <w:lastRenderedPageBreak/>
-        <w:t>Project Scope</w:t>
-      </w:r>
-      <w:bookmarkEnd w:id="5"/>
-    </w:p>
-    <w:p>
-      <w:r>
-        <w:t>The project scope for SpartanSellers Campus Marketplace Application includes developing a user-friendly platform for UNCG campus students to buy and sell used dorm and school supplies. Key features would include user registration/authentication, listing items for sale with admin approval, seller reviews for accountability, and a messaging system for communication. The application aims to enhance the student experience by providing a convenient and reliable platform for trading used items within the UNCG campus community.</w:t>
+        <w:t>accountability, and a messaging system for communication. The application aims to enhance the student experience by providing a convenient and reliable platform for trading used items within the UNCG campus community.</w:t>
       </w:r>
     </w:p>
     <w:p>
@@ -6440,7 +6388,13 @@
         <w:t xml:space="preserve">In addition, SpartanSellers allows buyers to leave reviews for sellers, making sure that students who are frequent users of the application throughout their time at university are held accountable to maintain a professional demeanor when selling their used items. </w:t>
       </w:r>
       <w:r>
-        <w:t>Sellers are able to list</w:t>
+        <w:t xml:space="preserve">Sellers </w:t>
+      </w:r>
+      <w:r>
+        <w:t>can</w:t>
+      </w:r>
+      <w:r>
+        <w:t xml:space="preserve"> list</w:t>
       </w:r>
       <w:r>
         <w:t xml:space="preserve"> </w:t>
@@ -6455,7 +6409,16 @@
         <w:t xml:space="preserve">also </w:t>
       </w:r>
       <w:r>
-        <w:t xml:space="preserve">able to view historic pricing by category for items they post, allowing them to be more informed when pricing their items. In addition, sellers must be approved by the admins before listing their items, and admins must approve each listing before it is live to the site. </w:t>
+        <w:t xml:space="preserve">able to view historic pricing by category for items they post, allowing them to be more informed when pricing their items. In addition, </w:t>
+      </w:r>
+      <w:r>
+        <w:t xml:space="preserve">items </w:t>
+      </w:r>
+      <w:r>
+        <w:t>must be approved before being listed, and admins can remove problematic users. Finally, buyers</w:t>
+      </w:r>
+      <w:r>
+        <w:t xml:space="preserve"> can search for items, post reviews about sellers, and contact sellers. </w:t>
       </w:r>
     </w:p>
     <w:p/>
@@ -6549,7 +6512,22 @@
     </w:p>
     <w:p>
       <w:r>
-        <w:t>The application will be dependent on Heroku for server hosting and database functionality. In addition, the application will be dependent on the Google Maps API to display the location of a listing on the product details page.</w:t>
+        <w:t xml:space="preserve">The application will be dependent on </w:t>
+      </w:r>
+      <w:r>
+        <w:t xml:space="preserve">the internet </w:t>
+      </w:r>
+      <w:r>
+        <w:t xml:space="preserve">server hosting and database functionality. In addition, the application will be dependent on the </w:t>
+      </w:r>
+      <w:r>
+        <w:t>Abstract</w:t>
+      </w:r>
+      <w:r>
+        <w:t xml:space="preserve"> API </w:t>
+      </w:r>
+      <w:r>
+        <w:t xml:space="preserve">to validate the user’s email. </w:t>
       </w:r>
     </w:p>
     <w:p>
@@ -6789,29 +6767,8 @@
         <w:spacing w:after="160" w:line="259" w:lineRule="auto"/>
       </w:pPr>
       <w:r>
-        <w:t>Login protection so that passwords are stored securely and are not visible to administrators or regular users.</w:t>
-      </w:r>
-    </w:p>
-    <w:p>
-      <w:pPr>
-        <w:pStyle w:val="ListParagraph"/>
-        <w:numPr>
-          <w:ilvl w:val="0"/>
-          <w:numId w:val="11"/>
-        </w:numPr>
-        <w:spacing w:after="160" w:line="259" w:lineRule="auto"/>
-      </w:pPr>
-      <w:r>
-        <w:t xml:space="preserve">Protection to prevent other uses from viewing what items a certain seller has listed or has purchased. </w:t>
-      </w:r>
-    </w:p>
-    <w:p>
-      <w:pPr>
-        <w:ind w:left="720"/>
-        <w:rPr>
-          <w:color w:val="1F497D" w:themeColor="text2"/>
-        </w:rPr>
-      </w:pPr>
+        <w:t>Login protection so that passwords are stored securely and are not visible to regular users.</w:t>
+      </w:r>
     </w:p>
     <w:p>
       <w:pPr>
@@ -6973,7 +6930,6 @@
           <w:b/>
           <w:bCs/>
         </w:rPr>
-        <w:lastRenderedPageBreak/>
         <w:t>Post Seller Reviews:</w:t>
       </w:r>
       <w:r>
@@ -6994,6 +6950,7 @@
           <w:b/>
           <w:bCs/>
         </w:rPr>
+        <w:lastRenderedPageBreak/>
         <w:t>Login:</w:t>
       </w:r>
       <w:r>
@@ -7430,7 +7387,6 @@
           <w:b/>
           <w:bCs/>
         </w:rPr>
-        <w:lastRenderedPageBreak/>
         <w:t>Normal:</w:t>
       </w:r>
       <w:r>
@@ -7458,6 +7414,7 @@
           <w:bCs/>
           <w:lang w:val="en"/>
         </w:rPr>
+        <w:lastRenderedPageBreak/>
         <w:t>What Can Go Wrong:</w:t>
       </w:r>
       <w:r>
@@ -7947,7 +7904,6 @@
           <w:b/>
           <w:bCs/>
         </w:rPr>
-        <w:lastRenderedPageBreak/>
         <w:t xml:space="preserve">Other Activities: </w:t>
       </w:r>
     </w:p>
@@ -7986,6 +7942,7 @@
         <w:rPr>
           <w:lang w:val="en"/>
         </w:rPr>
+        <w:lastRenderedPageBreak/>
         <w:t>Selecting relevant categories and subcategories to classify the item appropriately within the marketplace.</w:t>
       </w:r>
     </w:p>
@@ -8388,7 +8345,6 @@
           <w:b/>
           <w:bCs/>
         </w:rPr>
-        <w:lastRenderedPageBreak/>
         <w:t xml:space="preserve">Other Activities: </w:t>
       </w:r>
       <w:r>
@@ -8413,6 +8369,7 @@
           <w:b/>
           <w:bCs/>
         </w:rPr>
+        <w:lastRenderedPageBreak/>
         <w:t>System State on Completion</w:t>
       </w:r>
       <w:r>
@@ -8847,7 +8804,6 @@
           <w:b/>
           <w:bCs/>
         </w:rPr>
-        <w:lastRenderedPageBreak/>
         <w:t xml:space="preserve">What Can Go Wrong: </w:t>
       </w:r>
     </w:p>
@@ -8886,6 +8842,7 @@
         <w:rPr>
           <w:lang w:val="en"/>
         </w:rPr>
+        <w:lastRenderedPageBreak/>
         <w:t>Incomplete or incorrect information provided for some listings, requiring additional verification or clarification from the admin.</w:t>
       </w:r>
     </w:p>
@@ -9404,7 +9361,25 @@
         <w:ind w:left="1440"/>
       </w:pPr>
       <w:r>
-        <w:t>The application must be able to connect to the internet via the Heroku server, in addition to the PostgreSQL relational database hosted by Heroku. The application must also be able to connect to the Google Maps API to display the location of an item listing.</w:t>
+        <w:t xml:space="preserve">The application must be able to connect to the internet via the </w:t>
+      </w:r>
+      <w:r>
+        <w:t xml:space="preserve">localhost </w:t>
+      </w:r>
+      <w:r>
+        <w:t>server, in addition to the SQL</w:t>
+      </w:r>
+      <w:r>
+        <w:t>ite</w:t>
+      </w:r>
+      <w:r>
+        <w:t xml:space="preserve"> relational database. The application must also be able to connect to the </w:t>
+      </w:r>
+      <w:r>
+        <w:t xml:space="preserve">Abstract </w:t>
+      </w:r>
+      <w:r>
+        <w:t>API to display the location of an item listing.</w:t>
       </w:r>
     </w:p>
     <w:p/>
@@ -9428,7 +9403,25 @@
         <w:ind w:left="1440"/>
       </w:pPr>
       <w:r>
-        <w:t>We will use HTML, CSS, and JavaScript to design the front-end, a Heroku hosted database with PostgreSQL for the database, and JavaScript with Node.js for the backend functionality. We will use Heroku to host our server and make our software application available for users to find on the internet.</w:t>
+        <w:t xml:space="preserve">We will use HTML, CSS, and JavaScript to design the front-end, </w:t>
+      </w:r>
+      <w:r>
+        <w:t xml:space="preserve">SQLite </w:t>
+      </w:r>
+      <w:r>
+        <w:t xml:space="preserve">for the database, and JavaScript with Node.js for the backend functionality. We will use </w:t>
+      </w:r>
+      <w:r>
+        <w:t>a localhost server</w:t>
+      </w:r>
+      <w:r>
+        <w:t xml:space="preserve"> to host our</w:t>
+      </w:r>
+      <w:r>
+        <w:t xml:space="preserve"> server</w:t>
+      </w:r>
+      <w:r>
+        <w:t>.</w:t>
       </w:r>
     </w:p>
     <w:p>
@@ -9491,16 +9484,26 @@
     </w:p>
     <w:p>
       <w:pPr>
-        <w:ind w:left="1080"/>
-        <w:rPr>
-          <w:lang w:val="ru-RU" w:eastAsia="ru-RU"/>
-        </w:rPr>
-      </w:pPr>
-      <w:r>
-        <w:rPr>
-          <w:lang w:val="ru-RU" w:eastAsia="ru-RU"/>
-        </w:rPr>
-        <w:t>N/A</w:t>
+        <w:pStyle w:val="ListParagraph"/>
+        <w:numPr>
+          <w:ilvl w:val="0"/>
+          <w:numId w:val="5"/>
+        </w:numPr>
+        <w:rPr>
+          <w:lang w:val="en-US" w:eastAsia="ru-RU"/>
+        </w:rPr>
+      </w:pPr>
+      <w:r>
+        <w:rPr>
+          <w:lang w:val="en-US" w:eastAsia="ru-RU"/>
+        </w:rPr>
+        <w:t xml:space="preserve">The application should run smoothly and without extended wait periods. The database should be clean and store information in an </w:t>
+      </w:r>
+      <w:r>
+        <w:rPr>
+          <w:lang w:val="en-US" w:eastAsia="ru-RU"/>
+        </w:rPr>
+        <w:t xml:space="preserve">organized manner. </w:t>
       </w:r>
     </w:p>
     <w:p>
@@ -9594,82 +9597,407 @@
         <w:t xml:space="preserve">Users must be able to be removed by admins if deemed necessary. </w:t>
       </w:r>
     </w:p>
-    <w:p>
-      <w:pPr>
-        <w:pStyle w:val="BodyTextIndent"/>
+    <w:p/>
+    <w:p>
+      <w:pPr>
+        <w:pStyle w:val="Heading2"/>
+        <w:numPr>
+          <w:ilvl w:val="1"/>
+          <w:numId w:val="7"/>
+        </w:numPr>
+      </w:pPr>
+      <w:bookmarkStart w:id="42" w:name="_Toc156255160"/>
+      <w:r>
+        <w:t>Security Requirements</w:t>
+      </w:r>
+      <w:bookmarkEnd w:id="42"/>
+    </w:p>
+    <w:p>
+      <w:pPr>
+        <w:pStyle w:val="ListParagraph"/>
         <w:numPr>
           <w:ilvl w:val="0"/>
           <w:numId w:val="9"/>
         </w:numPr>
-        <w:spacing w:after="0"/>
-        <w:rPr>
-          <w:lang w:val="en" w:eastAsia="en-US"/>
-        </w:rPr>
-      </w:pPr>
-      <w:r>
-        <w:rPr>
-          <w:lang w:val="en" w:eastAsia="en-US"/>
-        </w:rPr>
+      </w:pPr>
+      <w:r>
         <w:t>NFR</w:t>
       </w:r>
       <w:r>
-        <w:rPr>
-          <w:lang w:val="en" w:eastAsia="en-US"/>
-        </w:rPr>
-        <w:t>3</w:t>
-      </w:r>
-      <w:r>
-        <w:rPr>
-          <w:lang w:val="en" w:eastAsia="en-US"/>
-        </w:rPr>
-        <w:t>(R):</w:t>
-      </w:r>
-      <w:r>
-        <w:rPr>
-          <w:lang w:val="en" w:eastAsia="en-US"/>
-        </w:rPr>
-        <w:t xml:space="preserve"> Sellers must be able to cancel a sell if they deem necessary.</w:t>
-      </w:r>
-    </w:p>
-    <w:p>
-      <w:pPr>
-        <w:pStyle w:val="BodyTextIndent"/>
+        <w:t>5</w:t>
+      </w:r>
+      <w:r>
+        <w:t>(R): The system will only be usable by authorized users.</w:t>
+      </w:r>
+    </w:p>
+    <w:p/>
+    <w:p>
+      <w:pPr>
+        <w:pStyle w:val="Heading2"/>
+        <w:numPr>
+          <w:ilvl w:val="1"/>
+          <w:numId w:val="7"/>
+        </w:numPr>
+      </w:pPr>
+      <w:bookmarkStart w:id="43" w:name="_Toc156255161"/>
+      <w:r>
+        <w:t>Software Quality Attributes</w:t>
+      </w:r>
+      <w:bookmarkEnd w:id="43"/>
+    </w:p>
+    <w:p>
+      <w:pPr>
+        <w:pStyle w:val="Heading3"/>
+        <w:numPr>
+          <w:ilvl w:val="2"/>
+          <w:numId w:val="7"/>
+        </w:numPr>
+      </w:pPr>
+      <w:bookmarkStart w:id="44" w:name="_Toc156255162"/>
+      <w:r>
+        <w:t>Availability</w:t>
+      </w:r>
+      <w:bookmarkEnd w:id="44"/>
+    </w:p>
+    <w:p>
+      <w:pPr>
+        <w:pStyle w:val="ListParagraph"/>
         <w:numPr>
           <w:ilvl w:val="0"/>
           <w:numId w:val="9"/>
         </w:numPr>
-        <w:spacing w:after="0"/>
-        <w:rPr>
-          <w:lang w:val="en" w:eastAsia="en-US"/>
-        </w:rPr>
-      </w:pPr>
-      <w:r>
-        <w:rPr>
-          <w:lang w:val="en" w:eastAsia="en-US"/>
-        </w:rPr>
+      </w:pPr>
+      <w:r>
+        <w:t>NFR6(R): T</w:t>
+      </w:r>
+      <w:r>
+        <w:t xml:space="preserve">he software application should allow FR1-4 to be available to users registered as regular users. </w:t>
+      </w:r>
+    </w:p>
+    <w:p>
+      <w:pPr>
+        <w:pStyle w:val="ListParagraph"/>
+        <w:numPr>
+          <w:ilvl w:val="0"/>
+          <w:numId w:val="9"/>
+        </w:numPr>
+      </w:pPr>
+      <w:r>
+        <w:t xml:space="preserve">NFR7(R): </w:t>
+      </w:r>
+      <w:r>
+        <w:t xml:space="preserve">The software application should allow FR8-11 to be available to the administrative user. </w:t>
+      </w:r>
+    </w:p>
+    <w:p>
+      <w:pPr>
+        <w:pStyle w:val="ListParagraph"/>
+        <w:numPr>
+          <w:ilvl w:val="0"/>
+          <w:numId w:val="9"/>
+        </w:numPr>
+      </w:pPr>
+      <w:r>
+        <w:t xml:space="preserve">NFR8(R): </w:t>
+      </w:r>
+      <w:r>
+        <w:t xml:space="preserve">The software application should allow FR1-12 to be available to all users. </w:t>
+      </w:r>
+    </w:p>
+    <w:p>
+      <w:pPr>
+        <w:ind w:left="360" w:firstLine="720"/>
+        <w:rPr>
+          <w:color w:val="FF0000"/>
+        </w:rPr>
+      </w:pPr>
+    </w:p>
+    <w:p>
+      <w:pPr>
+        <w:pStyle w:val="Heading3"/>
+        <w:numPr>
+          <w:ilvl w:val="2"/>
+          <w:numId w:val="7"/>
+        </w:numPr>
+      </w:pPr>
+      <w:bookmarkStart w:id="45" w:name="_Toc156255163"/>
+      <w:r>
+        <w:t>Correctness</w:t>
+      </w:r>
+      <w:bookmarkEnd w:id="45"/>
+    </w:p>
+    <w:p>
+      <w:pPr>
+        <w:pStyle w:val="ListParagraph"/>
+        <w:numPr>
+          <w:ilvl w:val="0"/>
+          <w:numId w:val="9"/>
+        </w:numPr>
+      </w:pPr>
+      <w:r>
+        <w:t xml:space="preserve">NFR9(R): </w:t>
+      </w:r>
+      <w:r>
+        <w:t>Making sure that search functionalities (FR1, FR2) return accurate and relevant results.</w:t>
+      </w:r>
+    </w:p>
+    <w:p>
+      <w:pPr>
+        <w:pStyle w:val="ListParagraph"/>
+        <w:numPr>
+          <w:ilvl w:val="0"/>
+          <w:numId w:val="9"/>
+        </w:numPr>
+      </w:pPr>
+      <w:r>
+        <w:t xml:space="preserve">NFR10(R): </w:t>
+      </w:r>
+      <w:r>
+        <w:t>Verifying that historic pricing data (FR4) is accurately calculated and displayed for users.</w:t>
+      </w:r>
+    </w:p>
+    <w:p>
+      <w:pPr>
+        <w:rPr>
+          <w:color w:val="FF0000"/>
+        </w:rPr>
+      </w:pPr>
+    </w:p>
+    <w:p>
+      <w:pPr>
+        <w:pStyle w:val="Heading3"/>
+        <w:numPr>
+          <w:ilvl w:val="2"/>
+          <w:numId w:val="7"/>
+        </w:numPr>
+      </w:pPr>
+      <w:bookmarkStart w:id="46" w:name="_Toc156255164"/>
+      <w:r>
+        <w:t>Maintainability</w:t>
+      </w:r>
+      <w:bookmarkEnd w:id="46"/>
+    </w:p>
+    <w:p>
+      <w:pPr>
+        <w:pStyle w:val="ListParagraph"/>
+        <w:numPr>
+          <w:ilvl w:val="0"/>
+          <w:numId w:val="9"/>
+        </w:numPr>
+      </w:pPr>
+      <w:r>
         <w:t>NFR</w:t>
       </w:r>
       <w:r>
-        <w:rPr>
-          <w:lang w:val="en" w:eastAsia="en-US"/>
-        </w:rPr>
-        <w:t>4</w:t>
-      </w:r>
-      <w:r>
-        <w:rPr>
-          <w:lang w:val="en" w:eastAsia="en-US"/>
-        </w:rPr>
-        <w:t>(R):</w:t>
-      </w:r>
-      <w:r>
-        <w:rPr>
-          <w:lang w:val="en" w:eastAsia="en-US"/>
-        </w:rPr>
-        <w:t xml:space="preserve"> Buyers must be able to cancel a sell if they deem necessary.</w:t>
-      </w:r>
-    </w:p>
-    <w:p/>
-    <w:p/>
+        <w:t>11</w:t>
+      </w:r>
+      <w:r>
+        <w:t>(R): Having</w:t>
+      </w:r>
+      <w:r>
+        <w:t xml:space="preserve"> clear and well-documented code for both front-end and back-end components.</w:t>
+      </w:r>
+    </w:p>
+    <w:p>
+      <w:pPr>
+        <w:pStyle w:val="ListParagraph"/>
+        <w:numPr>
+          <w:ilvl w:val="0"/>
+          <w:numId w:val="9"/>
+        </w:numPr>
+      </w:pPr>
+      <w:r>
+        <w:t>NFR</w:t>
+      </w:r>
+      <w:r>
+        <w:t>12</w:t>
+      </w:r>
+      <w:r>
+        <w:t xml:space="preserve">(R): </w:t>
+      </w:r>
+      <w:r>
+        <w:t xml:space="preserve">Establishing a version control system, </w:t>
+      </w:r>
+      <w:r>
+        <w:t>like</w:t>
+      </w:r>
+      <w:r>
+        <w:t xml:space="preserve"> Git/GitHub, to track changes and </w:t>
+      </w:r>
+      <w:r>
+        <w:t xml:space="preserve">allow for </w:t>
+      </w:r>
+      <w:r>
+        <w:t>collaborative development.</w:t>
+      </w:r>
+    </w:p>
+    <w:p>
+      <w:pPr>
+        <w:pStyle w:val="ListParagraph"/>
+        <w:numPr>
+          <w:ilvl w:val="0"/>
+          <w:numId w:val="9"/>
+        </w:numPr>
+      </w:pPr>
+      <w:r>
+        <w:t xml:space="preserve">NFR13(R): </w:t>
+      </w:r>
+      <w:r>
+        <w:t>Creating documentation for developers to understand the system's structure and components.</w:t>
+      </w:r>
+    </w:p>
+    <w:p>
+      <w:pPr>
+        <w:ind w:left="360" w:firstLine="720"/>
+        <w:rPr>
+          <w:color w:val="FF0000"/>
+        </w:rPr>
+      </w:pPr>
+    </w:p>
+    <w:p>
+      <w:pPr>
+        <w:pStyle w:val="Heading3"/>
+        <w:numPr>
+          <w:ilvl w:val="2"/>
+          <w:numId w:val="7"/>
+        </w:numPr>
+      </w:pPr>
+      <w:bookmarkStart w:id="47" w:name="_Toc156255165"/>
+      <w:r>
+        <w:t>Reusability</w:t>
+      </w:r>
+      <w:bookmarkEnd w:id="47"/>
+    </w:p>
+    <w:p>
+      <w:pPr>
+        <w:pStyle w:val="ListParagraph"/>
+        <w:numPr>
+          <w:ilvl w:val="0"/>
+          <w:numId w:val="9"/>
+        </w:numPr>
+      </w:pPr>
+      <w:r>
+        <w:t>NFR</w:t>
+      </w:r>
+      <w:r>
+        <w:t>14</w:t>
+      </w:r>
+      <w:r>
+        <w:t xml:space="preserve">(R): </w:t>
+      </w:r>
+      <w:r>
+        <w:t>Using reusable components for comm</w:t>
+      </w:r>
+      <w:r>
+        <w:t>on functions</w:t>
+      </w:r>
+      <w:r>
+        <w:t>.</w:t>
+      </w:r>
+    </w:p>
+    <w:p>
+      <w:pPr>
+        <w:pStyle w:val="ListParagraph"/>
+        <w:numPr>
+          <w:ilvl w:val="0"/>
+          <w:numId w:val="9"/>
+        </w:numPr>
+      </w:pPr>
+      <w:r>
+        <w:t>NFR</w:t>
+      </w:r>
+      <w:r>
+        <w:t>15</w:t>
+      </w:r>
+      <w:r>
+        <w:t xml:space="preserve">(R): </w:t>
+      </w:r>
+      <w:r>
+        <w:t xml:space="preserve">Organizing code </w:t>
+      </w:r>
+      <w:r>
+        <w:t>to find common functions.</w:t>
+      </w:r>
+    </w:p>
+    <w:p>
+      <w:pPr>
+        <w:pStyle w:val="ListParagraph"/>
+        <w:ind w:left="1080"/>
+      </w:pPr>
+    </w:p>
+    <w:p>
+      <w:pPr>
+        <w:pStyle w:val="Heading3"/>
+        <w:numPr>
+          <w:ilvl w:val="2"/>
+          <w:numId w:val="7"/>
+        </w:numPr>
+      </w:pPr>
+      <w:bookmarkStart w:id="48" w:name="_Toc156255166"/>
+      <w:r>
+        <w:t>Portability</w:t>
+      </w:r>
+      <w:bookmarkEnd w:id="48"/>
+    </w:p>
+    <w:p>
+      <w:pPr>
+        <w:pStyle w:val="ListParagraph"/>
+        <w:numPr>
+          <w:ilvl w:val="0"/>
+          <w:numId w:val="9"/>
+        </w:numPr>
+      </w:pPr>
+      <w:r>
+        <w:t>NFR16(R): Making sure the application is compatible</w:t>
+      </w:r>
+      <w:r>
+        <w:t xml:space="preserve"> with </w:t>
+      </w:r>
+      <w:r>
+        <w:t>all</w:t>
+      </w:r>
+      <w:r>
+        <w:t xml:space="preserve"> web browsers (e.g., Chrome, Firefox, Safari) for both regular users and administrators.</w:t>
+      </w:r>
+    </w:p>
+    <w:p>
+      <w:pPr>
+        <w:pStyle w:val="ListParagraph"/>
+        <w:numPr>
+          <w:ilvl w:val="0"/>
+          <w:numId w:val="9"/>
+        </w:numPr>
+      </w:pPr>
+      <w:r>
+        <w:t xml:space="preserve">NFR17(R): </w:t>
+      </w:r>
+      <w:r>
+        <w:t>Using responsive designs to a</w:t>
+      </w:r>
+      <w:r>
+        <w:t>llow for</w:t>
+      </w:r>
+      <w:r>
+        <w:t xml:space="preserve"> different screen sizes, making the application accessible on </w:t>
+      </w:r>
+      <w:r>
+        <w:t>all</w:t>
+      </w:r>
+      <w:r>
+        <w:t xml:space="preserve"> devices </w:t>
+      </w:r>
+      <w:r>
+        <w:t>like</w:t>
+      </w:r>
+      <w:r>
+        <w:t xml:space="preserve"> PCs, mobile phones, and tablets.</w:t>
+      </w:r>
+    </w:p>
+    <w:p>
+      <w:pPr>
+        <w:ind w:left="360" w:firstLine="720"/>
+      </w:pPr>
+    </w:p>
     <w:p>
       <w:pPr>
         <w:pStyle w:val="Heading2"/>
@@ -9678,44 +10006,12 @@
           <w:numId w:val="7"/>
         </w:numPr>
       </w:pPr>
-      <w:bookmarkStart w:id="42" w:name="_Toc156255160"/>
-      <w:r>
-        <w:t>Security Requirements</w:t>
-      </w:r>
-      <w:bookmarkEnd w:id="42"/>
-    </w:p>
-    <w:p>
-      <w:pPr>
-        <w:pStyle w:val="ListParagraph"/>
-        <w:numPr>
-          <w:ilvl w:val="0"/>
-          <w:numId w:val="9"/>
-        </w:numPr>
-      </w:pPr>
-      <w:r>
-        <w:t>NFR</w:t>
-      </w:r>
-      <w:r>
-        <w:t>5</w:t>
-      </w:r>
-      <w:r>
-        <w:t>(R): The system will only be usable by authorized users.</w:t>
-      </w:r>
-    </w:p>
-    <w:p/>
-    <w:p>
-      <w:pPr>
-        <w:pStyle w:val="Heading2"/>
-        <w:numPr>
-          <w:ilvl w:val="1"/>
-          <w:numId w:val="7"/>
-        </w:numPr>
-      </w:pPr>
-      <w:bookmarkStart w:id="43" w:name="_Toc156255161"/>
-      <w:r>
-        <w:t>Software Quality Attributes</w:t>
-      </w:r>
-      <w:bookmarkEnd w:id="43"/>
+      <w:bookmarkStart w:id="49" w:name="_Toc156255167"/>
+      <w:r>
+        <w:lastRenderedPageBreak/>
+        <w:t>Process Requirements</w:t>
+      </w:r>
+      <w:bookmarkEnd w:id="49"/>
     </w:p>
     <w:p>
       <w:pPr>
@@ -9725,65 +10021,21 @@
           <w:numId w:val="7"/>
         </w:numPr>
       </w:pPr>
-      <w:bookmarkStart w:id="44" w:name="_Toc156255162"/>
-      <w:r>
-        <w:t>Availability</w:t>
-      </w:r>
-      <w:bookmarkEnd w:id="44"/>
-    </w:p>
-    <w:p>
-      <w:pPr>
-        <w:pStyle w:val="ListParagraph"/>
-        <w:numPr>
-          <w:ilvl w:val="0"/>
-          <w:numId w:val="9"/>
-        </w:numPr>
-      </w:pPr>
-      <w:r>
-        <w:t>NFR6(R): T</w:t>
-      </w:r>
-      <w:r>
-        <w:t xml:space="preserve">he software application should allow FR1-4 to be available to users registered as regular users. </w:t>
-      </w:r>
-    </w:p>
-    <w:p>
-      <w:pPr>
-        <w:pStyle w:val="ListParagraph"/>
-        <w:numPr>
-          <w:ilvl w:val="0"/>
-          <w:numId w:val="9"/>
-        </w:numPr>
-      </w:pPr>
-      <w:r>
-        <w:t xml:space="preserve">NFR7(R): </w:t>
-      </w:r>
-      <w:r>
-        <w:t xml:space="preserve">The software application should allow FR8-11 to be available to the administrative user. </w:t>
-      </w:r>
-    </w:p>
-    <w:p>
-      <w:pPr>
-        <w:pStyle w:val="ListParagraph"/>
-        <w:numPr>
-          <w:ilvl w:val="0"/>
-          <w:numId w:val="9"/>
-        </w:numPr>
-      </w:pPr>
-      <w:r>
-        <w:t xml:space="preserve">NFR8(R): </w:t>
-      </w:r>
-      <w:r>
-        <w:t xml:space="preserve">The software application should allow FR1-12 to be available to all users. </w:t>
-      </w:r>
+      <w:bookmarkStart w:id="50" w:name="_Toc156255168"/>
+      <w:r>
+        <w:t>Development Process Used</w:t>
+      </w:r>
+      <w:bookmarkEnd w:id="50"/>
     </w:p>
     <w:p>
       <w:pPr>
         <w:ind w:left="360" w:firstLine="720"/>
-        <w:rPr>
-          <w:color w:val="FF0000"/>
-        </w:rPr>
-      </w:pPr>
-    </w:p>
+      </w:pPr>
+      <w:r>
+        <w:t>Waterfall Model</w:t>
+      </w:r>
+    </w:p>
+    <w:p/>
     <w:p>
       <w:pPr>
         <w:pStyle w:val="Heading3"/>
@@ -9792,47 +10044,25 @@
           <w:numId w:val="7"/>
         </w:numPr>
       </w:pPr>
-      <w:bookmarkStart w:id="45" w:name="_Toc156255163"/>
-      <w:r>
-        <w:t>Correctness</w:t>
-      </w:r>
-      <w:bookmarkEnd w:id="45"/>
+      <w:bookmarkStart w:id="51" w:name="_Toc156255169"/>
+      <w:r>
+        <w:t>Time Constraints</w:t>
+      </w:r>
+      <w:bookmarkEnd w:id="51"/>
     </w:p>
     <w:p>
       <w:pPr>
         <w:pStyle w:val="ListParagraph"/>
-        <w:numPr>
-          <w:ilvl w:val="0"/>
-          <w:numId w:val="9"/>
-        </w:numPr>
-      </w:pPr>
-      <w:r>
-        <w:t xml:space="preserve">NFR9(R): </w:t>
-      </w:r>
-      <w:r>
-        <w:t>Making sure that search functionalities (FR1, FR2) return accurate and relevant results.</w:t>
-      </w:r>
-    </w:p>
-    <w:p>
-      <w:pPr>
-        <w:pStyle w:val="ListParagraph"/>
-        <w:numPr>
-          <w:ilvl w:val="0"/>
-          <w:numId w:val="9"/>
-        </w:numPr>
-      </w:pPr>
-      <w:r>
-        <w:t xml:space="preserve">NFR10(R): </w:t>
-      </w:r>
-      <w:r>
-        <w:t>Verifying that historic pricing data (FR4) is accurately calculated and displayed for users.</w:t>
-      </w:r>
-    </w:p>
-    <w:p>
-      <w:pPr>
-        <w:rPr>
-          <w:color w:val="FF0000"/>
-        </w:rPr>
+        <w:ind w:left="1080"/>
+      </w:pPr>
+      <w:r>
+        <w:t xml:space="preserve"> This project will be completed by the end of the semester, Spring 2024. </w:t>
+      </w:r>
+    </w:p>
+    <w:p/>
+    <w:p>
+      <w:pPr>
+        <w:ind w:left="1980"/>
       </w:pPr>
     </w:p>
     <w:p>
@@ -9843,324 +10073,24 @@
           <w:numId w:val="7"/>
         </w:numPr>
       </w:pPr>
-      <w:bookmarkStart w:id="46" w:name="_Toc156255164"/>
-      <w:r>
-        <w:t>Maintainability</w:t>
-      </w:r>
-      <w:bookmarkEnd w:id="46"/>
-    </w:p>
-    <w:p>
-      <w:pPr>
-        <w:pStyle w:val="ListParagraph"/>
-        <w:numPr>
-          <w:ilvl w:val="0"/>
-          <w:numId w:val="9"/>
-        </w:numPr>
-      </w:pPr>
-      <w:r>
-        <w:t>NFR</w:t>
-      </w:r>
-      <w:r>
-        <w:t>11</w:t>
-      </w:r>
-      <w:r>
-        <w:t>(R): Having</w:t>
-      </w:r>
-      <w:r>
-        <w:t xml:space="preserve"> clear and well-documented code for both front-end and back-end components.</w:t>
-      </w:r>
-    </w:p>
-    <w:p>
-      <w:pPr>
-        <w:pStyle w:val="ListParagraph"/>
-        <w:numPr>
-          <w:ilvl w:val="0"/>
-          <w:numId w:val="9"/>
-        </w:numPr>
-      </w:pPr>
-      <w:r>
-        <w:t>NFR</w:t>
-      </w:r>
-      <w:r>
-        <w:t>12</w:t>
-      </w:r>
-      <w:r>
-        <w:t xml:space="preserve">(R): </w:t>
-      </w:r>
-      <w:r>
-        <w:t xml:space="preserve">Establishing a version control system, </w:t>
-      </w:r>
-      <w:r>
-        <w:t>like</w:t>
-      </w:r>
-      <w:r>
-        <w:t xml:space="preserve"> Git/GitHub, to track changes and </w:t>
-      </w:r>
-      <w:r>
-        <w:t xml:space="preserve">allow for </w:t>
-      </w:r>
-      <w:r>
-        <w:t>collaborative development.</w:t>
-      </w:r>
-    </w:p>
-    <w:p>
-      <w:pPr>
-        <w:pStyle w:val="ListParagraph"/>
-        <w:numPr>
-          <w:ilvl w:val="0"/>
-          <w:numId w:val="9"/>
-        </w:numPr>
-      </w:pPr>
-      <w:r>
-        <w:t xml:space="preserve">NFR13(R): </w:t>
-      </w:r>
-      <w:r>
-        <w:t>Creating documentation for developers to understand the system's structure and components.</w:t>
-      </w:r>
-    </w:p>
-    <w:p>
-      <w:pPr>
-        <w:ind w:left="360" w:firstLine="720"/>
-        <w:rPr>
-          <w:color w:val="FF0000"/>
-        </w:rPr>
-      </w:pPr>
-    </w:p>
-    <w:p>
-      <w:pPr>
-        <w:pStyle w:val="Heading3"/>
-        <w:numPr>
-          <w:ilvl w:val="2"/>
-          <w:numId w:val="7"/>
-        </w:numPr>
-      </w:pPr>
-      <w:bookmarkStart w:id="47" w:name="_Toc156255165"/>
-      <w:r>
-        <w:t>Reusability</w:t>
-      </w:r>
-      <w:bookmarkEnd w:id="47"/>
-    </w:p>
-    <w:p>
-      <w:pPr>
-        <w:pStyle w:val="ListParagraph"/>
-        <w:numPr>
-          <w:ilvl w:val="0"/>
-          <w:numId w:val="9"/>
-        </w:numPr>
-      </w:pPr>
-      <w:r>
-        <w:t>NFR</w:t>
-      </w:r>
-      <w:r>
-        <w:t>14</w:t>
-      </w:r>
-      <w:r>
-        <w:t xml:space="preserve">(R): </w:t>
-      </w:r>
-      <w:r>
-        <w:t>Using reusable components for comm</w:t>
-      </w:r>
-      <w:r>
-        <w:t>on functions</w:t>
-      </w:r>
-      <w:r>
-        <w:t>.</w:t>
-      </w:r>
-    </w:p>
-    <w:p>
-      <w:pPr>
-        <w:pStyle w:val="ListParagraph"/>
-        <w:numPr>
-          <w:ilvl w:val="0"/>
-          <w:numId w:val="9"/>
-        </w:numPr>
-      </w:pPr>
-      <w:r>
-        <w:t>NFR</w:t>
-      </w:r>
-      <w:r>
-        <w:t>15</w:t>
-      </w:r>
-      <w:r>
-        <w:t xml:space="preserve">(R): </w:t>
-      </w:r>
-      <w:r>
-        <w:t xml:space="preserve">Organizing code </w:t>
-      </w:r>
-      <w:r>
-        <w:t>to find common functions.</w:t>
-      </w:r>
+      <w:bookmarkStart w:id="52" w:name="_Toc156255170"/>
+      <w:r>
+        <w:t>Cost and Delivery Date</w:t>
+      </w:r>
+      <w:bookmarkEnd w:id="52"/>
     </w:p>
     <w:p>
       <w:pPr>
         <w:pStyle w:val="ListParagraph"/>
         <w:ind w:left="1080"/>
       </w:pPr>
-    </w:p>
-    <w:p>
-      <w:pPr>
-        <w:pStyle w:val="Heading3"/>
-        <w:numPr>
-          <w:ilvl w:val="2"/>
-          <w:numId w:val="7"/>
-        </w:numPr>
-      </w:pPr>
-      <w:bookmarkStart w:id="48" w:name="_Toc156255166"/>
-      <w:r>
-        <w:t>Portability</w:t>
-      </w:r>
-      <w:bookmarkEnd w:id="48"/>
-    </w:p>
-    <w:p>
-      <w:pPr>
-        <w:pStyle w:val="ListParagraph"/>
-        <w:numPr>
-          <w:ilvl w:val="0"/>
-          <w:numId w:val="9"/>
-        </w:numPr>
-      </w:pPr>
-      <w:r>
-        <w:t>NFR16(R): Making sure the application is compatible</w:t>
-      </w:r>
-      <w:r>
-        <w:t xml:space="preserve"> with </w:t>
-      </w:r>
-      <w:r>
-        <w:t>all</w:t>
-      </w:r>
-      <w:r>
-        <w:t xml:space="preserve"> web browsers (e.g., Chrome, Firefox, Safari) for both regular users and administrators.</w:t>
-      </w:r>
-    </w:p>
-    <w:p>
-      <w:pPr>
-        <w:pStyle w:val="ListParagraph"/>
-        <w:numPr>
-          <w:ilvl w:val="0"/>
-          <w:numId w:val="9"/>
-        </w:numPr>
-      </w:pPr>
-      <w:r>
-        <w:t xml:space="preserve">NFR17(R): </w:t>
-      </w:r>
-      <w:r>
-        <w:t>Using responsive designs to a</w:t>
-      </w:r>
-      <w:r>
-        <w:t>llow for</w:t>
-      </w:r>
-      <w:r>
-        <w:t xml:space="preserve"> different screen sizes, making the application accessible on </w:t>
-      </w:r>
-      <w:r>
-        <w:t>all</w:t>
-      </w:r>
-      <w:r>
-        <w:t xml:space="preserve"> devices </w:t>
-      </w:r>
-      <w:r>
-        <w:t>like</w:t>
-      </w:r>
-      <w:r>
-        <w:t xml:space="preserve"> PCs, mobile phones, and tablets.</w:t>
-      </w:r>
-    </w:p>
-    <w:p>
-      <w:pPr>
-        <w:ind w:left="360" w:firstLine="720"/>
-      </w:pPr>
-    </w:p>
-    <w:p>
-      <w:pPr>
-        <w:pStyle w:val="Heading2"/>
-        <w:numPr>
-          <w:ilvl w:val="1"/>
-          <w:numId w:val="7"/>
-        </w:numPr>
-      </w:pPr>
-      <w:bookmarkStart w:id="49" w:name="_Toc156255167"/>
-      <w:r>
-        <w:lastRenderedPageBreak/>
-        <w:t>Process Requirements</w:t>
-      </w:r>
-      <w:bookmarkEnd w:id="49"/>
-    </w:p>
-    <w:p>
-      <w:pPr>
-        <w:pStyle w:val="Heading3"/>
-        <w:numPr>
-          <w:ilvl w:val="2"/>
-          <w:numId w:val="7"/>
-        </w:numPr>
-      </w:pPr>
-      <w:bookmarkStart w:id="50" w:name="_Toc156255168"/>
-      <w:r>
-        <w:t>Development Process Used</w:t>
-      </w:r>
-      <w:bookmarkEnd w:id="50"/>
-    </w:p>
-    <w:p>
-      <w:pPr>
-        <w:ind w:left="360" w:firstLine="720"/>
-      </w:pPr>
-      <w:r>
-        <w:t>Waterfall Model</w:t>
-      </w:r>
-    </w:p>
-    <w:p/>
-    <w:p>
-      <w:pPr>
-        <w:pStyle w:val="Heading3"/>
-        <w:numPr>
-          <w:ilvl w:val="2"/>
-          <w:numId w:val="7"/>
-        </w:numPr>
-      </w:pPr>
-      <w:bookmarkStart w:id="51" w:name="_Toc156255169"/>
-      <w:r>
-        <w:t>Time Constraints</w:t>
-      </w:r>
-      <w:bookmarkEnd w:id="51"/>
-    </w:p>
-    <w:p>
-      <w:pPr>
-        <w:pStyle w:val="ListParagraph"/>
-        <w:ind w:left="1080"/>
-      </w:pPr>
-      <w:r>
-        <w:t xml:space="preserve"> This project will be completed by the end of the semester, Spring 2024. </w:t>
-      </w:r>
-    </w:p>
-    <w:p/>
-    <w:p>
-      <w:pPr>
-        <w:ind w:left="1980"/>
-      </w:pPr>
-    </w:p>
-    <w:p>
-      <w:pPr>
-        <w:pStyle w:val="Heading3"/>
-        <w:numPr>
-          <w:ilvl w:val="2"/>
-          <w:numId w:val="7"/>
-        </w:numPr>
-      </w:pPr>
-      <w:bookmarkStart w:id="52" w:name="_Toc156255170"/>
-      <w:r>
-        <w:t>Cost and Delivery Date</w:t>
-      </w:r>
-      <w:bookmarkEnd w:id="52"/>
-    </w:p>
-    <w:p>
-      <w:pPr>
-        <w:pStyle w:val="ListParagraph"/>
-        <w:ind w:left="1080"/>
-      </w:pPr>
-      <w:r>
-        <w:t>The cost of the project should be $0. However, depending on the needs of the project minimal cost (&lt;$100) might need to be spent to host the website and database to the Heroku server.</w:t>
-      </w:r>
-    </w:p>
-    <w:p/>
+      <w:r>
+        <w:t>The cost of the project should be $0</w:t>
+      </w:r>
+      <w:r>
+        <w:t>.</w:t>
+      </w:r>
+    </w:p>
     <w:p/>
     <w:p/>
     <w:p>
@@ -10225,6 +10155,7 @@
     <w:p/>
     <w:p/>
     <w:p/>
+    <w:p/>
     <w:p>
       <w:pPr>
         <w:pStyle w:val="ListParagraph"/>
@@ -10286,124 +10217,6 @@
           <w:szCs w:val="26"/>
         </w:rPr>
       </w:pPr>
-      <w:r>
-        <w:rPr>
-          <w:b/>
-          <w:bCs/>
-          <w:noProof/>
-        </w:rPr>
-        <mc:AlternateContent>
-          <mc:Choice Requires="wps">
-            <w:drawing>
-              <wp:anchor distT="45720" distB="45720" distL="114300" distR="114300" simplePos="0" relativeHeight="251660288" behindDoc="0" locked="0" layoutInCell="1" allowOverlap="1" wp14:anchorId="41866CC4" wp14:editId="7F327457">
-                <wp:simplePos x="0" y="0"/>
-                <wp:positionH relativeFrom="margin">
-                  <wp:posOffset>3114611</wp:posOffset>
-                </wp:positionH>
-                <wp:positionV relativeFrom="paragraph">
-                  <wp:posOffset>5665986</wp:posOffset>
-                </wp:positionV>
-                <wp:extent cx="1346042" cy="1404620"/>
-                <wp:effectExtent l="0" t="0" r="0" b="3810"/>
-                <wp:wrapNone/>
-                <wp:docPr id="217" name="Text Box 2"/>
-                <wp:cNvGraphicFramePr>
-                  <a:graphicFrameLocks xmlns:a="http://schemas.openxmlformats.org/drawingml/2006/main"/>
-                </wp:cNvGraphicFramePr>
-                <a:graphic xmlns:a="http://schemas.openxmlformats.org/drawingml/2006/main">
-                  <a:graphicData uri="http://schemas.microsoft.com/office/word/2010/wordprocessingShape">
-                    <wps:wsp>
-                      <wps:cNvSpPr txBox="1">
-                        <a:spLocks noChangeArrowheads="1"/>
-                      </wps:cNvSpPr>
-                      <wps:spPr bwMode="auto">
-                        <a:xfrm>
-                          <a:off x="0" y="0"/>
-                          <a:ext cx="1346042" cy="1404620"/>
-                        </a:xfrm>
-                        <a:prstGeom prst="rect">
-                          <a:avLst/>
-                        </a:prstGeom>
-                        <a:noFill/>
-                        <a:ln w="9525">
-                          <a:noFill/>
-                          <a:miter lim="800000"/>
-                          <a:headEnd/>
-                          <a:tailEnd/>
-                        </a:ln>
-                      </wps:spPr>
-                      <wps:txbx>
-                        <w:txbxContent>
-                          <w:p>
-                            <w:pPr>
-                              <w:rPr>
-                                <w:rFonts w:ascii="Abadi" w:hAnsi="Abadi"/>
-                                <w:sz w:val="16"/>
-                                <w:szCs w:val="16"/>
-                              </w:rPr>
-                            </w:pPr>
-                            <w:r>
-                              <w:rPr>
-                                <w:rFonts w:ascii="Abadi" w:hAnsi="Abadi"/>
-                                <w:sz w:val="16"/>
-                                <w:szCs w:val="16"/>
-                              </w:rPr>
-                              <w:t>search_results_view</w:t>
-                            </w:r>
-                          </w:p>
-                          <w:p/>
-                        </w:txbxContent>
-                      </wps:txbx>
-                      <wps:bodyPr rot="0" vert="horz" wrap="square" lIns="91440" tIns="45720" rIns="91440" bIns="45720" anchor="t" anchorCtr="0">
-                        <a:spAutoFit/>
-                      </wps:bodyPr>
-                    </wps:wsp>
-                  </a:graphicData>
-                </a:graphic>
-                <wp14:sizeRelH relativeFrom="margin">
-                  <wp14:pctWidth>0</wp14:pctWidth>
-                </wp14:sizeRelH>
-                <wp14:sizeRelV relativeFrom="margin">
-                  <wp14:pctHeight>20000</wp14:pctHeight>
-                </wp14:sizeRelV>
-              </wp:anchor>
-            </w:drawing>
-          </mc:Choice>
-          <mc:Fallback>
-            <w:pict>
-              <v:shapetype w14:anchorId="41866CC4" id="_x0000_t202" coordsize="21600,21600" o:spt="202" path="m,l,21600r21600,l21600,xe">
-                <v:stroke joinstyle="miter"/>
-                <v:path gradientshapeok="t" o:connecttype="rect"/>
-              </v:shapetype>
-              <v:shape id="Text Box 2" o:spid="_x0000_s1026" type="#_x0000_t202" style="position:absolute;left:0;text-align:left;margin-left:245.25pt;margin-top:446.15pt;width:106pt;height:110.6pt;z-index:251660288;visibility:visible;mso-wrap-style:square;mso-width-percent:0;mso-height-percent:200;mso-wrap-distance-left:9pt;mso-wrap-distance-top:3.6pt;mso-wrap-distance-right:9pt;mso-wrap-distance-bottom:3.6pt;mso-position-horizontal:absolute;mso-position-horizontal-relative:margin;mso-position-vertical:absolute;mso-position-vertical-relative:text;mso-width-percent:0;mso-height-percent:200;mso-width-relative:margin;mso-height-relative:margin;v-text-anchor:top" o:gfxdata="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" filled="f" stroked="f">
-                <v:textbox style="mso-fit-shape-to-text:t">
-                  <w:txbxContent>
-                    <w:p>
-                      <w:pPr>
-                        <w:rPr>
-                          <w:rFonts w:ascii="Abadi" w:hAnsi="Abadi"/>
-                          <w:sz w:val="16"/>
-                          <w:szCs w:val="16"/>
-                        </w:rPr>
-                      </w:pPr>
-                      <w:r>
-                        <w:rPr>
-                          <w:rFonts w:ascii="Abadi" w:hAnsi="Abadi"/>
-                          <w:sz w:val="16"/>
-                          <w:szCs w:val="16"/>
-                        </w:rPr>
-                        <w:t>search_results_view</w:t>
-                      </w:r>
-                    </w:p>
-                    <w:p/>
-                  </w:txbxContent>
-                </v:textbox>
-                <w10:wrap anchorx="margin"/>
-              </v:shape>
-            </w:pict>
-          </mc:Fallback>
-        </mc:AlternateContent>
-      </w:r>
       <w:r>
         <w:rPr>
           <w:b/>
@@ -10413,10 +10226,10 @@
           <w:szCs w:val="26"/>
         </w:rPr>
         <w:drawing>
-          <wp:inline distT="0" distB="0" distL="0" distR="0" wp14:anchorId="288C57A2" wp14:editId="253278BC">
-            <wp:extent cx="6645910" cy="6148705"/>
-            <wp:effectExtent l="0" t="0" r="2540" b="4445"/>
-            <wp:docPr id="250329624" name="Picture 1" descr="A diagram of a software developer&#10;&#10;Description automatically generated"/>
+          <wp:inline distT="0" distB="0" distL="0" distR="0" wp14:anchorId="288C57A2" wp14:editId="14C5AF7B">
+            <wp:extent cx="6645910" cy="6004061"/>
+            <wp:effectExtent l="0" t="0" r="2540" b="0"/>
+            <wp:docPr id="250329624" name="Picture 1"/>
             <wp:cNvGraphicFramePr>
               <a:graphicFrameLocks xmlns:a="http://schemas.openxmlformats.org/drawingml/2006/main" noChangeAspect="1"/>
             </wp:cNvGraphicFramePr>
@@ -10424,7 +10237,7 @@
               <a:graphicData uri="http://schemas.openxmlformats.org/drawingml/2006/picture">
                 <pic:pic xmlns:pic="http://schemas.openxmlformats.org/drawingml/2006/picture">
                   <pic:nvPicPr>
-                    <pic:cNvPr id="250329624" name="Picture 1" descr="A diagram of a software developer&#10;&#10;Description automatically generated"/>
+                    <pic:cNvPr id="250329624" name="Picture 1"/>
                     <pic:cNvPicPr/>
                   </pic:nvPicPr>
                   <pic:blipFill>
@@ -10442,7 +10255,7 @@
                   <pic:spPr>
                     <a:xfrm>
                       <a:off x="0" y="0"/>
-                      <a:ext cx="6645910" cy="6148705"/>
+                      <a:ext cx="6645910" cy="6004061"/>
                     </a:xfrm>
                     <a:prstGeom prst="rect">
                       <a:avLst/>
@@ -10586,6 +10399,7 @@
           <w:sz w:val="26"/>
           <w:szCs w:val="26"/>
         </w:rPr>
+        <w:lastRenderedPageBreak/>
         <w:t>Software Design</w:t>
       </w:r>
     </w:p>
@@ -10926,10 +10740,18 @@
           <w:szCs w:val="26"/>
         </w:rPr>
         <w:drawing>
-          <wp:inline distT="0" distB="0" distL="0" distR="0" wp14:anchorId="6EA0E88B" wp14:editId="35C5EFEE">
-            <wp:extent cx="6645910" cy="4769485"/>
-            <wp:effectExtent l="0" t="0" r="2540" b="0"/>
-            <wp:docPr id="540923384" name="Picture 1" descr="A diagram of a computer&#10;&#10;Description automatically generated with medium confidence"/>
+          <wp:anchor distT="0" distB="0" distL="114300" distR="114300" simplePos="0" relativeHeight="251663360" behindDoc="0" locked="0" layoutInCell="1" allowOverlap="1" wp14:anchorId="6EA0E88B" wp14:editId="6643AAE9">
+            <wp:simplePos x="0" y="0"/>
+            <wp:positionH relativeFrom="page">
+              <wp:posOffset>550334</wp:posOffset>
+            </wp:positionH>
+            <wp:positionV relativeFrom="paragraph">
+              <wp:posOffset>249131</wp:posOffset>
+            </wp:positionV>
+            <wp:extent cx="6627784" cy="4769485"/>
+            <wp:effectExtent l="0" t="0" r="1905" b="0"/>
+            <wp:wrapSquare wrapText="bothSides"/>
+            <wp:docPr id="540923384" name="Picture 1"/>
             <wp:cNvGraphicFramePr>
               <a:graphicFrameLocks xmlns:a="http://schemas.openxmlformats.org/drawingml/2006/main" noChangeAspect="1"/>
             </wp:cNvGraphicFramePr>
@@ -10937,11 +10759,11 @@
               <a:graphicData uri="http://schemas.openxmlformats.org/drawingml/2006/picture">
                 <pic:pic xmlns:pic="http://schemas.openxmlformats.org/drawingml/2006/picture">
                   <pic:nvPicPr>
-                    <pic:cNvPr id="540923384" name="Picture 1" descr="A diagram of a computer&#10;&#10;Description automatically generated with medium confidence"/>
+                    <pic:cNvPr id="540923384" name="Picture 1"/>
                     <pic:cNvPicPr/>
                   </pic:nvPicPr>
                   <pic:blipFill>
-                    <a:blip r:embed="rId17" cstate="print">
+                    <a:blip r:embed="rId17">
                       <a:extLst>
                         <a:ext uri="{28A0092B-C50C-407E-A947-70E740481C1C}">
                           <a14:useLocalDpi xmlns:a14="http://schemas.microsoft.com/office/drawing/2010/main" val="0"/>
@@ -10955,7 +10777,7 @@
                   <pic:spPr>
                     <a:xfrm>
                       <a:off x="0" y="0"/>
-                      <a:ext cx="6645910" cy="4769485"/>
+                      <a:ext cx="6627784" cy="4769485"/>
                     </a:xfrm>
                     <a:prstGeom prst="rect">
                       <a:avLst/>
@@ -10964,9 +10786,637 @@
                 </pic:pic>
               </a:graphicData>
             </a:graphic>
-          </wp:inline>
+          </wp:anchor>
         </w:drawing>
       </w:r>
+    </w:p>
+    <w:p>
+      <w:pPr>
+        <w:rPr>
+          <w:b/>
+          <w:bCs/>
+          <w:sz w:val="26"/>
+          <w:szCs w:val="26"/>
+        </w:rPr>
+      </w:pPr>
+      <w:r>
+        <w:rPr>
+          <w:b/>
+          <w:bCs/>
+          <w:sz w:val="26"/>
+          <w:szCs w:val="26"/>
+        </w:rPr>
+        <w:br w:type="page"/>
+      </w:r>
+    </w:p>
+    <w:p>
+      <w:pPr>
+        <w:pStyle w:val="ListParagraph"/>
+        <w:numPr>
+          <w:ilvl w:val="0"/>
+          <w:numId w:val="7"/>
+        </w:numPr>
+        <w:jc w:val="center"/>
+        <w:rPr>
+          <w:b/>
+          <w:bCs/>
+          <w:sz w:val="36"/>
+          <w:szCs w:val="36"/>
+        </w:rPr>
+      </w:pPr>
+      <w:r>
+        <w:rPr>
+          <w:b/>
+          <w:bCs/>
+          <w:sz w:val="36"/>
+          <w:szCs w:val="36"/>
+        </w:rPr>
+        <w:lastRenderedPageBreak/>
+        <w:t>Scenario</w:t>
+      </w:r>
+    </w:p>
+    <w:p>
+      <w:pPr>
+        <w:pStyle w:val="ListParagraph"/>
+        <w:ind w:left="540"/>
+        <w:rPr>
+          <w:b/>
+          <w:bCs/>
+          <w:sz w:val="28"/>
+          <w:szCs w:val="28"/>
+        </w:rPr>
+      </w:pPr>
+      <w:r>
+        <w:rPr>
+          <w:b/>
+          <w:bCs/>
+          <w:sz w:val="28"/>
+          <w:szCs w:val="28"/>
+        </w:rPr>
+        <w:t xml:space="preserve">7.1 </w:t>
+      </w:r>
+      <w:r>
+        <w:rPr>
+          <w:b/>
+          <w:bCs/>
+          <w:sz w:val="28"/>
+          <w:szCs w:val="28"/>
+        </w:rPr>
+        <w:t>Written Scenario</w:t>
+      </w:r>
+    </w:p>
+    <w:p>
+      <w:pPr>
+        <w:spacing w:line="240" w:lineRule="auto"/>
+        <w:rPr>
+          <w:lang w:val="en-US"/>
+        </w:rPr>
+      </w:pPr>
+    </w:p>
+    <w:p>
+      <w:pPr>
+        <w:spacing w:line="240" w:lineRule="auto"/>
+        <w:rPr>
+          <w:lang w:val="en-US"/>
+        </w:rPr>
+      </w:pPr>
+      <w:r>
+        <w:rPr>
+          <w:lang w:val="en-US"/>
+        </w:rPr>
+        <w:t>Seller: </w:t>
+      </w:r>
+    </w:p>
+    <w:p>
+      <w:pPr>
+        <w:spacing w:line="240" w:lineRule="auto"/>
+        <w:rPr>
+          <w:lang w:val="en-US"/>
+        </w:rPr>
+      </w:pPr>
+      <w:r>
+        <w:rPr>
+          <w:lang w:val="en-US"/>
+        </w:rPr>
+        <w:t>Make sure you are logged in as a regular user, if not, login. </w:t>
+      </w:r>
+    </w:p>
+    <w:p>
+      <w:pPr>
+        <w:numPr>
+          <w:ilvl w:val="0"/>
+          <w:numId w:val="20"/>
+        </w:numPr>
+        <w:spacing w:line="240" w:lineRule="auto"/>
+        <w:textAlignment w:val="baseline"/>
+        <w:rPr>
+          <w:lang w:val="en-US"/>
+        </w:rPr>
+      </w:pPr>
+      <w:r>
+        <w:rPr>
+          <w:lang w:val="en-US"/>
+        </w:rPr>
+        <w:t>Register Use Case: </w:t>
+      </w:r>
+    </w:p>
+    <w:p>
+      <w:pPr>
+        <w:numPr>
+          <w:ilvl w:val="0"/>
+          <w:numId w:val="21"/>
+        </w:numPr>
+        <w:spacing w:line="240" w:lineRule="auto"/>
+        <w:ind w:left="1440"/>
+        <w:textAlignment w:val="baseline"/>
+        <w:rPr>
+          <w:lang w:val="en-US"/>
+        </w:rPr>
+      </w:pPr>
+      <w:r>
+        <w:rPr>
+          <w:lang w:val="en-US"/>
+        </w:rPr>
+        <w:t>Click on the register button at the bottom of the login page. </w:t>
+      </w:r>
+    </w:p>
+    <w:p>
+      <w:pPr>
+        <w:numPr>
+          <w:ilvl w:val="0"/>
+          <w:numId w:val="21"/>
+        </w:numPr>
+        <w:spacing w:line="240" w:lineRule="auto"/>
+        <w:ind w:left="1440"/>
+        <w:textAlignment w:val="baseline"/>
+        <w:rPr>
+          <w:lang w:val="en-US"/>
+        </w:rPr>
+      </w:pPr>
+      <w:r>
+        <w:rPr>
+          <w:lang w:val="en-US"/>
+        </w:rPr>
+        <w:t>Enter your information and click register.</w:t>
+      </w:r>
+    </w:p>
+    <w:p>
+      <w:pPr>
+        <w:numPr>
+          <w:ilvl w:val="0"/>
+          <w:numId w:val="21"/>
+        </w:numPr>
+        <w:spacing w:line="240" w:lineRule="auto"/>
+        <w:ind w:left="1440"/>
+        <w:textAlignment w:val="baseline"/>
+        <w:rPr>
+          <w:lang w:val="en-US"/>
+        </w:rPr>
+      </w:pPr>
+      <w:r>
+        <w:rPr>
+          <w:lang w:val="en-US"/>
+        </w:rPr>
+        <w:t>Once directed back to the login page, login with your new credentials.</w:t>
+      </w:r>
+    </w:p>
+    <w:p>
+      <w:pPr>
+        <w:numPr>
+          <w:ilvl w:val="0"/>
+          <w:numId w:val="22"/>
+        </w:numPr>
+        <w:spacing w:line="240" w:lineRule="auto"/>
+        <w:textAlignment w:val="baseline"/>
+        <w:rPr>
+          <w:lang w:val="en-US"/>
+        </w:rPr>
+      </w:pPr>
+      <w:r>
+        <w:rPr>
+          <w:lang w:val="en-US"/>
+        </w:rPr>
+        <w:t>Login Use Case: </w:t>
+      </w:r>
+    </w:p>
+    <w:p>
+      <w:pPr>
+        <w:numPr>
+          <w:ilvl w:val="0"/>
+          <w:numId w:val="23"/>
+        </w:numPr>
+        <w:spacing w:line="240" w:lineRule="auto"/>
+        <w:ind w:left="1440"/>
+        <w:textAlignment w:val="baseline"/>
+        <w:rPr>
+          <w:lang w:val="en-US"/>
+        </w:rPr>
+      </w:pPr>
+      <w:r>
+        <w:rPr>
+          <w:lang w:val="en-US"/>
+        </w:rPr>
+        <w:t>Enter your credentials, click LOGIN.</w:t>
+      </w:r>
+    </w:p>
+    <w:p>
+      <w:pPr>
+        <w:numPr>
+          <w:ilvl w:val="0"/>
+          <w:numId w:val="23"/>
+        </w:numPr>
+        <w:spacing w:line="240" w:lineRule="auto"/>
+        <w:ind w:left="1440"/>
+        <w:textAlignment w:val="baseline"/>
+        <w:rPr>
+          <w:lang w:val="en-US"/>
+        </w:rPr>
+      </w:pPr>
+      <w:r>
+        <w:rPr>
+          <w:lang w:val="en-US"/>
+        </w:rPr>
+        <w:t>Based on your credentials, you will be directed to the main shopper page or the admin page. </w:t>
+      </w:r>
+    </w:p>
+    <w:p>
+      <w:pPr>
+        <w:spacing w:line="240" w:lineRule="auto"/>
+        <w:rPr>
+          <w:lang w:val="en-US"/>
+        </w:rPr>
+      </w:pPr>
+      <w:r>
+        <w:rPr>
+          <w:lang w:val="en-US"/>
+        </w:rPr>
+        <w:t>- List an Item Use Case: </w:t>
+      </w:r>
+    </w:p>
+    <w:p>
+      <w:pPr>
+        <w:numPr>
+          <w:ilvl w:val="0"/>
+          <w:numId w:val="24"/>
+        </w:numPr>
+        <w:spacing w:line="240" w:lineRule="auto"/>
+        <w:textAlignment w:val="baseline"/>
+        <w:rPr>
+          <w:lang w:val="en-US"/>
+        </w:rPr>
+      </w:pPr>
+      <w:r>
+        <w:rPr>
+          <w:lang w:val="en-US"/>
+        </w:rPr>
+        <w:t>Navigate to the SELL button in the top left corner of the main buyer page .</w:t>
+      </w:r>
+    </w:p>
+    <w:p>
+      <w:pPr>
+        <w:numPr>
+          <w:ilvl w:val="0"/>
+          <w:numId w:val="24"/>
+        </w:numPr>
+        <w:spacing w:line="240" w:lineRule="auto"/>
+        <w:textAlignment w:val="baseline"/>
+        <w:rPr>
+          <w:lang w:val="en-US"/>
+        </w:rPr>
+      </w:pPr>
+      <w:r>
+        <w:rPr>
+          <w:lang w:val="en-US"/>
+        </w:rPr>
+        <w:t>To list an Item, enter the item’s information into the form, and hit submit.</w:t>
+      </w:r>
+    </w:p>
+    <w:p>
+      <w:pPr>
+        <w:spacing w:line="240" w:lineRule="auto"/>
+        <w:rPr>
+          <w:lang w:val="en-US"/>
+        </w:rPr>
+      </w:pPr>
+      <w:r>
+        <w:rPr>
+          <w:lang w:val="en-US"/>
+        </w:rPr>
+        <w:t>- View Historic Pricing Info Use Case: </w:t>
+      </w:r>
+    </w:p>
+    <w:p>
+      <w:pPr>
+        <w:numPr>
+          <w:ilvl w:val="0"/>
+          <w:numId w:val="25"/>
+        </w:numPr>
+        <w:spacing w:line="240" w:lineRule="auto"/>
+        <w:textAlignment w:val="baseline"/>
+        <w:rPr>
+          <w:lang w:val="en-US"/>
+        </w:rPr>
+      </w:pPr>
+      <w:r>
+        <w:rPr>
+          <w:lang w:val="en-US"/>
+        </w:rPr>
+        <w:t>From the main seller page, navigate to the VIEW HISTORIC PRICING INFO button.</w:t>
+      </w:r>
+    </w:p>
+    <w:p>
+      <w:pPr>
+        <w:numPr>
+          <w:ilvl w:val="0"/>
+          <w:numId w:val="25"/>
+        </w:numPr>
+        <w:spacing w:line="240" w:lineRule="auto"/>
+        <w:textAlignment w:val="baseline"/>
+        <w:rPr>
+          <w:lang w:val="en-US"/>
+        </w:rPr>
+      </w:pPr>
+      <w:r>
+        <w:rPr>
+          <w:lang w:val="en-US"/>
+        </w:rPr>
+        <w:t>From here you can view the default category as all, or select a category to see more detailed information about a specific category. </w:t>
+      </w:r>
+    </w:p>
+    <w:p>
+      <w:pPr>
+        <w:spacing w:line="240" w:lineRule="auto"/>
+        <w:rPr>
+          <w:lang w:val="en-US"/>
+        </w:rPr>
+      </w:pPr>
+      <w:r>
+        <w:rPr>
+          <w:lang w:val="en-US"/>
+        </w:rPr>
+        <w:pict w14:anchorId="6245D09C">
+          <v:rect id="_x0000_i1035" style="width:0;height:1.5pt" o:hralign="center" o:hrstd="t" o:hr="t" fillcolor="#a0a0a0" stroked="f"/>
+        </w:pict>
+      </w:r>
+    </w:p>
+    <w:p>
+      <w:pPr>
+        <w:spacing w:line="240" w:lineRule="auto"/>
+        <w:rPr>
+          <w:lang w:val="en-US"/>
+        </w:rPr>
+      </w:pPr>
+    </w:p>
+    <w:p>
+      <w:pPr>
+        <w:spacing w:line="240" w:lineRule="auto"/>
+        <w:rPr>
+          <w:lang w:val="en-US"/>
+        </w:rPr>
+      </w:pPr>
+      <w:r>
+        <w:rPr>
+          <w:lang w:val="en-US"/>
+        </w:rPr>
+        <w:t xml:space="preserve">Admin: </w:t>
+      </w:r>
+      <w:r>
+        <w:rPr>
+          <w:lang w:val="en-US"/>
+        </w:rPr>
+        <w:tab/>
+        <w:t>Approve/ Deny Listings Use Case:</w:t>
+      </w:r>
+    </w:p>
+    <w:p>
+      <w:pPr>
+        <w:numPr>
+          <w:ilvl w:val="0"/>
+          <w:numId w:val="26"/>
+        </w:numPr>
+        <w:spacing w:line="240" w:lineRule="auto"/>
+        <w:textAlignment w:val="baseline"/>
+        <w:rPr>
+          <w:lang w:val="en-US"/>
+        </w:rPr>
+      </w:pPr>
+      <w:r>
+        <w:rPr>
+          <w:lang w:val="en-US"/>
+        </w:rPr>
+        <w:t>Admin logs in and is brought to the “View Listings” page. </w:t>
+      </w:r>
+    </w:p>
+    <w:p>
+      <w:pPr>
+        <w:numPr>
+          <w:ilvl w:val="0"/>
+          <w:numId w:val="26"/>
+        </w:numPr>
+        <w:spacing w:line="240" w:lineRule="auto"/>
+        <w:textAlignment w:val="baseline"/>
+        <w:rPr>
+          <w:lang w:val="en-US"/>
+        </w:rPr>
+      </w:pPr>
+      <w:r>
+        <w:rPr>
+          <w:lang w:val="en-US"/>
+        </w:rPr>
+        <w:t>Admin is able to see the full list of listed items waiting for approval. </w:t>
+      </w:r>
+    </w:p>
+    <w:p>
+      <w:pPr>
+        <w:numPr>
+          <w:ilvl w:val="0"/>
+          <w:numId w:val="26"/>
+        </w:numPr>
+        <w:spacing w:line="240" w:lineRule="auto"/>
+        <w:textAlignment w:val="baseline"/>
+        <w:rPr>
+          <w:lang w:val="en-US"/>
+        </w:rPr>
+      </w:pPr>
+      <w:r>
+        <w:rPr>
+          <w:lang w:val="en-US"/>
+        </w:rPr>
+        <w:t>Admin is able to decide whether to approve or deny listing based on the condition and description. </w:t>
+      </w:r>
+    </w:p>
+    <w:p>
+      <w:pPr>
+        <w:spacing w:line="240" w:lineRule="auto"/>
+        <w:rPr>
+          <w:lang w:val="en-US"/>
+        </w:rPr>
+      </w:pPr>
+    </w:p>
+    <w:p>
+      <w:pPr>
+        <w:spacing w:line="240" w:lineRule="auto"/>
+        <w:rPr>
+          <w:lang w:val="en-US"/>
+        </w:rPr>
+      </w:pPr>
+      <w:r>
+        <w:rPr>
+          <w:lang w:val="en-US"/>
+        </w:rPr>
+        <w:t xml:space="preserve">Admin: </w:t>
+      </w:r>
+      <w:r>
+        <w:rPr>
+          <w:lang w:val="en-US"/>
+        </w:rPr>
+        <w:tab/>
+        <w:t>Remove (Ban) Users/ Remove Flag Use Case: </w:t>
+      </w:r>
+    </w:p>
+    <w:p>
+      <w:pPr>
+        <w:numPr>
+          <w:ilvl w:val="0"/>
+          <w:numId w:val="27"/>
+        </w:numPr>
+        <w:spacing w:line="240" w:lineRule="auto"/>
+        <w:textAlignment w:val="baseline"/>
+        <w:rPr>
+          <w:lang w:val="en-US"/>
+        </w:rPr>
+      </w:pPr>
+      <w:r>
+        <w:rPr>
+          <w:lang w:val="en-US"/>
+        </w:rPr>
+        <w:t>Admin Clicks on the “View Users” button and is brought to a list of problematic users. </w:t>
+      </w:r>
+    </w:p>
+    <w:p>
+      <w:pPr>
+        <w:numPr>
+          <w:ilvl w:val="0"/>
+          <w:numId w:val="27"/>
+        </w:numPr>
+        <w:spacing w:line="240" w:lineRule="auto"/>
+        <w:textAlignment w:val="baseline"/>
+        <w:rPr>
+          <w:lang w:val="en-US"/>
+        </w:rPr>
+      </w:pPr>
+      <w:r>
+        <w:rPr>
+          <w:lang w:val="en-US"/>
+        </w:rPr>
+        <w:t>Admin decides whether to ban users or remove the flag based on the reason flagged. </w:t>
+      </w:r>
+    </w:p>
+    <w:p>
+      <w:pPr>
+        <w:spacing w:line="240" w:lineRule="auto"/>
+        <w:rPr>
+          <w:lang w:val="en-US"/>
+        </w:rPr>
+      </w:pPr>
+      <w:r>
+        <w:rPr>
+          <w:lang w:val="en-US"/>
+        </w:rPr>
+        <w:pict w14:anchorId="2B60E616">
+          <v:rect id="_x0000_i1036" style="width:0;height:1.5pt" o:hralign="center" o:hrstd="t" o:hr="t" fillcolor="#a0a0a0" stroked="f"/>
+        </w:pict>
+      </w:r>
+    </w:p>
+    <w:p>
+      <w:pPr>
+        <w:spacing w:line="240" w:lineRule="auto"/>
+        <w:rPr>
+          <w:lang w:val="en-US"/>
+        </w:rPr>
+      </w:pPr>
+    </w:p>
+    <w:p>
+      <w:pPr>
+        <w:spacing w:after="180" w:line="240" w:lineRule="auto"/>
+        <w:rPr>
+          <w:lang w:val="en-US"/>
+        </w:rPr>
+      </w:pPr>
+      <w:r>
+        <w:rPr>
+          <w:lang w:val="en-US"/>
+        </w:rPr>
+        <w:t>Buyer:  Search items, contact seller use case:</w:t>
+      </w:r>
+    </w:p>
+    <w:p>
+      <w:pPr>
+        <w:spacing w:after="180" w:line="240" w:lineRule="auto"/>
+        <w:rPr>
+          <w:lang w:val="en-US"/>
+        </w:rPr>
+      </w:pPr>
+      <w:r>
+        <w:rPr>
+          <w:lang w:val="en-US"/>
+        </w:rPr>
+        <w:t>1. Buyer B1 logs in and searches for a product with a keyword.</w:t>
+      </w:r>
+    </w:p>
+    <w:p>
+      <w:pPr>
+        <w:spacing w:after="180" w:line="240" w:lineRule="auto"/>
+        <w:rPr>
+          <w:lang w:val="en-US"/>
+        </w:rPr>
+      </w:pPr>
+      <w:r>
+        <w:rPr>
+          <w:lang w:val="en-US"/>
+        </w:rPr>
+        <w:t>2. Buyer B2 clicks on a product and clicks on the ‘Contact Seller” button to communicate with S1.</w:t>
+      </w:r>
+    </w:p>
+    <w:p>
+      <w:pPr>
+        <w:spacing w:after="180" w:line="240" w:lineRule="auto"/>
+        <w:rPr>
+          <w:lang w:val="en-US"/>
+        </w:rPr>
+      </w:pPr>
+      <w:r>
+        <w:rPr>
+          <w:lang w:val="en-US"/>
+        </w:rPr>
+        <w:t>Buyer:  Write reviews use case:</w:t>
+      </w:r>
+    </w:p>
+    <w:p>
+      <w:pPr>
+        <w:spacing w:after="180" w:line="240" w:lineRule="auto"/>
+        <w:rPr>
+          <w:lang w:val="en-US"/>
+        </w:rPr>
+      </w:pPr>
+      <w:r>
+        <w:rPr>
+          <w:lang w:val="en-US"/>
+        </w:rPr>
+        <w:t>1. Buyer B2 logs in and writes a positive review of S2. B2 exits.</w:t>
+      </w:r>
+    </w:p>
+    <w:p>
+      <w:pPr>
+        <w:pStyle w:val="ListParagraph"/>
+        <w:ind w:left="540"/>
+        <w:rPr>
+          <w:b/>
+          <w:bCs/>
+          <w:sz w:val="28"/>
+          <w:szCs w:val="28"/>
+        </w:rPr>
+      </w:pPr>
     </w:p>
     <w:sectPr>
       <w:footerReference w:type="default" r:id="rId18"/>
@@ -11181,6 +11631,155 @@
     </w:lvl>
   </w:abstractNum>
   <w:abstractNum w:abstractNumId="1" w15:restartNumberingAfterBreak="0">
+    <w:nsid w:val="0AF91AD6"/>
+    <w:multiLevelType w:val="multilevel"/>
+    <w:tmpl w:val="7F1E01A2"/>
+    <w:lvl w:ilvl="0">
+      <w:start w:val="1"/>
+      <w:numFmt w:val="bullet"/>
+      <w:lvlText w:val=""/>
+      <w:lvlJc w:val="left"/>
+      <w:pPr>
+        <w:tabs>
+          <w:tab w:val="num" w:pos="720"/>
+        </w:tabs>
+        <w:ind w:left="720" w:hanging="360"/>
+      </w:pPr>
+      <w:rPr>
+        <w:rFonts w:ascii="Symbol" w:hAnsi="Symbol" w:hint="default"/>
+        <w:sz w:val="20"/>
+      </w:rPr>
+    </w:lvl>
+    <w:lvl w:ilvl="1" w:tentative="1">
+      <w:start w:val="1"/>
+      <w:numFmt w:val="bullet"/>
+      <w:lvlText w:val="o"/>
+      <w:lvlJc w:val="left"/>
+      <w:pPr>
+        <w:tabs>
+          <w:tab w:val="num" w:pos="1440"/>
+        </w:tabs>
+        <w:ind w:left="1440" w:hanging="360"/>
+      </w:pPr>
+      <w:rPr>
+        <w:rFonts w:ascii="Courier New" w:hAnsi="Courier New" w:hint="default"/>
+        <w:sz w:val="20"/>
+      </w:rPr>
+    </w:lvl>
+    <w:lvl w:ilvl="2" w:tentative="1">
+      <w:start w:val="1"/>
+      <w:numFmt w:val="bullet"/>
+      <w:lvlText w:val=""/>
+      <w:lvlJc w:val="left"/>
+      <w:pPr>
+        <w:tabs>
+          <w:tab w:val="num" w:pos="2160"/>
+        </w:tabs>
+        <w:ind w:left="2160" w:hanging="360"/>
+      </w:pPr>
+      <w:rPr>
+        <w:rFonts w:ascii="Wingdings" w:hAnsi="Wingdings" w:hint="default"/>
+        <w:sz w:val="20"/>
+      </w:rPr>
+    </w:lvl>
+    <w:lvl w:ilvl="3" w:tentative="1">
+      <w:start w:val="1"/>
+      <w:numFmt w:val="bullet"/>
+      <w:lvlText w:val=""/>
+      <w:lvlJc w:val="left"/>
+      <w:pPr>
+        <w:tabs>
+          <w:tab w:val="num" w:pos="2880"/>
+        </w:tabs>
+        <w:ind w:left="2880" w:hanging="360"/>
+      </w:pPr>
+      <w:rPr>
+        <w:rFonts w:ascii="Wingdings" w:hAnsi="Wingdings" w:hint="default"/>
+        <w:sz w:val="20"/>
+      </w:rPr>
+    </w:lvl>
+    <w:lvl w:ilvl="4" w:tentative="1">
+      <w:start w:val="1"/>
+      <w:numFmt w:val="bullet"/>
+      <w:lvlText w:val=""/>
+      <w:lvlJc w:val="left"/>
+      <w:pPr>
+        <w:tabs>
+          <w:tab w:val="num" w:pos="3600"/>
+        </w:tabs>
+        <w:ind w:left="3600" w:hanging="360"/>
+      </w:pPr>
+      <w:rPr>
+        <w:rFonts w:ascii="Wingdings" w:hAnsi="Wingdings" w:hint="default"/>
+        <w:sz w:val="20"/>
+      </w:rPr>
+    </w:lvl>
+    <w:lvl w:ilvl="5" w:tentative="1">
+      <w:start w:val="1"/>
+      <w:numFmt w:val="bullet"/>
+      <w:lvlText w:val=""/>
+      <w:lvlJc w:val="left"/>
+      <w:pPr>
+        <w:tabs>
+          <w:tab w:val="num" w:pos="4320"/>
+        </w:tabs>
+        <w:ind w:left="4320" w:hanging="360"/>
+      </w:pPr>
+      <w:rPr>
+        <w:rFonts w:ascii="Wingdings" w:hAnsi="Wingdings" w:hint="default"/>
+        <w:sz w:val="20"/>
+      </w:rPr>
+    </w:lvl>
+    <w:lvl w:ilvl="6" w:tentative="1">
+      <w:start w:val="1"/>
+      <w:numFmt w:val="bullet"/>
+      <w:lvlText w:val=""/>
+      <w:lvlJc w:val="left"/>
+      <w:pPr>
+        <w:tabs>
+          <w:tab w:val="num" w:pos="5040"/>
+        </w:tabs>
+        <w:ind w:left="5040" w:hanging="360"/>
+      </w:pPr>
+      <w:rPr>
+        <w:rFonts w:ascii="Wingdings" w:hAnsi="Wingdings" w:hint="default"/>
+        <w:sz w:val="20"/>
+      </w:rPr>
+    </w:lvl>
+    <w:lvl w:ilvl="7" w:tentative="1">
+      <w:start w:val="1"/>
+      <w:numFmt w:val="bullet"/>
+      <w:lvlText w:val=""/>
+      <w:lvlJc w:val="left"/>
+      <w:pPr>
+        <w:tabs>
+          <w:tab w:val="num" w:pos="5760"/>
+        </w:tabs>
+        <w:ind w:left="5760" w:hanging="360"/>
+      </w:pPr>
+      <w:rPr>
+        <w:rFonts w:ascii="Wingdings" w:hAnsi="Wingdings" w:hint="default"/>
+        <w:sz w:val="20"/>
+      </w:rPr>
+    </w:lvl>
+    <w:lvl w:ilvl="8" w:tentative="1">
+      <w:start w:val="1"/>
+      <w:numFmt w:val="bullet"/>
+      <w:lvlText w:val=""/>
+      <w:lvlJc w:val="left"/>
+      <w:pPr>
+        <w:tabs>
+          <w:tab w:val="num" w:pos="6480"/>
+        </w:tabs>
+        <w:ind w:left="6480" w:hanging="360"/>
+      </w:pPr>
+      <w:rPr>
+        <w:rFonts w:ascii="Wingdings" w:hAnsi="Wingdings" w:hint="default"/>
+        <w:sz w:val="20"/>
+      </w:rPr>
+    </w:lvl>
+  </w:abstractNum>
+  <w:abstractNum w:abstractNumId="2" w15:restartNumberingAfterBreak="0">
     <w:nsid w:val="12B302BD"/>
     <w:multiLevelType w:val="multilevel"/>
     <w:tmpl w:val="5E3EF644"/>
@@ -11293,7 +11892,7 @@
       </w:rPr>
     </w:lvl>
   </w:abstractNum>
-  <w:abstractNum w:abstractNumId="2" w15:restartNumberingAfterBreak="0">
+  <w:abstractNum w:abstractNumId="3" w15:restartNumberingAfterBreak="0">
     <w:nsid w:val="19144D41"/>
     <w:multiLevelType w:val="multilevel"/>
     <w:tmpl w:val="3FE23D26"/>
@@ -11406,7 +12005,418 @@
       </w:rPr>
     </w:lvl>
   </w:abstractNum>
-  <w:abstractNum w:abstractNumId="3" w15:restartNumberingAfterBreak="0">
+  <w:abstractNum w:abstractNumId="4" w15:restartNumberingAfterBreak="0">
+    <w:nsid w:val="1A6D075B"/>
+    <w:multiLevelType w:val="multilevel"/>
+    <w:tmpl w:val="CD40C19E"/>
+    <w:lvl w:ilvl="0">
+      <w:start w:val="1"/>
+      <w:numFmt w:val="bullet"/>
+      <w:lvlText w:val=""/>
+      <w:lvlJc w:val="left"/>
+      <w:pPr>
+        <w:tabs>
+          <w:tab w:val="num" w:pos="720"/>
+        </w:tabs>
+        <w:ind w:left="720" w:hanging="360"/>
+      </w:pPr>
+      <w:rPr>
+        <w:rFonts w:ascii="Symbol" w:hAnsi="Symbol" w:hint="default"/>
+        <w:sz w:val="20"/>
+      </w:rPr>
+    </w:lvl>
+    <w:lvl w:ilvl="1" w:tentative="1">
+      <w:start w:val="1"/>
+      <w:numFmt w:val="bullet"/>
+      <w:lvlText w:val="o"/>
+      <w:lvlJc w:val="left"/>
+      <w:pPr>
+        <w:tabs>
+          <w:tab w:val="num" w:pos="1440"/>
+        </w:tabs>
+        <w:ind w:left="1440" w:hanging="360"/>
+      </w:pPr>
+      <w:rPr>
+        <w:rFonts w:ascii="Courier New" w:hAnsi="Courier New" w:hint="default"/>
+        <w:sz w:val="20"/>
+      </w:rPr>
+    </w:lvl>
+    <w:lvl w:ilvl="2" w:tentative="1">
+      <w:start w:val="1"/>
+      <w:numFmt w:val="bullet"/>
+      <w:lvlText w:val=""/>
+      <w:lvlJc w:val="left"/>
+      <w:pPr>
+        <w:tabs>
+          <w:tab w:val="num" w:pos="2160"/>
+        </w:tabs>
+        <w:ind w:left="2160" w:hanging="360"/>
+      </w:pPr>
+      <w:rPr>
+        <w:rFonts w:ascii="Wingdings" w:hAnsi="Wingdings" w:hint="default"/>
+        <w:sz w:val="20"/>
+      </w:rPr>
+    </w:lvl>
+    <w:lvl w:ilvl="3" w:tentative="1">
+      <w:start w:val="1"/>
+      <w:numFmt w:val="bullet"/>
+      <w:lvlText w:val=""/>
+      <w:lvlJc w:val="left"/>
+      <w:pPr>
+        <w:tabs>
+          <w:tab w:val="num" w:pos="2880"/>
+        </w:tabs>
+        <w:ind w:left="2880" w:hanging="360"/>
+      </w:pPr>
+      <w:rPr>
+        <w:rFonts w:ascii="Wingdings" w:hAnsi="Wingdings" w:hint="default"/>
+        <w:sz w:val="20"/>
+      </w:rPr>
+    </w:lvl>
+    <w:lvl w:ilvl="4" w:tentative="1">
+      <w:start w:val="1"/>
+      <w:numFmt w:val="bullet"/>
+      <w:lvlText w:val=""/>
+      <w:lvlJc w:val="left"/>
+      <w:pPr>
+        <w:tabs>
+          <w:tab w:val="num" w:pos="3600"/>
+        </w:tabs>
+        <w:ind w:left="3600" w:hanging="360"/>
+      </w:pPr>
+      <w:rPr>
+        <w:rFonts w:ascii="Wingdings" w:hAnsi="Wingdings" w:hint="default"/>
+        <w:sz w:val="20"/>
+      </w:rPr>
+    </w:lvl>
+    <w:lvl w:ilvl="5" w:tentative="1">
+      <w:start w:val="1"/>
+      <w:numFmt w:val="bullet"/>
+      <w:lvlText w:val=""/>
+      <w:lvlJc w:val="left"/>
+      <w:pPr>
+        <w:tabs>
+          <w:tab w:val="num" w:pos="4320"/>
+        </w:tabs>
+        <w:ind w:left="4320" w:hanging="360"/>
+      </w:pPr>
+      <w:rPr>
+        <w:rFonts w:ascii="Wingdings" w:hAnsi="Wingdings" w:hint="default"/>
+        <w:sz w:val="20"/>
+      </w:rPr>
+    </w:lvl>
+    <w:lvl w:ilvl="6" w:tentative="1">
+      <w:start w:val="1"/>
+      <w:numFmt w:val="bullet"/>
+      <w:lvlText w:val=""/>
+      <w:lvlJc w:val="left"/>
+      <w:pPr>
+        <w:tabs>
+          <w:tab w:val="num" w:pos="5040"/>
+        </w:tabs>
+        <w:ind w:left="5040" w:hanging="360"/>
+      </w:pPr>
+      <w:rPr>
+        <w:rFonts w:ascii="Wingdings" w:hAnsi="Wingdings" w:hint="default"/>
+        <w:sz w:val="20"/>
+      </w:rPr>
+    </w:lvl>
+    <w:lvl w:ilvl="7" w:tentative="1">
+      <w:start w:val="1"/>
+      <w:numFmt w:val="bullet"/>
+      <w:lvlText w:val=""/>
+      <w:lvlJc w:val="left"/>
+      <w:pPr>
+        <w:tabs>
+          <w:tab w:val="num" w:pos="5760"/>
+        </w:tabs>
+        <w:ind w:left="5760" w:hanging="360"/>
+      </w:pPr>
+      <w:rPr>
+        <w:rFonts w:ascii="Wingdings" w:hAnsi="Wingdings" w:hint="default"/>
+        <w:sz w:val="20"/>
+      </w:rPr>
+    </w:lvl>
+    <w:lvl w:ilvl="8" w:tentative="1">
+      <w:start w:val="1"/>
+      <w:numFmt w:val="bullet"/>
+      <w:lvlText w:val=""/>
+      <w:lvlJc w:val="left"/>
+      <w:pPr>
+        <w:tabs>
+          <w:tab w:val="num" w:pos="6480"/>
+        </w:tabs>
+        <w:ind w:left="6480" w:hanging="360"/>
+      </w:pPr>
+      <w:rPr>
+        <w:rFonts w:ascii="Wingdings" w:hAnsi="Wingdings" w:hint="default"/>
+        <w:sz w:val="20"/>
+      </w:rPr>
+    </w:lvl>
+  </w:abstractNum>
+  <w:abstractNum w:abstractNumId="5" w15:restartNumberingAfterBreak="0">
+    <w:nsid w:val="21CF44E2"/>
+    <w:multiLevelType w:val="multilevel"/>
+    <w:tmpl w:val="9C2CE7FC"/>
+    <w:lvl w:ilvl="0">
+      <w:start w:val="1"/>
+      <w:numFmt w:val="bullet"/>
+      <w:lvlText w:val=""/>
+      <w:lvlJc w:val="left"/>
+      <w:pPr>
+        <w:tabs>
+          <w:tab w:val="num" w:pos="720"/>
+        </w:tabs>
+        <w:ind w:left="720" w:hanging="360"/>
+      </w:pPr>
+      <w:rPr>
+        <w:rFonts w:ascii="Symbol" w:hAnsi="Symbol" w:hint="default"/>
+        <w:sz w:val="20"/>
+      </w:rPr>
+    </w:lvl>
+    <w:lvl w:ilvl="1" w:tentative="1">
+      <w:start w:val="1"/>
+      <w:numFmt w:val="bullet"/>
+      <w:lvlText w:val="o"/>
+      <w:lvlJc w:val="left"/>
+      <w:pPr>
+        <w:tabs>
+          <w:tab w:val="num" w:pos="1440"/>
+        </w:tabs>
+        <w:ind w:left="1440" w:hanging="360"/>
+      </w:pPr>
+      <w:rPr>
+        <w:rFonts w:ascii="Courier New" w:hAnsi="Courier New" w:hint="default"/>
+        <w:sz w:val="20"/>
+      </w:rPr>
+    </w:lvl>
+    <w:lvl w:ilvl="2" w:tentative="1">
+      <w:start w:val="1"/>
+      <w:numFmt w:val="bullet"/>
+      <w:lvlText w:val=""/>
+      <w:lvlJc w:val="left"/>
+      <w:pPr>
+        <w:tabs>
+          <w:tab w:val="num" w:pos="2160"/>
+        </w:tabs>
+        <w:ind w:left="2160" w:hanging="360"/>
+      </w:pPr>
+      <w:rPr>
+        <w:rFonts w:ascii="Wingdings" w:hAnsi="Wingdings" w:hint="default"/>
+        <w:sz w:val="20"/>
+      </w:rPr>
+    </w:lvl>
+    <w:lvl w:ilvl="3" w:tentative="1">
+      <w:start w:val="1"/>
+      <w:numFmt w:val="bullet"/>
+      <w:lvlText w:val=""/>
+      <w:lvlJc w:val="left"/>
+      <w:pPr>
+        <w:tabs>
+          <w:tab w:val="num" w:pos="2880"/>
+        </w:tabs>
+        <w:ind w:left="2880" w:hanging="360"/>
+      </w:pPr>
+      <w:rPr>
+        <w:rFonts w:ascii="Wingdings" w:hAnsi="Wingdings" w:hint="default"/>
+        <w:sz w:val="20"/>
+      </w:rPr>
+    </w:lvl>
+    <w:lvl w:ilvl="4" w:tentative="1">
+      <w:start w:val="1"/>
+      <w:numFmt w:val="bullet"/>
+      <w:lvlText w:val=""/>
+      <w:lvlJc w:val="left"/>
+      <w:pPr>
+        <w:tabs>
+          <w:tab w:val="num" w:pos="3600"/>
+        </w:tabs>
+        <w:ind w:left="3600" w:hanging="360"/>
+      </w:pPr>
+      <w:rPr>
+        <w:rFonts w:ascii="Wingdings" w:hAnsi="Wingdings" w:hint="default"/>
+        <w:sz w:val="20"/>
+      </w:rPr>
+    </w:lvl>
+    <w:lvl w:ilvl="5" w:tentative="1">
+      <w:start w:val="1"/>
+      <w:numFmt w:val="bullet"/>
+      <w:lvlText w:val=""/>
+      <w:lvlJc w:val="left"/>
+      <w:pPr>
+        <w:tabs>
+          <w:tab w:val="num" w:pos="4320"/>
+        </w:tabs>
+        <w:ind w:left="4320" w:hanging="360"/>
+      </w:pPr>
+      <w:rPr>
+        <w:rFonts w:ascii="Wingdings" w:hAnsi="Wingdings" w:hint="default"/>
+        <w:sz w:val="20"/>
+      </w:rPr>
+    </w:lvl>
+    <w:lvl w:ilvl="6" w:tentative="1">
+      <w:start w:val="1"/>
+      <w:numFmt w:val="bullet"/>
+      <w:lvlText w:val=""/>
+      <w:lvlJc w:val="left"/>
+      <w:pPr>
+        <w:tabs>
+          <w:tab w:val="num" w:pos="5040"/>
+        </w:tabs>
+        <w:ind w:left="5040" w:hanging="360"/>
+      </w:pPr>
+      <w:rPr>
+        <w:rFonts w:ascii="Wingdings" w:hAnsi="Wingdings" w:hint="default"/>
+        <w:sz w:val="20"/>
+      </w:rPr>
+    </w:lvl>
+    <w:lvl w:ilvl="7" w:tentative="1">
+      <w:start w:val="1"/>
+      <w:numFmt w:val="bullet"/>
+      <w:lvlText w:val=""/>
+      <w:lvlJc w:val="left"/>
+      <w:pPr>
+        <w:tabs>
+          <w:tab w:val="num" w:pos="5760"/>
+        </w:tabs>
+        <w:ind w:left="5760" w:hanging="360"/>
+      </w:pPr>
+      <w:rPr>
+        <w:rFonts w:ascii="Wingdings" w:hAnsi="Wingdings" w:hint="default"/>
+        <w:sz w:val="20"/>
+      </w:rPr>
+    </w:lvl>
+    <w:lvl w:ilvl="8" w:tentative="1">
+      <w:start w:val="1"/>
+      <w:numFmt w:val="bullet"/>
+      <w:lvlText w:val=""/>
+      <w:lvlJc w:val="left"/>
+      <w:pPr>
+        <w:tabs>
+          <w:tab w:val="num" w:pos="6480"/>
+        </w:tabs>
+        <w:ind w:left="6480" w:hanging="360"/>
+      </w:pPr>
+      <w:rPr>
+        <w:rFonts w:ascii="Wingdings" w:hAnsi="Wingdings" w:hint="default"/>
+        <w:sz w:val="20"/>
+      </w:rPr>
+    </w:lvl>
+  </w:abstractNum>
+  <w:abstractNum w:abstractNumId="6" w15:restartNumberingAfterBreak="0">
+    <w:nsid w:val="255C78C8"/>
+    <w:multiLevelType w:val="multilevel"/>
+    <w:tmpl w:val="B786203C"/>
+    <w:lvl w:ilvl="0">
+      <w:start w:val="1"/>
+      <w:numFmt w:val="decimal"/>
+      <w:lvlText w:val="%1."/>
+      <w:lvlJc w:val="left"/>
+      <w:pPr>
+        <w:tabs>
+          <w:tab w:val="num" w:pos="720"/>
+        </w:tabs>
+        <w:ind w:left="720" w:hanging="360"/>
+      </w:pPr>
+    </w:lvl>
+    <w:lvl w:ilvl="1" w:tentative="1">
+      <w:start w:val="1"/>
+      <w:numFmt w:val="decimal"/>
+      <w:lvlText w:val="%2."/>
+      <w:lvlJc w:val="left"/>
+      <w:pPr>
+        <w:tabs>
+          <w:tab w:val="num" w:pos="1440"/>
+        </w:tabs>
+        <w:ind w:left="1440" w:hanging="360"/>
+      </w:pPr>
+    </w:lvl>
+    <w:lvl w:ilvl="2" w:tentative="1">
+      <w:start w:val="1"/>
+      <w:numFmt w:val="decimal"/>
+      <w:lvlText w:val="%3."/>
+      <w:lvlJc w:val="left"/>
+      <w:pPr>
+        <w:tabs>
+          <w:tab w:val="num" w:pos="2160"/>
+        </w:tabs>
+        <w:ind w:left="2160" w:hanging="360"/>
+      </w:pPr>
+    </w:lvl>
+    <w:lvl w:ilvl="3" w:tentative="1">
+      <w:start w:val="1"/>
+      <w:numFmt w:val="decimal"/>
+      <w:lvlText w:val="%4."/>
+      <w:lvlJc w:val="left"/>
+      <w:pPr>
+        <w:tabs>
+          <w:tab w:val="num" w:pos="2880"/>
+        </w:tabs>
+        <w:ind w:left="2880" w:hanging="360"/>
+      </w:pPr>
+    </w:lvl>
+    <w:lvl w:ilvl="4" w:tentative="1">
+      <w:start w:val="1"/>
+      <w:numFmt w:val="decimal"/>
+      <w:lvlText w:val="%5."/>
+      <w:lvlJc w:val="left"/>
+      <w:pPr>
+        <w:tabs>
+          <w:tab w:val="num" w:pos="3600"/>
+        </w:tabs>
+        <w:ind w:left="3600" w:hanging="360"/>
+      </w:pPr>
+    </w:lvl>
+    <w:lvl w:ilvl="5" w:tentative="1">
+      <w:start w:val="1"/>
+      <w:numFmt w:val="decimal"/>
+      <w:lvlText w:val="%6."/>
+      <w:lvlJc w:val="left"/>
+      <w:pPr>
+        <w:tabs>
+          <w:tab w:val="num" w:pos="4320"/>
+        </w:tabs>
+        <w:ind w:left="4320" w:hanging="360"/>
+      </w:pPr>
+    </w:lvl>
+    <w:lvl w:ilvl="6" w:tentative="1">
+      <w:start w:val="1"/>
+      <w:numFmt w:val="decimal"/>
+      <w:lvlText w:val="%7."/>
+      <w:lvlJc w:val="left"/>
+      <w:pPr>
+        <w:tabs>
+          <w:tab w:val="num" w:pos="5040"/>
+        </w:tabs>
+        <w:ind w:left="5040" w:hanging="360"/>
+      </w:pPr>
+    </w:lvl>
+    <w:lvl w:ilvl="7" w:tentative="1">
+      <w:start w:val="1"/>
+      <w:numFmt w:val="decimal"/>
+      <w:lvlText w:val="%8."/>
+      <w:lvlJc w:val="left"/>
+      <w:pPr>
+        <w:tabs>
+          <w:tab w:val="num" w:pos="5760"/>
+        </w:tabs>
+        <w:ind w:left="5760" w:hanging="360"/>
+      </w:pPr>
+    </w:lvl>
+    <w:lvl w:ilvl="8" w:tentative="1">
+      <w:start w:val="1"/>
+      <w:numFmt w:val="decimal"/>
+      <w:lvlText w:val="%9."/>
+      <w:lvlJc w:val="left"/>
+      <w:pPr>
+        <w:tabs>
+          <w:tab w:val="num" w:pos="6480"/>
+        </w:tabs>
+        <w:ind w:left="6480" w:hanging="360"/>
+      </w:pPr>
+    </w:lvl>
+  </w:abstractNum>
+  <w:abstractNum w:abstractNumId="7" w15:restartNumberingAfterBreak="0">
     <w:nsid w:val="26A41D5D"/>
     <w:multiLevelType w:val="hybridMultilevel"/>
     <w:tmpl w:val="516E5EF0"/>
@@ -11519,7 +12529,7 @@
       </w:rPr>
     </w:lvl>
   </w:abstractNum>
-  <w:abstractNum w:abstractNumId="4" w15:restartNumberingAfterBreak="0">
+  <w:abstractNum w:abstractNumId="8" w15:restartNumberingAfterBreak="0">
     <w:nsid w:val="27801B67"/>
     <w:multiLevelType w:val="hybridMultilevel"/>
     <w:tmpl w:val="E08A9110"/>
@@ -11631,7 +12641,7 @@
       </w:rPr>
     </w:lvl>
   </w:abstractNum>
-  <w:abstractNum w:abstractNumId="5" w15:restartNumberingAfterBreak="0">
+  <w:abstractNum w:abstractNumId="9" w15:restartNumberingAfterBreak="0">
     <w:nsid w:val="27CC70FD"/>
     <w:multiLevelType w:val="multilevel"/>
     <w:tmpl w:val="70D28386"/>
@@ -11746,7 +12756,7 @@
       </w:rPr>
     </w:lvl>
   </w:abstractNum>
-  <w:abstractNum w:abstractNumId="6" w15:restartNumberingAfterBreak="0">
+  <w:abstractNum w:abstractNumId="10" w15:restartNumberingAfterBreak="0">
     <w:nsid w:val="283D68DD"/>
     <w:multiLevelType w:val="multilevel"/>
     <w:tmpl w:val="5B9032AC"/>
@@ -11859,7 +12869,156 @@
       </w:rPr>
     </w:lvl>
   </w:abstractNum>
-  <w:abstractNum w:abstractNumId="7" w15:restartNumberingAfterBreak="0">
+  <w:abstractNum w:abstractNumId="11" w15:restartNumberingAfterBreak="0">
+    <w:nsid w:val="384D18C9"/>
+    <w:multiLevelType w:val="multilevel"/>
+    <w:tmpl w:val="1FEACCCE"/>
+    <w:lvl w:ilvl="0">
+      <w:start w:val="1"/>
+      <w:numFmt w:val="bullet"/>
+      <w:lvlText w:val=""/>
+      <w:lvlJc w:val="left"/>
+      <w:pPr>
+        <w:tabs>
+          <w:tab w:val="num" w:pos="720"/>
+        </w:tabs>
+        <w:ind w:left="720" w:hanging="360"/>
+      </w:pPr>
+      <w:rPr>
+        <w:rFonts w:ascii="Symbol" w:hAnsi="Symbol" w:hint="default"/>
+        <w:sz w:val="20"/>
+      </w:rPr>
+    </w:lvl>
+    <w:lvl w:ilvl="1" w:tentative="1">
+      <w:start w:val="1"/>
+      <w:numFmt w:val="bullet"/>
+      <w:lvlText w:val="o"/>
+      <w:lvlJc w:val="left"/>
+      <w:pPr>
+        <w:tabs>
+          <w:tab w:val="num" w:pos="1440"/>
+        </w:tabs>
+        <w:ind w:left="1440" w:hanging="360"/>
+      </w:pPr>
+      <w:rPr>
+        <w:rFonts w:ascii="Courier New" w:hAnsi="Courier New" w:hint="default"/>
+        <w:sz w:val="20"/>
+      </w:rPr>
+    </w:lvl>
+    <w:lvl w:ilvl="2" w:tentative="1">
+      <w:start w:val="1"/>
+      <w:numFmt w:val="bullet"/>
+      <w:lvlText w:val=""/>
+      <w:lvlJc w:val="left"/>
+      <w:pPr>
+        <w:tabs>
+          <w:tab w:val="num" w:pos="2160"/>
+        </w:tabs>
+        <w:ind w:left="2160" w:hanging="360"/>
+      </w:pPr>
+      <w:rPr>
+        <w:rFonts w:ascii="Wingdings" w:hAnsi="Wingdings" w:hint="default"/>
+        <w:sz w:val="20"/>
+      </w:rPr>
+    </w:lvl>
+    <w:lvl w:ilvl="3" w:tentative="1">
+      <w:start w:val="1"/>
+      <w:numFmt w:val="bullet"/>
+      <w:lvlText w:val=""/>
+      <w:lvlJc w:val="left"/>
+      <w:pPr>
+        <w:tabs>
+          <w:tab w:val="num" w:pos="2880"/>
+        </w:tabs>
+        <w:ind w:left="2880" w:hanging="360"/>
+      </w:pPr>
+      <w:rPr>
+        <w:rFonts w:ascii="Wingdings" w:hAnsi="Wingdings" w:hint="default"/>
+        <w:sz w:val="20"/>
+      </w:rPr>
+    </w:lvl>
+    <w:lvl w:ilvl="4" w:tentative="1">
+      <w:start w:val="1"/>
+      <w:numFmt w:val="bullet"/>
+      <w:lvlText w:val=""/>
+      <w:lvlJc w:val="left"/>
+      <w:pPr>
+        <w:tabs>
+          <w:tab w:val="num" w:pos="3600"/>
+        </w:tabs>
+        <w:ind w:left="3600" w:hanging="360"/>
+      </w:pPr>
+      <w:rPr>
+        <w:rFonts w:ascii="Wingdings" w:hAnsi="Wingdings" w:hint="default"/>
+        <w:sz w:val="20"/>
+      </w:rPr>
+    </w:lvl>
+    <w:lvl w:ilvl="5" w:tentative="1">
+      <w:start w:val="1"/>
+      <w:numFmt w:val="bullet"/>
+      <w:lvlText w:val=""/>
+      <w:lvlJc w:val="left"/>
+      <w:pPr>
+        <w:tabs>
+          <w:tab w:val="num" w:pos="4320"/>
+        </w:tabs>
+        <w:ind w:left="4320" w:hanging="360"/>
+      </w:pPr>
+      <w:rPr>
+        <w:rFonts w:ascii="Wingdings" w:hAnsi="Wingdings" w:hint="default"/>
+        <w:sz w:val="20"/>
+      </w:rPr>
+    </w:lvl>
+    <w:lvl w:ilvl="6" w:tentative="1">
+      <w:start w:val="1"/>
+      <w:numFmt w:val="bullet"/>
+      <w:lvlText w:val=""/>
+      <w:lvlJc w:val="left"/>
+      <w:pPr>
+        <w:tabs>
+          <w:tab w:val="num" w:pos="5040"/>
+        </w:tabs>
+        <w:ind w:left="5040" w:hanging="360"/>
+      </w:pPr>
+      <w:rPr>
+        <w:rFonts w:ascii="Wingdings" w:hAnsi="Wingdings" w:hint="default"/>
+        <w:sz w:val="20"/>
+      </w:rPr>
+    </w:lvl>
+    <w:lvl w:ilvl="7" w:tentative="1">
+      <w:start w:val="1"/>
+      <w:numFmt w:val="bullet"/>
+      <w:lvlText w:val=""/>
+      <w:lvlJc w:val="left"/>
+      <w:pPr>
+        <w:tabs>
+          <w:tab w:val="num" w:pos="5760"/>
+        </w:tabs>
+        <w:ind w:left="5760" w:hanging="360"/>
+      </w:pPr>
+      <w:rPr>
+        <w:rFonts w:ascii="Wingdings" w:hAnsi="Wingdings" w:hint="default"/>
+        <w:sz w:val="20"/>
+      </w:rPr>
+    </w:lvl>
+    <w:lvl w:ilvl="8" w:tentative="1">
+      <w:start w:val="1"/>
+      <w:numFmt w:val="bullet"/>
+      <w:lvlText w:val=""/>
+      <w:lvlJc w:val="left"/>
+      <w:pPr>
+        <w:tabs>
+          <w:tab w:val="num" w:pos="6480"/>
+        </w:tabs>
+        <w:ind w:left="6480" w:hanging="360"/>
+      </w:pPr>
+      <w:rPr>
+        <w:rFonts w:ascii="Wingdings" w:hAnsi="Wingdings" w:hint="default"/>
+        <w:sz w:val="20"/>
+      </w:rPr>
+    </w:lvl>
+  </w:abstractNum>
+  <w:abstractNum w:abstractNumId="12" w15:restartNumberingAfterBreak="0">
     <w:nsid w:val="3A5C1855"/>
     <w:multiLevelType w:val="multilevel"/>
     <w:tmpl w:val="C2246F62"/>
@@ -11972,7 +13131,7 @@
       </w:rPr>
     </w:lvl>
   </w:abstractNum>
-  <w:abstractNum w:abstractNumId="8" w15:restartNumberingAfterBreak="0">
+  <w:abstractNum w:abstractNumId="13" w15:restartNumberingAfterBreak="0">
     <w:nsid w:val="3A790243"/>
     <w:multiLevelType w:val="hybridMultilevel"/>
     <w:tmpl w:val="FC84F87A"/>
@@ -12085,7 +13244,269 @@
       </w:rPr>
     </w:lvl>
   </w:abstractNum>
-  <w:abstractNum w:abstractNumId="9" w15:restartNumberingAfterBreak="0">
+  <w:abstractNum w:abstractNumId="14" w15:restartNumberingAfterBreak="0">
+    <w:nsid w:val="40A71ACD"/>
+    <w:multiLevelType w:val="multilevel"/>
+    <w:tmpl w:val="A61E5258"/>
+    <w:lvl w:ilvl="0">
+      <w:start w:val="1"/>
+      <w:numFmt w:val="decimal"/>
+      <w:lvlText w:val="%1."/>
+      <w:lvlJc w:val="left"/>
+      <w:pPr>
+        <w:tabs>
+          <w:tab w:val="num" w:pos="720"/>
+        </w:tabs>
+        <w:ind w:left="720" w:hanging="360"/>
+      </w:pPr>
+    </w:lvl>
+    <w:lvl w:ilvl="1" w:tentative="1">
+      <w:start w:val="1"/>
+      <w:numFmt w:val="decimal"/>
+      <w:lvlText w:val="%2."/>
+      <w:lvlJc w:val="left"/>
+      <w:pPr>
+        <w:tabs>
+          <w:tab w:val="num" w:pos="1440"/>
+        </w:tabs>
+        <w:ind w:left="1440" w:hanging="360"/>
+      </w:pPr>
+    </w:lvl>
+    <w:lvl w:ilvl="2" w:tentative="1">
+      <w:start w:val="1"/>
+      <w:numFmt w:val="decimal"/>
+      <w:lvlText w:val="%3."/>
+      <w:lvlJc w:val="left"/>
+      <w:pPr>
+        <w:tabs>
+          <w:tab w:val="num" w:pos="2160"/>
+        </w:tabs>
+        <w:ind w:left="2160" w:hanging="360"/>
+      </w:pPr>
+    </w:lvl>
+    <w:lvl w:ilvl="3" w:tentative="1">
+      <w:start w:val="1"/>
+      <w:numFmt w:val="decimal"/>
+      <w:lvlText w:val="%4."/>
+      <w:lvlJc w:val="left"/>
+      <w:pPr>
+        <w:tabs>
+          <w:tab w:val="num" w:pos="2880"/>
+        </w:tabs>
+        <w:ind w:left="2880" w:hanging="360"/>
+      </w:pPr>
+    </w:lvl>
+    <w:lvl w:ilvl="4" w:tentative="1">
+      <w:start w:val="1"/>
+      <w:numFmt w:val="decimal"/>
+      <w:lvlText w:val="%5."/>
+      <w:lvlJc w:val="left"/>
+      <w:pPr>
+        <w:tabs>
+          <w:tab w:val="num" w:pos="3600"/>
+        </w:tabs>
+        <w:ind w:left="3600" w:hanging="360"/>
+      </w:pPr>
+    </w:lvl>
+    <w:lvl w:ilvl="5" w:tentative="1">
+      <w:start w:val="1"/>
+      <w:numFmt w:val="decimal"/>
+      <w:lvlText w:val="%6."/>
+      <w:lvlJc w:val="left"/>
+      <w:pPr>
+        <w:tabs>
+          <w:tab w:val="num" w:pos="4320"/>
+        </w:tabs>
+        <w:ind w:left="4320" w:hanging="360"/>
+      </w:pPr>
+    </w:lvl>
+    <w:lvl w:ilvl="6" w:tentative="1">
+      <w:start w:val="1"/>
+      <w:numFmt w:val="decimal"/>
+      <w:lvlText w:val="%7."/>
+      <w:lvlJc w:val="left"/>
+      <w:pPr>
+        <w:tabs>
+          <w:tab w:val="num" w:pos="5040"/>
+        </w:tabs>
+        <w:ind w:left="5040" w:hanging="360"/>
+      </w:pPr>
+    </w:lvl>
+    <w:lvl w:ilvl="7" w:tentative="1">
+      <w:start w:val="1"/>
+      <w:numFmt w:val="decimal"/>
+      <w:lvlText w:val="%8."/>
+      <w:lvlJc w:val="left"/>
+      <w:pPr>
+        <w:tabs>
+          <w:tab w:val="num" w:pos="5760"/>
+        </w:tabs>
+        <w:ind w:left="5760" w:hanging="360"/>
+      </w:pPr>
+    </w:lvl>
+    <w:lvl w:ilvl="8" w:tentative="1">
+      <w:start w:val="1"/>
+      <w:numFmt w:val="decimal"/>
+      <w:lvlText w:val="%9."/>
+      <w:lvlJc w:val="left"/>
+      <w:pPr>
+        <w:tabs>
+          <w:tab w:val="num" w:pos="6480"/>
+        </w:tabs>
+        <w:ind w:left="6480" w:hanging="360"/>
+      </w:pPr>
+    </w:lvl>
+  </w:abstractNum>
+  <w:abstractNum w:abstractNumId="15" w15:restartNumberingAfterBreak="0">
+    <w:nsid w:val="40F95A62"/>
+    <w:multiLevelType w:val="multilevel"/>
+    <w:tmpl w:val="60622D48"/>
+    <w:lvl w:ilvl="0">
+      <w:start w:val="1"/>
+      <w:numFmt w:val="bullet"/>
+      <w:lvlText w:val=""/>
+      <w:lvlJc w:val="left"/>
+      <w:pPr>
+        <w:tabs>
+          <w:tab w:val="num" w:pos="720"/>
+        </w:tabs>
+        <w:ind w:left="720" w:hanging="360"/>
+      </w:pPr>
+      <w:rPr>
+        <w:rFonts w:ascii="Symbol" w:hAnsi="Symbol" w:hint="default"/>
+        <w:sz w:val="20"/>
+      </w:rPr>
+    </w:lvl>
+    <w:lvl w:ilvl="1" w:tentative="1">
+      <w:start w:val="1"/>
+      <w:numFmt w:val="bullet"/>
+      <w:lvlText w:val="o"/>
+      <w:lvlJc w:val="left"/>
+      <w:pPr>
+        <w:tabs>
+          <w:tab w:val="num" w:pos="1440"/>
+        </w:tabs>
+        <w:ind w:left="1440" w:hanging="360"/>
+      </w:pPr>
+      <w:rPr>
+        <w:rFonts w:ascii="Courier New" w:hAnsi="Courier New" w:hint="default"/>
+        <w:sz w:val="20"/>
+      </w:rPr>
+    </w:lvl>
+    <w:lvl w:ilvl="2" w:tentative="1">
+      <w:start w:val="1"/>
+      <w:numFmt w:val="bullet"/>
+      <w:lvlText w:val=""/>
+      <w:lvlJc w:val="left"/>
+      <w:pPr>
+        <w:tabs>
+          <w:tab w:val="num" w:pos="2160"/>
+        </w:tabs>
+        <w:ind w:left="2160" w:hanging="360"/>
+      </w:pPr>
+      <w:rPr>
+        <w:rFonts w:ascii="Wingdings" w:hAnsi="Wingdings" w:hint="default"/>
+        <w:sz w:val="20"/>
+      </w:rPr>
+    </w:lvl>
+    <w:lvl w:ilvl="3" w:tentative="1">
+      <w:start w:val="1"/>
+      <w:numFmt w:val="bullet"/>
+      <w:lvlText w:val=""/>
+      <w:lvlJc w:val="left"/>
+      <w:pPr>
+        <w:tabs>
+          <w:tab w:val="num" w:pos="2880"/>
+        </w:tabs>
+        <w:ind w:left="2880" w:hanging="360"/>
+      </w:pPr>
+      <w:rPr>
+        <w:rFonts w:ascii="Wingdings" w:hAnsi="Wingdings" w:hint="default"/>
+        <w:sz w:val="20"/>
+      </w:rPr>
+    </w:lvl>
+    <w:lvl w:ilvl="4" w:tentative="1">
+      <w:start w:val="1"/>
+      <w:numFmt w:val="bullet"/>
+      <w:lvlText w:val=""/>
+      <w:lvlJc w:val="left"/>
+      <w:pPr>
+        <w:tabs>
+          <w:tab w:val="num" w:pos="3600"/>
+        </w:tabs>
+        <w:ind w:left="3600" w:hanging="360"/>
+      </w:pPr>
+      <w:rPr>
+        <w:rFonts w:ascii="Wingdings" w:hAnsi="Wingdings" w:hint="default"/>
+        <w:sz w:val="20"/>
+      </w:rPr>
+    </w:lvl>
+    <w:lvl w:ilvl="5" w:tentative="1">
+      <w:start w:val="1"/>
+      <w:numFmt w:val="bullet"/>
+      <w:lvlText w:val=""/>
+      <w:lvlJc w:val="left"/>
+      <w:pPr>
+        <w:tabs>
+          <w:tab w:val="num" w:pos="4320"/>
+        </w:tabs>
+        <w:ind w:left="4320" w:hanging="360"/>
+      </w:pPr>
+      <w:rPr>
+        <w:rFonts w:ascii="Wingdings" w:hAnsi="Wingdings" w:hint="default"/>
+        <w:sz w:val="20"/>
+      </w:rPr>
+    </w:lvl>
+    <w:lvl w:ilvl="6" w:tentative="1">
+      <w:start w:val="1"/>
+      <w:numFmt w:val="bullet"/>
+      <w:lvlText w:val=""/>
+      <w:lvlJc w:val="left"/>
+      <w:pPr>
+        <w:tabs>
+          <w:tab w:val="num" w:pos="5040"/>
+        </w:tabs>
+        <w:ind w:left="5040" w:hanging="360"/>
+      </w:pPr>
+      <w:rPr>
+        <w:rFonts w:ascii="Wingdings" w:hAnsi="Wingdings" w:hint="default"/>
+        <w:sz w:val="20"/>
+      </w:rPr>
+    </w:lvl>
+    <w:lvl w:ilvl="7" w:tentative="1">
+      <w:start w:val="1"/>
+      <w:numFmt w:val="bullet"/>
+      <w:lvlText w:val=""/>
+      <w:lvlJc w:val="left"/>
+      <w:pPr>
+        <w:tabs>
+          <w:tab w:val="num" w:pos="5760"/>
+        </w:tabs>
+        <w:ind w:left="5760" w:hanging="360"/>
+      </w:pPr>
+      <w:rPr>
+        <w:rFonts w:ascii="Wingdings" w:hAnsi="Wingdings" w:hint="default"/>
+        <w:sz w:val="20"/>
+      </w:rPr>
+    </w:lvl>
+    <w:lvl w:ilvl="8" w:tentative="1">
+      <w:start w:val="1"/>
+      <w:numFmt w:val="bullet"/>
+      <w:lvlText w:val=""/>
+      <w:lvlJc w:val="left"/>
+      <w:pPr>
+        <w:tabs>
+          <w:tab w:val="num" w:pos="6480"/>
+        </w:tabs>
+        <w:ind w:left="6480" w:hanging="360"/>
+      </w:pPr>
+      <w:rPr>
+        <w:rFonts w:ascii="Wingdings" w:hAnsi="Wingdings" w:hint="default"/>
+        <w:sz w:val="20"/>
+      </w:rPr>
+    </w:lvl>
+  </w:abstractNum>
+  <w:abstractNum w:abstractNumId="16" w15:restartNumberingAfterBreak="0">
     <w:nsid w:val="419E1E04"/>
     <w:multiLevelType w:val="multilevel"/>
     <w:tmpl w:val="6D6414CA"/>
@@ -12198,7 +13619,7 @@
       </w:rPr>
     </w:lvl>
   </w:abstractNum>
-  <w:abstractNum w:abstractNumId="10" w15:restartNumberingAfterBreak="0">
+  <w:abstractNum w:abstractNumId="17" w15:restartNumberingAfterBreak="0">
     <w:nsid w:val="4C2E4AB5"/>
     <w:multiLevelType w:val="multilevel"/>
     <w:tmpl w:val="70922C34"/>
@@ -12314,7 +13735,7 @@
       </w:rPr>
     </w:lvl>
   </w:abstractNum>
-  <w:abstractNum w:abstractNumId="11" w15:restartNumberingAfterBreak="0">
+  <w:abstractNum w:abstractNumId="18" w15:restartNumberingAfterBreak="0">
     <w:nsid w:val="56D15209"/>
     <w:multiLevelType w:val="multilevel"/>
     <w:tmpl w:val="E1DC666E"/>
@@ -12427,7 +13848,7 @@
       </w:rPr>
     </w:lvl>
   </w:abstractNum>
-  <w:abstractNum w:abstractNumId="12" w15:restartNumberingAfterBreak="0">
+  <w:abstractNum w:abstractNumId="19" w15:restartNumberingAfterBreak="0">
     <w:nsid w:val="64B53D73"/>
     <w:multiLevelType w:val="hybridMultilevel"/>
     <w:tmpl w:val="09601E06"/>
@@ -12567,7 +13988,7 @@
       </w:rPr>
     </w:lvl>
   </w:abstractNum>
-  <w:abstractNum w:abstractNumId="13" w15:restartNumberingAfterBreak="0">
+  <w:abstractNum w:abstractNumId="20" w15:restartNumberingAfterBreak="0">
     <w:nsid w:val="665B760C"/>
     <w:multiLevelType w:val="multilevel"/>
     <w:tmpl w:val="E7E04112"/>
@@ -12680,7 +14101,7 @@
       </w:rPr>
     </w:lvl>
   </w:abstractNum>
-  <w:abstractNum w:abstractNumId="14" w15:restartNumberingAfterBreak="0">
+  <w:abstractNum w:abstractNumId="21" w15:restartNumberingAfterBreak="0">
     <w:nsid w:val="671D06B8"/>
     <w:multiLevelType w:val="hybridMultilevel"/>
     <w:tmpl w:val="D4CAC4A0"/>
@@ -12793,7 +14214,7 @@
       </w:rPr>
     </w:lvl>
   </w:abstractNum>
-  <w:abstractNum w:abstractNumId="15" w15:restartNumberingAfterBreak="0">
+  <w:abstractNum w:abstractNumId="22" w15:restartNumberingAfterBreak="0">
     <w:nsid w:val="67B83C98"/>
     <w:multiLevelType w:val="multilevel"/>
     <w:tmpl w:val="5D5CF45E"/>
@@ -12907,7 +14328,156 @@
       </w:rPr>
     </w:lvl>
   </w:abstractNum>
-  <w:abstractNum w:abstractNumId="16" w15:restartNumberingAfterBreak="0">
+  <w:abstractNum w:abstractNumId="23" w15:restartNumberingAfterBreak="0">
+    <w:nsid w:val="717B586E"/>
+    <w:multiLevelType w:val="multilevel"/>
+    <w:tmpl w:val="7286F1F8"/>
+    <w:lvl w:ilvl="0">
+      <w:start w:val="1"/>
+      <w:numFmt w:val="bullet"/>
+      <w:lvlText w:val=""/>
+      <w:lvlJc w:val="left"/>
+      <w:pPr>
+        <w:tabs>
+          <w:tab w:val="num" w:pos="720"/>
+        </w:tabs>
+        <w:ind w:left="720" w:hanging="360"/>
+      </w:pPr>
+      <w:rPr>
+        <w:rFonts w:ascii="Symbol" w:hAnsi="Symbol" w:hint="default"/>
+        <w:sz w:val="20"/>
+      </w:rPr>
+    </w:lvl>
+    <w:lvl w:ilvl="1" w:tentative="1">
+      <w:start w:val="1"/>
+      <w:numFmt w:val="bullet"/>
+      <w:lvlText w:val="o"/>
+      <w:lvlJc w:val="left"/>
+      <w:pPr>
+        <w:tabs>
+          <w:tab w:val="num" w:pos="1440"/>
+        </w:tabs>
+        <w:ind w:left="1440" w:hanging="360"/>
+      </w:pPr>
+      <w:rPr>
+        <w:rFonts w:ascii="Courier New" w:hAnsi="Courier New" w:hint="default"/>
+        <w:sz w:val="20"/>
+      </w:rPr>
+    </w:lvl>
+    <w:lvl w:ilvl="2" w:tentative="1">
+      <w:start w:val="1"/>
+      <w:numFmt w:val="bullet"/>
+      <w:lvlText w:val=""/>
+      <w:lvlJc w:val="left"/>
+      <w:pPr>
+        <w:tabs>
+          <w:tab w:val="num" w:pos="2160"/>
+        </w:tabs>
+        <w:ind w:left="2160" w:hanging="360"/>
+      </w:pPr>
+      <w:rPr>
+        <w:rFonts w:ascii="Wingdings" w:hAnsi="Wingdings" w:hint="default"/>
+        <w:sz w:val="20"/>
+      </w:rPr>
+    </w:lvl>
+    <w:lvl w:ilvl="3" w:tentative="1">
+      <w:start w:val="1"/>
+      <w:numFmt w:val="bullet"/>
+      <w:lvlText w:val=""/>
+      <w:lvlJc w:val="left"/>
+      <w:pPr>
+        <w:tabs>
+          <w:tab w:val="num" w:pos="2880"/>
+        </w:tabs>
+        <w:ind w:left="2880" w:hanging="360"/>
+      </w:pPr>
+      <w:rPr>
+        <w:rFonts w:ascii="Wingdings" w:hAnsi="Wingdings" w:hint="default"/>
+        <w:sz w:val="20"/>
+      </w:rPr>
+    </w:lvl>
+    <w:lvl w:ilvl="4" w:tentative="1">
+      <w:start w:val="1"/>
+      <w:numFmt w:val="bullet"/>
+      <w:lvlText w:val=""/>
+      <w:lvlJc w:val="left"/>
+      <w:pPr>
+        <w:tabs>
+          <w:tab w:val="num" w:pos="3600"/>
+        </w:tabs>
+        <w:ind w:left="3600" w:hanging="360"/>
+      </w:pPr>
+      <w:rPr>
+        <w:rFonts w:ascii="Wingdings" w:hAnsi="Wingdings" w:hint="default"/>
+        <w:sz w:val="20"/>
+      </w:rPr>
+    </w:lvl>
+    <w:lvl w:ilvl="5" w:tentative="1">
+      <w:start w:val="1"/>
+      <w:numFmt w:val="bullet"/>
+      <w:lvlText w:val=""/>
+      <w:lvlJc w:val="left"/>
+      <w:pPr>
+        <w:tabs>
+          <w:tab w:val="num" w:pos="4320"/>
+        </w:tabs>
+        <w:ind w:left="4320" w:hanging="360"/>
+      </w:pPr>
+      <w:rPr>
+        <w:rFonts w:ascii="Wingdings" w:hAnsi="Wingdings" w:hint="default"/>
+        <w:sz w:val="20"/>
+      </w:rPr>
+    </w:lvl>
+    <w:lvl w:ilvl="6" w:tentative="1">
+      <w:start w:val="1"/>
+      <w:numFmt w:val="bullet"/>
+      <w:lvlText w:val=""/>
+      <w:lvlJc w:val="left"/>
+      <w:pPr>
+        <w:tabs>
+          <w:tab w:val="num" w:pos="5040"/>
+        </w:tabs>
+        <w:ind w:left="5040" w:hanging="360"/>
+      </w:pPr>
+      <w:rPr>
+        <w:rFonts w:ascii="Wingdings" w:hAnsi="Wingdings" w:hint="default"/>
+        <w:sz w:val="20"/>
+      </w:rPr>
+    </w:lvl>
+    <w:lvl w:ilvl="7" w:tentative="1">
+      <w:start w:val="1"/>
+      <w:numFmt w:val="bullet"/>
+      <w:lvlText w:val=""/>
+      <w:lvlJc w:val="left"/>
+      <w:pPr>
+        <w:tabs>
+          <w:tab w:val="num" w:pos="5760"/>
+        </w:tabs>
+        <w:ind w:left="5760" w:hanging="360"/>
+      </w:pPr>
+      <w:rPr>
+        <w:rFonts w:ascii="Wingdings" w:hAnsi="Wingdings" w:hint="default"/>
+        <w:sz w:val="20"/>
+      </w:rPr>
+    </w:lvl>
+    <w:lvl w:ilvl="8" w:tentative="1">
+      <w:start w:val="1"/>
+      <w:numFmt w:val="bullet"/>
+      <w:lvlText w:val=""/>
+      <w:lvlJc w:val="left"/>
+      <w:pPr>
+        <w:tabs>
+          <w:tab w:val="num" w:pos="6480"/>
+        </w:tabs>
+        <w:ind w:left="6480" w:hanging="360"/>
+      </w:pPr>
+      <w:rPr>
+        <w:rFonts w:ascii="Wingdings" w:hAnsi="Wingdings" w:hint="default"/>
+        <w:sz w:val="20"/>
+      </w:rPr>
+    </w:lvl>
+  </w:abstractNum>
+  <w:abstractNum w:abstractNumId="24" w15:restartNumberingAfterBreak="0">
     <w:nsid w:val="741A6257"/>
     <w:multiLevelType w:val="hybridMultilevel"/>
     <w:tmpl w:val="773CBEA0"/>
@@ -13019,7 +14589,7 @@
       </w:rPr>
     </w:lvl>
   </w:abstractNum>
-  <w:abstractNum w:abstractNumId="17" w15:restartNumberingAfterBreak="0">
+  <w:abstractNum w:abstractNumId="25" w15:restartNumberingAfterBreak="0">
     <w:nsid w:val="74BA4B0A"/>
     <w:multiLevelType w:val="hybridMultilevel"/>
     <w:tmpl w:val="FE523016"/>
@@ -13132,7 +14702,7 @@
       </w:rPr>
     </w:lvl>
   </w:abstractNum>
-  <w:abstractNum w:abstractNumId="18" w15:restartNumberingAfterBreak="0">
+  <w:abstractNum w:abstractNumId="26" w15:restartNumberingAfterBreak="0">
     <w:nsid w:val="7CD245A1"/>
     <w:multiLevelType w:val="hybridMultilevel"/>
     <w:tmpl w:val="0BF2A216"/>
@@ -13245,61 +14815,85 @@
     </w:lvl>
   </w:abstractNum>
   <w:num w:numId="1" w16cid:durableId="2043437655">
-    <w:abstractNumId w:val="13"/>
+    <w:abstractNumId w:val="20"/>
   </w:num>
   <w:num w:numId="2" w16cid:durableId="154343757">
-    <w:abstractNumId w:val="15"/>
+    <w:abstractNumId w:val="22"/>
   </w:num>
   <w:num w:numId="3" w16cid:durableId="418522414">
-    <w:abstractNumId w:val="6"/>
+    <w:abstractNumId w:val="10"/>
   </w:num>
   <w:num w:numId="4" w16cid:durableId="1201285840">
     <w:abstractNumId w:val="0"/>
   </w:num>
   <w:num w:numId="5" w16cid:durableId="1754550369">
+    <w:abstractNumId w:val="16"/>
+  </w:num>
+  <w:num w:numId="6" w16cid:durableId="1950115521">
+    <w:abstractNumId w:val="18"/>
+  </w:num>
+  <w:num w:numId="7" w16cid:durableId="1070536526">
+    <w:abstractNumId w:val="17"/>
+  </w:num>
+  <w:num w:numId="8" w16cid:durableId="284433308">
+    <w:abstractNumId w:val="2"/>
+  </w:num>
+  <w:num w:numId="9" w16cid:durableId="1251433068">
+    <w:abstractNumId w:val="19"/>
+  </w:num>
+  <w:num w:numId="10" w16cid:durableId="1837529425">
     <w:abstractNumId w:val="9"/>
   </w:num>
-  <w:num w:numId="6" w16cid:durableId="1950115521">
+  <w:num w:numId="11" w16cid:durableId="2076315487">
+    <w:abstractNumId w:val="21"/>
+  </w:num>
+  <w:num w:numId="12" w16cid:durableId="1197427554">
+    <w:abstractNumId w:val="24"/>
+  </w:num>
+  <w:num w:numId="13" w16cid:durableId="910312115">
+    <w:abstractNumId w:val="8"/>
+  </w:num>
+  <w:num w:numId="14" w16cid:durableId="64377854">
+    <w:abstractNumId w:val="26"/>
+  </w:num>
+  <w:num w:numId="15" w16cid:durableId="672610857">
+    <w:abstractNumId w:val="25"/>
+  </w:num>
+  <w:num w:numId="16" w16cid:durableId="726953958">
+    <w:abstractNumId w:val="7"/>
+  </w:num>
+  <w:num w:numId="17" w16cid:durableId="801267053">
+    <w:abstractNumId w:val="12"/>
+  </w:num>
+  <w:num w:numId="18" w16cid:durableId="190804706">
+    <w:abstractNumId w:val="3"/>
+  </w:num>
+  <w:num w:numId="19" w16cid:durableId="1789623198">
+    <w:abstractNumId w:val="13"/>
+  </w:num>
+  <w:num w:numId="20" w16cid:durableId="1309674440">
     <w:abstractNumId w:val="11"/>
   </w:num>
-  <w:num w:numId="7" w16cid:durableId="1070536526">
-    <w:abstractNumId w:val="10"/>
+  <w:num w:numId="21" w16cid:durableId="869297119">
+    <w:abstractNumId w:val="4"/>
   </w:num>
-  <w:num w:numId="8" w16cid:durableId="284433308">
+  <w:num w:numId="22" w16cid:durableId="1926457246">
     <w:abstractNumId w:val="1"/>
   </w:num>
-  <w:num w:numId="9" w16cid:durableId="1251433068">
-    <w:abstractNumId w:val="12"/>
+  <w:num w:numId="23" w16cid:durableId="1046296504">
+    <w:abstractNumId w:val="23"/>
   </w:num>
-  <w:num w:numId="10" w16cid:durableId="1837529425">
+  <w:num w:numId="24" w16cid:durableId="1473059732">
+    <w:abstractNumId w:val="15"/>
+  </w:num>
+  <w:num w:numId="25" w16cid:durableId="510030470">
     <w:abstractNumId w:val="5"/>
   </w:num>
-  <w:num w:numId="11" w16cid:durableId="2076315487">
+  <w:num w:numId="26" w16cid:durableId="969046775">
     <w:abstractNumId w:val="14"/>
   </w:num>
-  <w:num w:numId="12" w16cid:durableId="1197427554">
-    <w:abstractNumId w:val="16"/>
-  </w:num>
-  <w:num w:numId="13" w16cid:durableId="910312115">
-    <w:abstractNumId w:val="4"/>
-  </w:num>
-  <w:num w:numId="14" w16cid:durableId="64377854">
-    <w:abstractNumId w:val="18"/>
-  </w:num>
-  <w:num w:numId="15" w16cid:durableId="672610857">
-    <w:abstractNumId w:val="17"/>
-  </w:num>
-  <w:num w:numId="16" w16cid:durableId="726953958">
-    <w:abstractNumId w:val="3"/>
-  </w:num>
-  <w:num w:numId="17" w16cid:durableId="801267053">
-    <w:abstractNumId w:val="7"/>
-  </w:num>
-  <w:num w:numId="18" w16cid:durableId="190804706">
-    <w:abstractNumId w:val="2"/>
-  </w:num>
-  <w:num w:numId="19" w16cid:durableId="1789623198">
-    <w:abstractNumId w:val="8"/>
+  <w:num w:numId="27" w16cid:durableId="279534856">
+    <w:abstractNumId w:val="6"/>
   </w:num>
   <w:numIdMacAtCleanup w:val="10"/>
 </w:numbering>
@@ -13822,7 +15416,6 @@
   <w:style w:type="character" w:default="1" w:styleId="DefaultParagraphFont">
     <w:name w:val="Default Paragraph Font"/>
     <w:uiPriority w:val="1"/>
-    <w:semiHidden/>
     <w:unhideWhenUsed/>
   </w:style>
   <w:style w:type="table" w:default="1" w:styleId="TableNormal">
@@ -14158,6 +15751,11 @@
       <w:lang w:val="en-US"/>
     </w:rPr>
   </w:style>
+  <w:style w:type="character" w:customStyle="1" w:styleId="apple-tab-span">
+    <w:name w:val="apple-tab-span"/>
+    <w:basedOn w:val="DefaultParagraphFont"/>
+    <w:rsid w:val="008601F6"/>
+  </w:style>
 </w:styles>
 </file>
 
@@ -14482,12 +16080,21 @@
 </file>
 
 <file path=customXml/item1.xml><?xml version="1.0" encoding="utf-8"?>
-<go:gDocsCustomXmlDataStorage xmlns:go="http://customooxmlschemas.google.com/" xmlns:r="http://schemas.openxmlformats.org/officeDocument/2006/relationships">
-  <go:docsCustomData xmlns:go="http://customooxmlschemas.google.com/" roundtripDataSignature="AMtx7miMsjpHgLkCpnb+eyO7PhWylfuRdA==">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</go:docsCustomData>
-</go:gDocsCustomXmlDataStorage>
+<p:properties xmlns:p="http://schemas.microsoft.com/office/2006/metadata/properties" xmlns:xsi="http://www.w3.org/2001/XMLSchema-instance" xmlns:pc="http://schemas.microsoft.com/office/infopath/2007/PartnerControls">
+  <documentManagement/>
+</p:properties>
 </file>
 
 <file path=customXml/item2.xml><?xml version="1.0" encoding="utf-8"?>
+<?mso-contentType ?>
+<FormTemplates xmlns="http://schemas.microsoft.com/sharepoint/v3/contenttype/forms">
+  <Display>DocumentLibraryForm</Display>
+  <Edit>DocumentLibraryForm</Edit>
+  <New>DocumentLibraryForm</New>
+</FormTemplates>
+</file>
+
+<file path=customXml/item3.xml><?xml version="1.0" encoding="utf-8"?>
 <ct:contentTypeSchema xmlns:ct="http://schemas.microsoft.com/office/2006/metadata/contentType" xmlns:ma="http://schemas.microsoft.com/office/2006/metadata/properties/metaAttributes" ct:_="" ma:_="" ma:contentTypeName="Document" ma:contentTypeID="0x010100960E1489B7526D41A9EFDB2BDBB8CDB5" ma:contentTypeVersion="10" ma:contentTypeDescription="Create a new document." ma:contentTypeScope="" ma:versionID="827c6e4b93c4da190e62a1ce4d0fdc68">
   <xsd:schema xmlns:xsd="http://www.w3.org/2001/XMLSchema" xmlns:xs="http://www.w3.org/2001/XMLSchema" xmlns:p="http://schemas.microsoft.com/office/2006/metadata/properties" xmlns:ns3="b3aef158-21c8-470b-84a1-5413adaedb3c" targetNamespace="http://schemas.microsoft.com/office/2006/metadata/properties" ma:root="true" ma:fieldsID="751f2dfd81553b9231c07482ef7c55b2" ns3:_="">
     <xsd:import namespace="b3aef158-21c8-470b-84a1-5413adaedb3c"/>
@@ -14669,31 +16276,30 @@
 </ct:contentTypeSchema>
 </file>
 
-<file path=customXml/item3.xml><?xml version="1.0" encoding="utf-8"?>
-<?mso-contentType ?>
-<FormTemplates xmlns="http://schemas.microsoft.com/sharepoint/v3/contenttype/forms">
-  <Display>DocumentLibraryForm</Display>
-  <Edit>DocumentLibraryForm</Edit>
-  <New>DocumentLibraryForm</New>
-</FormTemplates>
-</file>
-
 <file path=customXml/item4.xml><?xml version="1.0" encoding="utf-8"?>
-<p:properties xmlns:p="http://schemas.microsoft.com/office/2006/metadata/properties" xmlns:xsi="http://www.w3.org/2001/XMLSchema-instance" xmlns:pc="http://schemas.microsoft.com/office/infopath/2007/PartnerControls">
-  <documentManagement/>
-</p:properties>
+<go:gDocsCustomXmlDataStorage xmlns:go="http://customooxmlschemas.google.com/" xmlns:r="http://schemas.openxmlformats.org/officeDocument/2006/relationships">
+  <go:docsCustomData xmlns:go="http://customooxmlschemas.google.com/" roundtripDataSignature="AMtx7miMsjpHgLkCpnb+eyO7PhWylfuRdA==">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</go:docsCustomData>
+</go:gDocsCustomXmlDataStorage>
 </file>
 
 <file path=customXml/itemProps1.xml><?xml version="1.0" encoding="utf-8"?>
-<ds:datastoreItem xmlns:ds="http://schemas.openxmlformats.org/officeDocument/2006/customXml" ds:itemID="{11111111-1234-1234-1234-123412341234}">
+<ds:datastoreItem xmlns:ds="http://schemas.openxmlformats.org/officeDocument/2006/customXml" ds:itemID="{76106A60-1AE1-40C1-8AB2-30D214083182}">
   <ds:schemaRefs>
-    <ds:schemaRef ds:uri="http://customooxmlschemas.google.com/"/>
-    <ds:schemaRef ds:uri="http://schemas.openxmlformats.org/officeDocument/2006/relationships"/>
+    <ds:schemaRef ds:uri="http://schemas.microsoft.com/office/2006/metadata/properties"/>
+    <ds:schemaRef ds:uri="http://schemas.microsoft.com/office/infopath/2007/PartnerControls"/>
   </ds:schemaRefs>
 </ds:datastoreItem>
 </file>
 
 <file path=customXml/itemProps2.xml><?xml version="1.0" encoding="utf-8"?>
+<ds:datastoreItem xmlns:ds="http://schemas.openxmlformats.org/officeDocument/2006/customXml" ds:itemID="{70C22E47-9CC5-4605-9D3A-15CAD860119F}">
+  <ds:schemaRefs>
+    <ds:schemaRef ds:uri="http://schemas.microsoft.com/sharepoint/v3/contenttype/forms"/>
+  </ds:schemaRefs>
+</ds:datastoreItem>
+</file>
+
+<file path=customXml/itemProps3.xml><?xml version="1.0" encoding="utf-8"?>
 <ds:datastoreItem xmlns:ds="http://schemas.openxmlformats.org/officeDocument/2006/customXml" ds:itemID="{A8F9A893-F3AF-4530-81DB-4EA82DE702FF}">
   <ds:schemaRefs>
     <ds:schemaRef ds:uri="http://schemas.microsoft.com/office/2006/metadata/contentType"/>
@@ -14711,19 +16317,11 @@
 </ds:datastoreItem>
 </file>
 
-<file path=customXml/itemProps3.xml><?xml version="1.0" encoding="utf-8"?>
-<ds:datastoreItem xmlns:ds="http://schemas.openxmlformats.org/officeDocument/2006/customXml" ds:itemID="{70C22E47-9CC5-4605-9D3A-15CAD860119F}">
+<file path=customXml/itemProps4.xml><?xml version="1.0" encoding="utf-8"?>
+<ds:datastoreItem xmlns:ds="http://schemas.openxmlformats.org/officeDocument/2006/customXml" ds:itemID="{11111111-1234-1234-1234-123412341234}">
   <ds:schemaRefs>
-    <ds:schemaRef ds:uri="http://schemas.microsoft.com/sharepoint/v3/contenttype/forms"/>
-  </ds:schemaRefs>
-</ds:datastoreItem>
-</file>
-
-<file path=customXml/itemProps4.xml><?xml version="1.0" encoding="utf-8"?>
-<ds:datastoreItem xmlns:ds="http://schemas.openxmlformats.org/officeDocument/2006/customXml" ds:itemID="{76106A60-1AE1-40C1-8AB2-30D214083182}">
-  <ds:schemaRefs>
-    <ds:schemaRef ds:uri="http://schemas.microsoft.com/office/2006/metadata/properties"/>
-    <ds:schemaRef ds:uri="http://schemas.microsoft.com/office/infopath/2007/PartnerControls"/>
+    <ds:schemaRef ds:uri="http://customooxmlschemas.google.com/"/>
+    <ds:schemaRef ds:uri="http://schemas.openxmlformats.org/officeDocument/2006/relationships"/>
   </ds:schemaRefs>
 </ds:datastoreItem>
 </file>

</xml_diff>